<commit_message>
Add footnote about extra axioms added by David
</commit_message>
<xml_diff>
--- a/Papers/InProgress/LeibnizProof/LeibnizProof.docx
+++ b/Papers/InProgress/LeibnizProof/LeibnizProof.docx
@@ -70,7 +70,55 @@
           <w:sz w:val="22"/>
           <w:szCs w:val="22"/>
         </w:rPr>
-        <w:t xml:space="preserve">Matthias Bentert, Christoph Benzmüller, David Streit </w:t>
+        <w:t xml:space="preserve">Matthias </w:t>
+      </w:r>
+      <w:proofErr w:type="spellStart"/>
+      <w:r>
+        <w:rPr>
+          <w:sz w:val="22"/>
+          <w:szCs w:val="22"/>
+        </w:rPr>
+        <w:t>Bentert</w:t>
+      </w:r>
+      <w:proofErr w:type="spellEnd"/>
+      <w:r>
+        <w:rPr>
+          <w:sz w:val="22"/>
+          <w:szCs w:val="22"/>
+        </w:rPr>
+        <w:t xml:space="preserve">, Christoph </w:t>
+      </w:r>
+      <w:proofErr w:type="spellStart"/>
+      <w:r>
+        <w:rPr>
+          <w:sz w:val="22"/>
+          <w:szCs w:val="22"/>
+        </w:rPr>
+        <w:t>Benzmüller</w:t>
+      </w:r>
+      <w:proofErr w:type="spellEnd"/>
+      <w:r>
+        <w:rPr>
+          <w:sz w:val="22"/>
+          <w:szCs w:val="22"/>
+        </w:rPr>
+        <w:t xml:space="preserve">, David </w:t>
+      </w:r>
+      <w:proofErr w:type="spellStart"/>
+      <w:r>
+        <w:rPr>
+          <w:sz w:val="22"/>
+          <w:szCs w:val="22"/>
+        </w:rPr>
+        <w:t>Streit</w:t>
+      </w:r>
+      <w:proofErr w:type="spellEnd"/>
+      <w:r>
+        <w:rPr>
+          <w:sz w:val="22"/>
+          <w:szCs w:val="22"/>
+        </w:rPr>
+        <w:t xml:space="preserve"> </w:t>
       </w:r>
     </w:p>
     <w:p>
@@ -125,7 +173,23 @@
           <w:sz w:val="22"/>
           <w:szCs w:val="22"/>
         </w:rPr>
-        <w:t>[… TODO ..] Talk about Leibniz’s ambitious project of the Catholic Demonstrations</w:t>
+        <w:t>[… TODO</w:t>
+      </w:r>
+      <w:proofErr w:type="gramStart"/>
+      <w:r>
+        <w:rPr>
+          <w:sz w:val="22"/>
+          <w:szCs w:val="22"/>
+        </w:rPr>
+        <w:t xml:space="preserve"> ..</w:t>
+      </w:r>
+      <w:proofErr w:type="gramEnd"/>
+      <w:r>
+        <w:rPr>
+          <w:sz w:val="22"/>
+          <w:szCs w:val="22"/>
+        </w:rPr>
+        <w:t>] Talk about Leibniz’s ambitious project of the Catholic Demonstrations</w:t>
       </w:r>
     </w:p>
     <w:p>
@@ -318,34 +382,60 @@
           <w:sz w:val="22"/>
           <w:szCs w:val="22"/>
         </w:rPr>
-        <w:t>.   (TODO: cite “Introduction: Leibniz as Philosopher”, page 87, Confession of Nature against God )</w:t>
-      </w:r>
-    </w:p>
-    <w:p>
-      <w:pPr>
-        <w:jc w:val="both"/>
-        <w:rPr>
-          <w:sz w:val="22"/>
-          <w:szCs w:val="22"/>
-        </w:rPr>
-      </w:pPr>
-    </w:p>
-    <w:p>
-      <w:pPr>
-        <w:jc w:val="both"/>
-        <w:rPr>
-          <w:rFonts w:eastAsia="Symbol" w:cs="Symbol"/>
-          <w:sz w:val="22"/>
-          <w:szCs w:val="22"/>
-        </w:rPr>
-      </w:pPr>
-      <w:r>
-        <w:rPr>
-          <w:sz w:val="22"/>
-          <w:szCs w:val="22"/>
-        </w:rPr>
-        <w:t xml:space="preserve">Between the  November 18 and 21 1676, Leibniz visited Spinoza in The Hague (TODO: cite biography page 177) and discussed, among other topics, Spinoza’s at that time still unpublished </w:t>
-      </w:r>
+        <w:t xml:space="preserve">.   (TODO: cite “Introduction: Leibniz as Philosopher”, page 87, Confession of Nature against </w:t>
+      </w:r>
+      <w:proofErr w:type="gramStart"/>
+      <w:r>
+        <w:rPr>
+          <w:sz w:val="22"/>
+          <w:szCs w:val="22"/>
+        </w:rPr>
+        <w:t>God )</w:t>
+      </w:r>
+      <w:proofErr w:type="gramEnd"/>
+    </w:p>
+    <w:p>
+      <w:pPr>
+        <w:jc w:val="both"/>
+        <w:rPr>
+          <w:sz w:val="22"/>
+          <w:szCs w:val="22"/>
+        </w:rPr>
+      </w:pPr>
+    </w:p>
+    <w:p>
+      <w:pPr>
+        <w:jc w:val="both"/>
+        <w:rPr>
+          <w:rFonts w:eastAsia="Symbol" w:cs="Symbol"/>
+          <w:sz w:val="22"/>
+          <w:szCs w:val="22"/>
+        </w:rPr>
+      </w:pPr>
+      <w:r>
+        <w:rPr>
+          <w:sz w:val="22"/>
+          <w:szCs w:val="22"/>
+        </w:rPr>
+        <w:t xml:space="preserve">Between </w:t>
+      </w:r>
+      <w:proofErr w:type="gramStart"/>
+      <w:r>
+        <w:rPr>
+          <w:sz w:val="22"/>
+          <w:szCs w:val="22"/>
+        </w:rPr>
+        <w:t>the  November</w:t>
+      </w:r>
+      <w:proofErr w:type="gramEnd"/>
+      <w:r>
+        <w:rPr>
+          <w:sz w:val="22"/>
+          <w:szCs w:val="22"/>
+        </w:rPr>
+        <w:t xml:space="preserve"> 18 and 21 1676, Leibniz visited Spinoza in The Hague (TODO: cite biography page 177) and discussed, among other topics, Spinoza’s at that time still unpublished </w:t>
+      </w:r>
+      <w:proofErr w:type="spellStart"/>
       <w:r>
         <w:rPr>
           <w:i/>
@@ -354,6 +444,7 @@
         </w:rPr>
         <w:t>Ethica</w:t>
       </w:r>
+      <w:proofErr w:type="spellEnd"/>
       <w:r>
         <w:rPr>
           <w:sz w:val="22"/>
@@ -404,14 +495,34 @@
         </w:rPr>
         <w:t xml:space="preserve"> (November and December 1676), noting gaps in the argument. It is also in these notes that Leibniz famously criticized Descartes’ earlier ontological argument (and by extension also Anselm’s), where the concept of God is that of “a supremely perfect being” (</w:t>
       </w:r>
+      <w:proofErr w:type="spellStart"/>
       <w:r>
         <w:rPr>
           <w:sz w:val="22"/>
           <w:szCs w:val="22"/>
           <w:u w:val="single"/>
         </w:rPr>
-        <w:t>Ens perfectissum</w:t>
-      </w:r>
+        <w:t>Ens</w:t>
+      </w:r>
+      <w:proofErr w:type="spellEnd"/>
+      <w:r>
+        <w:rPr>
+          <w:sz w:val="22"/>
+          <w:szCs w:val="22"/>
+          <w:u w:val="single"/>
+        </w:rPr>
+        <w:t xml:space="preserve"> </w:t>
+      </w:r>
+      <w:proofErr w:type="spellStart"/>
+      <w:r>
+        <w:rPr>
+          <w:sz w:val="22"/>
+          <w:szCs w:val="22"/>
+          <w:u w:val="single"/>
+        </w:rPr>
+        <w:t>perfectissum</w:t>
+      </w:r>
+      <w:proofErr w:type="spellEnd"/>
       <w:r>
         <w:rPr>
           <w:sz w:val="22"/>
@@ -468,6 +579,7 @@
         </w:rPr>
         <w:t xml:space="preserve"> Leibniz continued to criticize Spinoza’s argument in 1678 (one year after </w:t>
       </w:r>
+      <w:proofErr w:type="spellStart"/>
       <w:r>
         <w:rPr>
           <w:i/>
@@ -481,7 +593,15 @@
           <w:sz w:val="22"/>
           <w:szCs w:val="22"/>
         </w:rPr>
-        <w:t xml:space="preserve">’s publication and Spinoza’s death) in his notes </w:t>
+        <w:t>’s</w:t>
+      </w:r>
+      <w:proofErr w:type="spellEnd"/>
+      <w:r>
+        <w:rPr>
+          <w:sz w:val="22"/>
+          <w:szCs w:val="22"/>
+        </w:rPr>
+        <w:t xml:space="preserve"> publication and Spinoza’s death) in his notes </w:t>
       </w:r>
       <w:r>
         <w:rPr>
@@ -561,8 +681,18 @@
           <w:sz w:val="22"/>
           <w:szCs w:val="22"/>
         </w:rPr>
-        <w:t>Letter to Henning Huthmann</w:t>
-      </w:r>
+        <w:t xml:space="preserve">Letter to Henning </w:t>
+      </w:r>
+      <w:proofErr w:type="spellStart"/>
+      <w:r>
+        <w:rPr>
+          <w:i/>
+          <w:sz w:val="22"/>
+          <w:szCs w:val="22"/>
+        </w:rPr>
+        <w:t>Huthmann</w:t>
+      </w:r>
+      <w:proofErr w:type="spellEnd"/>
       <w:r>
         <w:rPr>
           <w:sz w:val="22"/>
@@ -570,14 +700,160 @@
         </w:rPr>
         <w:t xml:space="preserve"> (TODO: Cite collection of letters) containing an alternative ontological proof in which God is taken to be an </w:t>
       </w:r>
+      <w:proofErr w:type="spellStart"/>
       <w:r>
         <w:rPr>
           <w:sz w:val="22"/>
           <w:szCs w:val="22"/>
           <w:u w:val="single"/>
         </w:rPr>
-        <w:t>Ens a se, seu Ens ex cujus essentia sequitur existentia, seu Ens necessarium</w:t>
-      </w:r>
+        <w:t>Ens</w:t>
+      </w:r>
+      <w:proofErr w:type="spellEnd"/>
+      <w:r>
+        <w:rPr>
+          <w:sz w:val="22"/>
+          <w:szCs w:val="22"/>
+          <w:u w:val="single"/>
+        </w:rPr>
+        <w:t xml:space="preserve"> a se, </w:t>
+      </w:r>
+      <w:proofErr w:type="spellStart"/>
+      <w:r>
+        <w:rPr>
+          <w:sz w:val="22"/>
+          <w:szCs w:val="22"/>
+          <w:u w:val="single"/>
+        </w:rPr>
+        <w:t>seu</w:t>
+      </w:r>
+      <w:proofErr w:type="spellEnd"/>
+      <w:r>
+        <w:rPr>
+          <w:sz w:val="22"/>
+          <w:szCs w:val="22"/>
+          <w:u w:val="single"/>
+        </w:rPr>
+        <w:t xml:space="preserve"> </w:t>
+      </w:r>
+      <w:proofErr w:type="spellStart"/>
+      <w:r>
+        <w:rPr>
+          <w:sz w:val="22"/>
+          <w:szCs w:val="22"/>
+          <w:u w:val="single"/>
+        </w:rPr>
+        <w:t>Ens</w:t>
+      </w:r>
+      <w:proofErr w:type="spellEnd"/>
+      <w:r>
+        <w:rPr>
+          <w:sz w:val="22"/>
+          <w:szCs w:val="22"/>
+          <w:u w:val="single"/>
+        </w:rPr>
+        <w:t xml:space="preserve"> ex </w:t>
+      </w:r>
+      <w:proofErr w:type="spellStart"/>
+      <w:r>
+        <w:rPr>
+          <w:sz w:val="22"/>
+          <w:szCs w:val="22"/>
+          <w:u w:val="single"/>
+        </w:rPr>
+        <w:t>cujus</w:t>
+      </w:r>
+      <w:proofErr w:type="spellEnd"/>
+      <w:r>
+        <w:rPr>
+          <w:sz w:val="22"/>
+          <w:szCs w:val="22"/>
+          <w:u w:val="single"/>
+        </w:rPr>
+        <w:t xml:space="preserve"> </w:t>
+      </w:r>
+      <w:proofErr w:type="spellStart"/>
+      <w:r>
+        <w:rPr>
+          <w:sz w:val="22"/>
+          <w:szCs w:val="22"/>
+          <w:u w:val="single"/>
+        </w:rPr>
+        <w:t>essentia</w:t>
+      </w:r>
+      <w:proofErr w:type="spellEnd"/>
+      <w:r>
+        <w:rPr>
+          <w:sz w:val="22"/>
+          <w:szCs w:val="22"/>
+          <w:u w:val="single"/>
+        </w:rPr>
+        <w:t xml:space="preserve"> sequitur </w:t>
+      </w:r>
+      <w:proofErr w:type="spellStart"/>
+      <w:r>
+        <w:rPr>
+          <w:sz w:val="22"/>
+          <w:szCs w:val="22"/>
+          <w:u w:val="single"/>
+        </w:rPr>
+        <w:t>existentia</w:t>
+      </w:r>
+      <w:proofErr w:type="spellEnd"/>
+      <w:r>
+        <w:rPr>
+          <w:sz w:val="22"/>
+          <w:szCs w:val="22"/>
+          <w:u w:val="single"/>
+        </w:rPr>
+        <w:t xml:space="preserve">, </w:t>
+      </w:r>
+      <w:proofErr w:type="spellStart"/>
+      <w:r>
+        <w:rPr>
+          <w:sz w:val="22"/>
+          <w:szCs w:val="22"/>
+          <w:u w:val="single"/>
+        </w:rPr>
+        <w:t>seu</w:t>
+      </w:r>
+      <w:proofErr w:type="spellEnd"/>
+      <w:r>
+        <w:rPr>
+          <w:sz w:val="22"/>
+          <w:szCs w:val="22"/>
+          <w:u w:val="single"/>
+        </w:rPr>
+        <w:t xml:space="preserve"> </w:t>
+      </w:r>
+      <w:proofErr w:type="spellStart"/>
+      <w:r>
+        <w:rPr>
+          <w:sz w:val="22"/>
+          <w:szCs w:val="22"/>
+          <w:u w:val="single"/>
+        </w:rPr>
+        <w:t>Ens</w:t>
+      </w:r>
+      <w:proofErr w:type="spellEnd"/>
+      <w:r>
+        <w:rPr>
+          <w:sz w:val="22"/>
+          <w:szCs w:val="22"/>
+          <w:u w:val="single"/>
+        </w:rPr>
+        <w:t xml:space="preserve"> </w:t>
+      </w:r>
+      <w:proofErr w:type="spellStart"/>
+      <w:r>
+        <w:rPr>
+          <w:sz w:val="22"/>
+          <w:szCs w:val="22"/>
+          <w:u w:val="single"/>
+        </w:rPr>
+        <w:t>necessarium</w:t>
+      </w:r>
+      <w:proofErr w:type="spellEnd"/>
       <w:r>
         <w:rPr>
           <w:sz w:val="22"/>
@@ -610,6 +886,7 @@
         </w:rPr>
         <w:t xml:space="preserve">Towards the end of his life, in his </w:t>
       </w:r>
+      <w:proofErr w:type="spellStart"/>
       <w:r>
         <w:rPr>
           <w:i/>
@@ -618,6 +895,7 @@
         </w:rPr>
         <w:t>Monadology</w:t>
       </w:r>
+      <w:proofErr w:type="spellEnd"/>
       <w:r>
         <w:rPr>
           <w:sz w:val="22"/>
@@ -625,14 +903,34 @@
         </w:rPr>
         <w:t xml:space="preserve"> (1714), Leibniz presents two arguments for God’s existence. The first one can be considered as a more abstract version of his first cosmological argument, relying not on the need for a final cause for the physical universe’s movements, but on the need for sufficient reason with a final cause for contingent truths. The second one is the ontological argument with God as an </w:t>
       </w:r>
+      <w:proofErr w:type="spellStart"/>
       <w:r>
         <w:rPr>
           <w:sz w:val="22"/>
           <w:szCs w:val="22"/>
           <w:u w:val="single"/>
         </w:rPr>
-        <w:t>Ens necessarium</w:t>
-      </w:r>
+        <w:t>Ens</w:t>
+      </w:r>
+      <w:proofErr w:type="spellEnd"/>
+      <w:r>
+        <w:rPr>
+          <w:sz w:val="22"/>
+          <w:szCs w:val="22"/>
+          <w:u w:val="single"/>
+        </w:rPr>
+        <w:t xml:space="preserve"> </w:t>
+      </w:r>
+      <w:proofErr w:type="spellStart"/>
+      <w:r>
+        <w:rPr>
+          <w:sz w:val="22"/>
+          <w:szCs w:val="22"/>
+          <w:u w:val="single"/>
+        </w:rPr>
+        <w:t>necessarium</w:t>
+      </w:r>
+      <w:proofErr w:type="spellEnd"/>
       <w:r>
         <w:rPr>
           <w:sz w:val="22"/>
@@ -1104,14 +1402,52 @@
         </w:rPr>
         <w:t xml:space="preserve"> of concepts. In contrast to the modern modal logic notions of possibility and necessity, which apply to propositions, Leibniz notions apply to concepts. A concept is defined to be possible if it does not contain a contradiction (i.e. a conjunction of a concept and its negation), and necessary if its negation is not possible (cf. </w:t>
       </w:r>
-      <w:r>
-        <w:rPr>
-          <w:i/>
-          <w:sz w:val="22"/>
-          <w:szCs w:val="22"/>
-        </w:rPr>
-        <w:t>Notiones, Definitiones, Characteres</w:t>
-      </w:r>
+      <w:proofErr w:type="spellStart"/>
+      <w:r>
+        <w:rPr>
+          <w:i/>
+          <w:sz w:val="22"/>
+          <w:szCs w:val="22"/>
+        </w:rPr>
+        <w:t>Notiones</w:t>
+      </w:r>
+      <w:proofErr w:type="spellEnd"/>
+      <w:r>
+        <w:rPr>
+          <w:i/>
+          <w:sz w:val="22"/>
+          <w:szCs w:val="22"/>
+        </w:rPr>
+        <w:t xml:space="preserve">, </w:t>
+      </w:r>
+      <w:proofErr w:type="spellStart"/>
+      <w:r>
+        <w:rPr>
+          <w:i/>
+          <w:sz w:val="22"/>
+          <w:szCs w:val="22"/>
+        </w:rPr>
+        <w:t>Definitiones</w:t>
+      </w:r>
+      <w:proofErr w:type="spellEnd"/>
+      <w:r>
+        <w:rPr>
+          <w:i/>
+          <w:sz w:val="22"/>
+          <w:szCs w:val="22"/>
+        </w:rPr>
+        <w:t xml:space="preserve">, </w:t>
+      </w:r>
+      <w:proofErr w:type="spellStart"/>
+      <w:r>
+        <w:rPr>
+          <w:i/>
+          <w:sz w:val="22"/>
+          <w:szCs w:val="22"/>
+        </w:rPr>
+        <w:t>Characteres</w:t>
+      </w:r>
+      <w:proofErr w:type="spellEnd"/>
       <w:r>
         <w:rPr>
           <w:sz w:val="22"/>
@@ -1119,14 +1455,70 @@
         </w:rPr>
         <w:t xml:space="preserve"> and </w:t>
       </w:r>
-      <w:r>
-        <w:rPr>
-          <w:i/>
-          <w:sz w:val="22"/>
-          <w:szCs w:val="22"/>
-        </w:rPr>
-        <w:t>Definitiones: Ens, Possibile, Existens</w:t>
-      </w:r>
+      <w:proofErr w:type="spellStart"/>
+      <w:r>
+        <w:rPr>
+          <w:i/>
+          <w:sz w:val="22"/>
+          <w:szCs w:val="22"/>
+        </w:rPr>
+        <w:t>Definitiones</w:t>
+      </w:r>
+      <w:proofErr w:type="spellEnd"/>
+      <w:r>
+        <w:rPr>
+          <w:i/>
+          <w:sz w:val="22"/>
+          <w:szCs w:val="22"/>
+        </w:rPr>
+        <w:t xml:space="preserve">: </w:t>
+      </w:r>
+      <w:proofErr w:type="spellStart"/>
+      <w:r>
+        <w:rPr>
+          <w:i/>
+          <w:sz w:val="22"/>
+          <w:szCs w:val="22"/>
+        </w:rPr>
+        <w:t>Ens</w:t>
+      </w:r>
+      <w:proofErr w:type="spellEnd"/>
+      <w:r>
+        <w:rPr>
+          <w:i/>
+          <w:sz w:val="22"/>
+          <w:szCs w:val="22"/>
+        </w:rPr>
+        <w:t xml:space="preserve">, </w:t>
+      </w:r>
+      <w:proofErr w:type="spellStart"/>
+      <w:r>
+        <w:rPr>
+          <w:i/>
+          <w:sz w:val="22"/>
+          <w:szCs w:val="22"/>
+        </w:rPr>
+        <w:t>Possibile</w:t>
+      </w:r>
+      <w:proofErr w:type="spellEnd"/>
+      <w:r>
+        <w:rPr>
+          <w:i/>
+          <w:sz w:val="22"/>
+          <w:szCs w:val="22"/>
+        </w:rPr>
+        <w:t xml:space="preserve">, </w:t>
+      </w:r>
+      <w:proofErr w:type="spellStart"/>
+      <w:r>
+        <w:rPr>
+          <w:i/>
+          <w:sz w:val="22"/>
+          <w:szCs w:val="22"/>
+        </w:rPr>
+        <w:t>Existens</w:t>
+      </w:r>
+      <w:proofErr w:type="spellEnd"/>
       <w:r>
         <w:rPr>
           <w:sz w:val="22"/>
@@ -1134,14 +1526,70 @@
         </w:rPr>
         <w:t xml:space="preserve"> and </w:t>
       </w:r>
-      <w:r>
-        <w:rPr>
-          <w:i/>
-          <w:sz w:val="22"/>
-          <w:szCs w:val="22"/>
-        </w:rPr>
-        <w:t>Generales Inquisitiones de Analysis Notionum et Veritatum</w:t>
-      </w:r>
+      <w:proofErr w:type="spellStart"/>
+      <w:r>
+        <w:rPr>
+          <w:i/>
+          <w:sz w:val="22"/>
+          <w:szCs w:val="22"/>
+        </w:rPr>
+        <w:t>Generales</w:t>
+      </w:r>
+      <w:proofErr w:type="spellEnd"/>
+      <w:r>
+        <w:rPr>
+          <w:i/>
+          <w:sz w:val="22"/>
+          <w:szCs w:val="22"/>
+        </w:rPr>
+        <w:t xml:space="preserve"> </w:t>
+      </w:r>
+      <w:proofErr w:type="spellStart"/>
+      <w:r>
+        <w:rPr>
+          <w:i/>
+          <w:sz w:val="22"/>
+          <w:szCs w:val="22"/>
+        </w:rPr>
+        <w:t>Inquisitiones</w:t>
+      </w:r>
+      <w:proofErr w:type="spellEnd"/>
+      <w:r>
+        <w:rPr>
+          <w:i/>
+          <w:sz w:val="22"/>
+          <w:szCs w:val="22"/>
+        </w:rPr>
+        <w:t xml:space="preserve"> de Analysis </w:t>
+      </w:r>
+      <w:proofErr w:type="spellStart"/>
+      <w:r>
+        <w:rPr>
+          <w:i/>
+          <w:sz w:val="22"/>
+          <w:szCs w:val="22"/>
+        </w:rPr>
+        <w:t>Notionum</w:t>
+      </w:r>
+      <w:proofErr w:type="spellEnd"/>
+      <w:r>
+        <w:rPr>
+          <w:i/>
+          <w:sz w:val="22"/>
+          <w:szCs w:val="22"/>
+        </w:rPr>
+        <w:t xml:space="preserve"> et </w:t>
+      </w:r>
+      <w:proofErr w:type="spellStart"/>
+      <w:r>
+        <w:rPr>
+          <w:i/>
+          <w:sz w:val="22"/>
+          <w:szCs w:val="22"/>
+        </w:rPr>
+        <w:t>Veritatum</w:t>
+      </w:r>
+      <w:proofErr w:type="spellEnd"/>
       <w:r>
         <w:rPr>
           <w:sz w:val="22"/>
@@ -1601,7 +2049,23 @@
           <w:sz w:val="22"/>
           <w:szCs w:val="22"/>
         </w:rPr>
-        <w:t>Leibniz’s algebra of concepts, axiomatized as a higher-order logic theory, is consistent.</w:t>
+        <w:t xml:space="preserve">Leibniz’s algebra of concepts, </w:t>
+      </w:r>
+      <w:proofErr w:type="spellStart"/>
+      <w:r>
+        <w:rPr>
+          <w:sz w:val="22"/>
+          <w:szCs w:val="22"/>
+        </w:rPr>
+        <w:t>axiomatized</w:t>
+      </w:r>
+      <w:proofErr w:type="spellEnd"/>
+      <w:r>
+        <w:rPr>
+          <w:sz w:val="22"/>
+          <w:szCs w:val="22"/>
+        </w:rPr>
+        <w:t xml:space="preserve"> as a higher-order logic theory, is consistent.</w:t>
       </w:r>
     </w:p>
     <w:p>
@@ -1984,18 +2448,49 @@
           <w:sz w:val="22"/>
           <w:szCs w:val="22"/>
         </w:rPr>
-        <w:t>Leibniz’s Argument for the Existence of the Ens Necessarium</w:t>
-      </w:r>
-    </w:p>
-    <w:p>
-      <w:pPr>
-        <w:jc w:val="both"/>
+        <w:t xml:space="preserve">Leibniz’s Argument for the Existence of the </w:t>
+      </w:r>
+      <w:proofErr w:type="spellStart"/>
+      <w:r>
         <w:rPr>
           <w:b/>
           <w:i/>
           <w:sz w:val="22"/>
           <w:szCs w:val="22"/>
         </w:rPr>
+        <w:t>Ens</w:t>
+      </w:r>
+      <w:proofErr w:type="spellEnd"/>
+      <w:r>
+        <w:rPr>
+          <w:b/>
+          <w:i/>
+          <w:sz w:val="22"/>
+          <w:szCs w:val="22"/>
+        </w:rPr>
+        <w:t xml:space="preserve"> </w:t>
+      </w:r>
+      <w:proofErr w:type="spellStart"/>
+      <w:r>
+        <w:rPr>
+          <w:b/>
+          <w:i/>
+          <w:sz w:val="22"/>
+          <w:szCs w:val="22"/>
+        </w:rPr>
+        <w:t>Necessarium</w:t>
+      </w:r>
+      <w:proofErr w:type="spellEnd"/>
+    </w:p>
+    <w:p>
+      <w:pPr>
+        <w:jc w:val="both"/>
+        <w:rPr>
+          <w:b/>
+          <w:i/>
+          <w:sz w:val="22"/>
+          <w:szCs w:val="22"/>
+        </w:rPr>
       </w:pPr>
     </w:p>
     <w:p>
@@ -2019,8 +2514,18 @@
           <w:sz w:val="22"/>
           <w:szCs w:val="22"/>
         </w:rPr>
-        <w:t>Letter to Henning Huthmann</w:t>
-      </w:r>
+        <w:t xml:space="preserve">Letter to Henning </w:t>
+      </w:r>
+      <w:proofErr w:type="spellStart"/>
+      <w:r>
+        <w:rPr>
+          <w:i/>
+          <w:sz w:val="22"/>
+          <w:szCs w:val="22"/>
+        </w:rPr>
+        <w:t>Huthmann</w:t>
+      </w:r>
+      <w:proofErr w:type="spellEnd"/>
       <w:r>
         <w:rPr>
           <w:sz w:val="22"/>
@@ -2076,7 +2581,91 @@
         <w:rPr>
           <w:i/>
         </w:rPr>
-        <w:t>Si Ens necessarium est possibile, actu existet.</w:t>
+        <w:t xml:space="preserve">Si </w:t>
+      </w:r>
+      <w:proofErr w:type="spellStart"/>
+      <w:r>
+        <w:rPr>
+          <w:i/>
+        </w:rPr>
+        <w:t>Ens</w:t>
+      </w:r>
+      <w:proofErr w:type="spellEnd"/>
+      <w:r>
+        <w:rPr>
+          <w:i/>
+        </w:rPr>
+        <w:t xml:space="preserve"> </w:t>
+      </w:r>
+      <w:proofErr w:type="spellStart"/>
+      <w:r>
+        <w:rPr>
+          <w:i/>
+        </w:rPr>
+        <w:t>necessarium</w:t>
+      </w:r>
+      <w:proofErr w:type="spellEnd"/>
+      <w:r>
+        <w:rPr>
+          <w:i/>
+        </w:rPr>
+        <w:t xml:space="preserve"> </w:t>
+      </w:r>
+      <w:proofErr w:type="spellStart"/>
+      <w:r>
+        <w:rPr>
+          <w:i/>
+        </w:rPr>
+        <w:t>est</w:t>
+      </w:r>
+      <w:proofErr w:type="spellEnd"/>
+      <w:r>
+        <w:rPr>
+          <w:i/>
+        </w:rPr>
+        <w:t xml:space="preserve"> </w:t>
+      </w:r>
+      <w:proofErr w:type="spellStart"/>
+      <w:r>
+        <w:rPr>
+          <w:i/>
+        </w:rPr>
+        <w:t>possibile</w:t>
+      </w:r>
+      <w:proofErr w:type="spellEnd"/>
+      <w:r>
+        <w:rPr>
+          <w:i/>
+        </w:rPr>
+        <w:t xml:space="preserve">, </w:t>
+      </w:r>
+      <w:proofErr w:type="spellStart"/>
+      <w:r>
+        <w:rPr>
+          <w:i/>
+        </w:rPr>
+        <w:t>actu</w:t>
+      </w:r>
+      <w:proofErr w:type="spellEnd"/>
+      <w:r>
+        <w:rPr>
+          <w:i/>
+        </w:rPr>
+        <w:t xml:space="preserve"> </w:t>
+      </w:r>
+      <w:proofErr w:type="spellStart"/>
+      <w:r>
+        <w:rPr>
+          <w:i/>
+        </w:rPr>
+        <w:t>existet</w:t>
+      </w:r>
+      <w:proofErr w:type="spellEnd"/>
+      <w:r>
+        <w:rPr>
+          <w:i/>
+        </w:rPr>
+        <w:t>.</w:t>
       </w:r>
       <w:r>
         <w:rPr>
@@ -2098,7 +2687,77 @@
         <w:rPr>
           <w:i/>
         </w:rPr>
-        <w:t>Nam ponamus non existere, inde ratiocinabor hoc modo:</w:t>
+        <w:t xml:space="preserve">Nam </w:t>
+      </w:r>
+      <w:proofErr w:type="spellStart"/>
+      <w:r>
+        <w:rPr>
+          <w:i/>
+        </w:rPr>
+        <w:t>ponamus</w:t>
+      </w:r>
+      <w:proofErr w:type="spellEnd"/>
+      <w:r>
+        <w:rPr>
+          <w:i/>
+        </w:rPr>
+        <w:t xml:space="preserve"> non </w:t>
+      </w:r>
+      <w:proofErr w:type="spellStart"/>
+      <w:r>
+        <w:rPr>
+          <w:i/>
+        </w:rPr>
+        <w:t>existere</w:t>
+      </w:r>
+      <w:proofErr w:type="spellEnd"/>
+      <w:r>
+        <w:rPr>
+          <w:i/>
+        </w:rPr>
+        <w:t xml:space="preserve">, </w:t>
+      </w:r>
+      <w:proofErr w:type="spellStart"/>
+      <w:r>
+        <w:rPr>
+          <w:i/>
+        </w:rPr>
+        <w:t>inde</w:t>
+      </w:r>
+      <w:proofErr w:type="spellEnd"/>
+      <w:r>
+        <w:rPr>
+          <w:i/>
+        </w:rPr>
+        <w:t xml:space="preserve"> </w:t>
+      </w:r>
+      <w:proofErr w:type="spellStart"/>
+      <w:r>
+        <w:rPr>
+          <w:i/>
+        </w:rPr>
+        <w:t>ratiocinabor</w:t>
+      </w:r>
+      <w:proofErr w:type="spellEnd"/>
+      <w:r>
+        <w:rPr>
+          <w:i/>
+        </w:rPr>
+        <w:t xml:space="preserve"> hoc </w:t>
+      </w:r>
+      <w:proofErr w:type="spellStart"/>
+      <w:r>
+        <w:rPr>
+          <w:i/>
+        </w:rPr>
+        <w:t>modo</w:t>
+      </w:r>
+      <w:proofErr w:type="spellEnd"/>
+      <w:r>
+        <w:rPr>
+          <w:i/>
+        </w:rPr>
+        <w:t>:</w:t>
       </w:r>
       <w:r>
         <w:rPr>
@@ -2117,11 +2776,61 @@
         </w:numPr>
         <w:ind w:left="426"/>
       </w:pPr>
-      <w:r>
-        <w:rPr>
-          <w:i/>
-        </w:rPr>
-        <w:t>Ens Necessarium non existit, ex hypothesi.</w:t>
+      <w:proofErr w:type="spellStart"/>
+      <w:r>
+        <w:rPr>
+          <w:i/>
+        </w:rPr>
+        <w:t>Ens</w:t>
+      </w:r>
+      <w:proofErr w:type="spellEnd"/>
+      <w:r>
+        <w:rPr>
+          <w:i/>
+        </w:rPr>
+        <w:t xml:space="preserve"> </w:t>
+      </w:r>
+      <w:proofErr w:type="spellStart"/>
+      <w:r>
+        <w:rPr>
+          <w:i/>
+        </w:rPr>
+        <w:t>Necessarium</w:t>
+      </w:r>
+      <w:proofErr w:type="spellEnd"/>
+      <w:r>
+        <w:rPr>
+          <w:i/>
+        </w:rPr>
+        <w:t xml:space="preserve"> non </w:t>
+      </w:r>
+      <w:proofErr w:type="spellStart"/>
+      <w:r>
+        <w:rPr>
+          <w:i/>
+        </w:rPr>
+        <w:t>existit</w:t>
+      </w:r>
+      <w:proofErr w:type="spellEnd"/>
+      <w:r>
+        <w:rPr>
+          <w:i/>
+        </w:rPr>
+        <w:t xml:space="preserve">, ex </w:t>
+      </w:r>
+      <w:proofErr w:type="spellStart"/>
+      <w:r>
+        <w:rPr>
+          <w:i/>
+        </w:rPr>
+        <w:t>hypothesi</w:t>
+      </w:r>
+      <w:proofErr w:type="spellEnd"/>
+      <w:r>
+        <w:rPr>
+          <w:i/>
+        </w:rPr>
+        <w:t>.</w:t>
       </w:r>
       <w:r>
         <w:rPr>
@@ -2140,11 +2849,89 @@
         </w:numPr>
         <w:ind w:left="426"/>
       </w:pPr>
-      <w:r>
-        <w:rPr>
-          <w:i/>
-        </w:rPr>
-        <w:t>Quicquid non existit, illud possibile est non existere.</w:t>
+      <w:proofErr w:type="spellStart"/>
+      <w:r>
+        <w:rPr>
+          <w:i/>
+        </w:rPr>
+        <w:t>Quicquid</w:t>
+      </w:r>
+      <w:proofErr w:type="spellEnd"/>
+      <w:r>
+        <w:rPr>
+          <w:i/>
+        </w:rPr>
+        <w:t xml:space="preserve"> non </w:t>
+      </w:r>
+      <w:proofErr w:type="spellStart"/>
+      <w:r>
+        <w:rPr>
+          <w:i/>
+        </w:rPr>
+        <w:t>existit</w:t>
+      </w:r>
+      <w:proofErr w:type="spellEnd"/>
+      <w:r>
+        <w:rPr>
+          <w:i/>
+        </w:rPr>
+        <w:t xml:space="preserve">, </w:t>
+      </w:r>
+      <w:proofErr w:type="spellStart"/>
+      <w:r>
+        <w:rPr>
+          <w:i/>
+        </w:rPr>
+        <w:t>illud</w:t>
+      </w:r>
+      <w:proofErr w:type="spellEnd"/>
+      <w:r>
+        <w:rPr>
+          <w:i/>
+        </w:rPr>
+        <w:t xml:space="preserve"> </w:t>
+      </w:r>
+      <w:proofErr w:type="spellStart"/>
+      <w:r>
+        <w:rPr>
+          <w:i/>
+        </w:rPr>
+        <w:t>possibile</w:t>
+      </w:r>
+      <w:proofErr w:type="spellEnd"/>
+      <w:r>
+        <w:rPr>
+          <w:i/>
+        </w:rPr>
+        <w:t xml:space="preserve"> </w:t>
+      </w:r>
+      <w:proofErr w:type="spellStart"/>
+      <w:r>
+        <w:rPr>
+          <w:i/>
+        </w:rPr>
+        <w:t>est</w:t>
+      </w:r>
+      <w:proofErr w:type="spellEnd"/>
+      <w:r>
+        <w:rPr>
+          <w:i/>
+        </w:rPr>
+        <w:t xml:space="preserve"> non </w:t>
+      </w:r>
+      <w:proofErr w:type="spellStart"/>
+      <w:r>
+        <w:rPr>
+          <w:i/>
+        </w:rPr>
+        <w:t>existere</w:t>
+      </w:r>
+      <w:proofErr w:type="spellEnd"/>
+      <w:r>
+        <w:rPr>
+          <w:i/>
+        </w:rPr>
+        <w:t>.</w:t>
       </w:r>
       <w:r>
         <w:rPr>
@@ -2163,18 +2950,123 @@
         </w:numPr>
         <w:ind w:left="426"/>
       </w:pPr>
-      <w:r>
-        <w:rPr>
-          <w:i/>
-        </w:rPr>
-        <w:t xml:space="preserve">Quicquid possibile est non-existere </w:t>
+      <w:proofErr w:type="spellStart"/>
+      <w:r>
+        <w:rPr>
+          <w:i/>
+        </w:rPr>
+        <w:t>Quicquid</w:t>
+      </w:r>
+      <w:proofErr w:type="spellEnd"/>
+      <w:r>
+        <w:rPr>
+          <w:i/>
+        </w:rPr>
+        <w:t xml:space="preserve"> </w:t>
+      </w:r>
+      <w:proofErr w:type="spellStart"/>
+      <w:r>
+        <w:rPr>
+          <w:i/>
+        </w:rPr>
+        <w:t>possibile</w:t>
+      </w:r>
+      <w:proofErr w:type="spellEnd"/>
+      <w:r>
+        <w:rPr>
+          <w:i/>
+        </w:rPr>
+        <w:t xml:space="preserve"> </w:t>
+      </w:r>
+      <w:proofErr w:type="spellStart"/>
+      <w:r>
+        <w:rPr>
+          <w:i/>
+        </w:rPr>
+        <w:t>est</w:t>
+      </w:r>
+      <w:proofErr w:type="spellEnd"/>
+      <w:r>
+        <w:rPr>
+          <w:i/>
+        </w:rPr>
+        <w:t xml:space="preserve"> non-</w:t>
+      </w:r>
+      <w:proofErr w:type="spellStart"/>
+      <w:r>
+        <w:rPr>
+          <w:i/>
+        </w:rPr>
+        <w:t>existere</w:t>
+      </w:r>
+      <w:proofErr w:type="spellEnd"/>
+      <w:r>
+        <w:rPr>
+          <w:i/>
+        </w:rPr>
+        <w:t xml:space="preserve"> </w:t>
       </w:r>
       <w:r>
         <w:rPr>
           <w:i/>
         </w:rPr>
         <w:br/>
-        <w:t xml:space="preserve">illud falso dicitur non posse non-existere. </w:t>
+      </w:r>
+      <w:proofErr w:type="spellStart"/>
+      <w:r>
+        <w:rPr>
+          <w:i/>
+        </w:rPr>
+        <w:t>illud</w:t>
+      </w:r>
+      <w:proofErr w:type="spellEnd"/>
+      <w:r>
+        <w:rPr>
+          <w:i/>
+        </w:rPr>
+        <w:t xml:space="preserve"> </w:t>
+      </w:r>
+      <w:proofErr w:type="spellStart"/>
+      <w:r>
+        <w:rPr>
+          <w:i/>
+        </w:rPr>
+        <w:t>falso</w:t>
+      </w:r>
+      <w:proofErr w:type="spellEnd"/>
+      <w:r>
+        <w:rPr>
+          <w:i/>
+        </w:rPr>
+        <w:t xml:space="preserve"> </w:t>
+      </w:r>
+      <w:proofErr w:type="spellStart"/>
+      <w:r>
+        <w:rPr>
+          <w:i/>
+        </w:rPr>
+        <w:t>dicitur</w:t>
+      </w:r>
+      <w:proofErr w:type="spellEnd"/>
+      <w:r>
+        <w:rPr>
+          <w:i/>
+        </w:rPr>
+        <w:t xml:space="preserve"> non posse non-</w:t>
+      </w:r>
+      <w:proofErr w:type="spellStart"/>
+      <w:r>
+        <w:rPr>
+          <w:i/>
+        </w:rPr>
+        <w:t>existere</w:t>
+      </w:r>
+      <w:proofErr w:type="spellEnd"/>
+      <w:r>
+        <w:rPr>
+          <w:i/>
+        </w:rPr>
+        <w:t xml:space="preserve">. </w:t>
       </w:r>
     </w:p>
     <w:p>
@@ -2185,25 +3077,200 @@
         </w:numPr>
         <w:ind w:left="426"/>
       </w:pPr>
-      <w:r>
-        <w:rPr>
-          <w:i/>
-        </w:rPr>
-        <w:t xml:space="preserve">Quicquid falso dicitur non posse non existere, </w:t>
+      <w:proofErr w:type="spellStart"/>
+      <w:r>
+        <w:rPr>
+          <w:i/>
+        </w:rPr>
+        <w:t>Quicquid</w:t>
+      </w:r>
+      <w:proofErr w:type="spellEnd"/>
+      <w:r>
+        <w:rPr>
+          <w:i/>
+        </w:rPr>
+        <w:t xml:space="preserve"> </w:t>
+      </w:r>
+      <w:proofErr w:type="spellStart"/>
+      <w:r>
+        <w:rPr>
+          <w:i/>
+        </w:rPr>
+        <w:t>falso</w:t>
+      </w:r>
+      <w:proofErr w:type="spellEnd"/>
+      <w:r>
+        <w:rPr>
+          <w:i/>
+        </w:rPr>
+        <w:t xml:space="preserve"> </w:t>
+      </w:r>
+      <w:proofErr w:type="spellStart"/>
+      <w:r>
+        <w:rPr>
+          <w:i/>
+        </w:rPr>
+        <w:t>dicitur</w:t>
+      </w:r>
+      <w:proofErr w:type="spellEnd"/>
+      <w:r>
+        <w:rPr>
+          <w:i/>
+        </w:rPr>
+        <w:t xml:space="preserve"> non posse non </w:t>
+      </w:r>
+      <w:proofErr w:type="spellStart"/>
+      <w:r>
+        <w:rPr>
+          <w:i/>
+        </w:rPr>
+        <w:t>existere</w:t>
+      </w:r>
+      <w:proofErr w:type="spellEnd"/>
+      <w:r>
+        <w:rPr>
+          <w:i/>
+        </w:rPr>
+        <w:t xml:space="preserve">, </w:t>
       </w:r>
       <w:r>
         <w:rPr>
           <w:i/>
         </w:rPr>
         <w:br/>
-        <w:t xml:space="preserve">illud falso dicitur esse necessarium. </w:t>
+      </w:r>
+      <w:proofErr w:type="spellStart"/>
+      <w:r>
+        <w:rPr>
+          <w:i/>
+        </w:rPr>
+        <w:t>illud</w:t>
+      </w:r>
+      <w:proofErr w:type="spellEnd"/>
+      <w:r>
+        <w:rPr>
+          <w:i/>
+        </w:rPr>
+        <w:t xml:space="preserve"> </w:t>
+      </w:r>
+      <w:proofErr w:type="spellStart"/>
+      <w:r>
+        <w:rPr>
+          <w:i/>
+        </w:rPr>
+        <w:t>falso</w:t>
+      </w:r>
+      <w:proofErr w:type="spellEnd"/>
+      <w:r>
+        <w:rPr>
+          <w:i/>
+        </w:rPr>
+        <w:t xml:space="preserve"> </w:t>
+      </w:r>
+      <w:proofErr w:type="spellStart"/>
+      <w:r>
+        <w:rPr>
+          <w:i/>
+        </w:rPr>
+        <w:t>dicitur</w:t>
+      </w:r>
+      <w:proofErr w:type="spellEnd"/>
+      <w:r>
+        <w:rPr>
+          <w:i/>
+        </w:rPr>
+        <w:t xml:space="preserve"> </w:t>
+      </w:r>
+      <w:proofErr w:type="spellStart"/>
+      <w:r>
+        <w:rPr>
+          <w:i/>
+        </w:rPr>
+        <w:t>esse</w:t>
+      </w:r>
+      <w:proofErr w:type="spellEnd"/>
+      <w:r>
+        <w:rPr>
+          <w:i/>
+        </w:rPr>
+        <w:t xml:space="preserve"> </w:t>
+      </w:r>
+      <w:proofErr w:type="spellStart"/>
+      <w:r>
+        <w:rPr>
+          <w:i/>
+        </w:rPr>
+        <w:t>necessarium</w:t>
+      </w:r>
+      <w:proofErr w:type="spellEnd"/>
+      <w:r>
+        <w:rPr>
+          <w:i/>
+        </w:rPr>
+        <w:t xml:space="preserve">. </w:t>
       </w:r>
       <w:r>
         <w:rPr>
           <w:i/>
         </w:rPr>
         <w:br/>
-        <w:t>Nam necessarium est quod non potest non existere.</w:t>
+        <w:t xml:space="preserve">Nam </w:t>
+      </w:r>
+      <w:proofErr w:type="spellStart"/>
+      <w:r>
+        <w:rPr>
+          <w:i/>
+        </w:rPr>
+        <w:t>necessarium</w:t>
+      </w:r>
+      <w:proofErr w:type="spellEnd"/>
+      <w:r>
+        <w:rPr>
+          <w:i/>
+        </w:rPr>
+        <w:t xml:space="preserve"> </w:t>
+      </w:r>
+      <w:proofErr w:type="spellStart"/>
+      <w:r>
+        <w:rPr>
+          <w:i/>
+        </w:rPr>
+        <w:t>est</w:t>
+      </w:r>
+      <w:proofErr w:type="spellEnd"/>
+      <w:r>
+        <w:rPr>
+          <w:i/>
+        </w:rPr>
+        <w:t xml:space="preserve"> quod non </w:t>
+      </w:r>
+      <w:proofErr w:type="spellStart"/>
+      <w:r>
+        <w:rPr>
+          <w:i/>
+        </w:rPr>
+        <w:t>potest</w:t>
+      </w:r>
+      <w:proofErr w:type="spellEnd"/>
+      <w:r>
+        <w:rPr>
+          <w:i/>
+        </w:rPr>
+        <w:t xml:space="preserve"> non </w:t>
+      </w:r>
+      <w:proofErr w:type="spellStart"/>
+      <w:r>
+        <w:rPr>
+          <w:i/>
+        </w:rPr>
+        <w:t>existere</w:t>
+      </w:r>
+      <w:proofErr w:type="spellEnd"/>
+      <w:r>
+        <w:rPr>
+          <w:i/>
+        </w:rPr>
+        <w:t>.</w:t>
       </w:r>
       <w:r>
         <w:rPr>
@@ -2226,7 +3293,91 @@
         <w:rPr>
           <w:i/>
         </w:rPr>
-        <w:t>Ergo Ens necessarium falso dicitur esse necessarium.</w:t>
+        <w:t xml:space="preserve">Ergo </w:t>
+      </w:r>
+      <w:proofErr w:type="spellStart"/>
+      <w:r>
+        <w:rPr>
+          <w:i/>
+        </w:rPr>
+        <w:t>Ens</w:t>
+      </w:r>
+      <w:proofErr w:type="spellEnd"/>
+      <w:r>
+        <w:rPr>
+          <w:i/>
+        </w:rPr>
+        <w:t xml:space="preserve"> </w:t>
+      </w:r>
+      <w:proofErr w:type="spellStart"/>
+      <w:r>
+        <w:rPr>
+          <w:i/>
+        </w:rPr>
+        <w:t>necessarium</w:t>
+      </w:r>
+      <w:proofErr w:type="spellEnd"/>
+      <w:r>
+        <w:rPr>
+          <w:i/>
+        </w:rPr>
+        <w:t xml:space="preserve"> </w:t>
+      </w:r>
+      <w:proofErr w:type="spellStart"/>
+      <w:r>
+        <w:rPr>
+          <w:i/>
+        </w:rPr>
+        <w:t>falso</w:t>
+      </w:r>
+      <w:proofErr w:type="spellEnd"/>
+      <w:r>
+        <w:rPr>
+          <w:i/>
+        </w:rPr>
+        <w:t xml:space="preserve"> </w:t>
+      </w:r>
+      <w:proofErr w:type="spellStart"/>
+      <w:r>
+        <w:rPr>
+          <w:i/>
+        </w:rPr>
+        <w:t>dicitur</w:t>
+      </w:r>
+      <w:proofErr w:type="spellEnd"/>
+      <w:r>
+        <w:rPr>
+          <w:i/>
+        </w:rPr>
+        <w:t xml:space="preserve"> </w:t>
+      </w:r>
+      <w:proofErr w:type="spellStart"/>
+      <w:r>
+        <w:rPr>
+          <w:i/>
+        </w:rPr>
+        <w:t>esse</w:t>
+      </w:r>
+      <w:proofErr w:type="spellEnd"/>
+      <w:r>
+        <w:rPr>
+          <w:i/>
+        </w:rPr>
+        <w:t xml:space="preserve"> </w:t>
+      </w:r>
+      <w:proofErr w:type="spellStart"/>
+      <w:r>
+        <w:rPr>
+          <w:i/>
+        </w:rPr>
+        <w:t>necessarium</w:t>
+      </w:r>
+      <w:proofErr w:type="spellEnd"/>
+      <w:r>
+        <w:rPr>
+          <w:i/>
+        </w:rPr>
+        <w:t>.</w:t>
       </w:r>
       <w:r>
         <w:rPr>
@@ -2249,7 +3400,77 @@
         <w:rPr>
           <w:i/>
         </w:rPr>
-        <w:t>Quae conclusio est vel vera vel falsa.</w:t>
+        <w:t xml:space="preserve">Quae </w:t>
+      </w:r>
+      <w:proofErr w:type="spellStart"/>
+      <w:r>
+        <w:rPr>
+          <w:i/>
+        </w:rPr>
+        <w:t>conclusio</w:t>
+      </w:r>
+      <w:proofErr w:type="spellEnd"/>
+      <w:r>
+        <w:rPr>
+          <w:i/>
+        </w:rPr>
+        <w:t xml:space="preserve"> </w:t>
+      </w:r>
+      <w:proofErr w:type="spellStart"/>
+      <w:r>
+        <w:rPr>
+          <w:i/>
+        </w:rPr>
+        <w:t>est</w:t>
+      </w:r>
+      <w:proofErr w:type="spellEnd"/>
+      <w:r>
+        <w:rPr>
+          <w:i/>
+        </w:rPr>
+        <w:t xml:space="preserve"> </w:t>
+      </w:r>
+      <w:proofErr w:type="spellStart"/>
+      <w:r>
+        <w:rPr>
+          <w:i/>
+        </w:rPr>
+        <w:t>vel</w:t>
+      </w:r>
+      <w:proofErr w:type="spellEnd"/>
+      <w:r>
+        <w:rPr>
+          <w:i/>
+        </w:rPr>
+        <w:t xml:space="preserve"> </w:t>
+      </w:r>
+      <w:proofErr w:type="spellStart"/>
+      <w:r>
+        <w:rPr>
+          <w:i/>
+        </w:rPr>
+        <w:t>vera</w:t>
+      </w:r>
+      <w:proofErr w:type="spellEnd"/>
+      <w:r>
+        <w:rPr>
+          <w:i/>
+        </w:rPr>
+        <w:t xml:space="preserve"> </w:t>
+      </w:r>
+      <w:proofErr w:type="spellStart"/>
+      <w:r>
+        <w:rPr>
+          <w:i/>
+        </w:rPr>
+        <w:t>vel</w:t>
+      </w:r>
+      <w:proofErr w:type="spellEnd"/>
+      <w:r>
+        <w:rPr>
+          <w:i/>
+        </w:rPr>
+        <w:t xml:space="preserve"> falsa.</w:t>
       </w:r>
       <w:r>
         <w:rPr>
@@ -2272,18 +3493,292 @@
         <w:rPr>
           <w:i/>
         </w:rPr>
-        <w:t xml:space="preserve">Si est vera, sequitur quod Ens necessarium implicet contradictionem, seu sit impossibile, quia de eo demonstrantur contradictoria, scilicet quod non sit necessarium. </w:t>
+        <w:t xml:space="preserve">Si </w:t>
+      </w:r>
+      <w:proofErr w:type="spellStart"/>
+      <w:r>
+        <w:rPr>
+          <w:i/>
+        </w:rPr>
+        <w:t>est</w:t>
+      </w:r>
+      <w:proofErr w:type="spellEnd"/>
+      <w:r>
+        <w:rPr>
+          <w:i/>
+        </w:rPr>
+        <w:t xml:space="preserve"> </w:t>
+      </w:r>
+      <w:proofErr w:type="spellStart"/>
+      <w:r>
+        <w:rPr>
+          <w:i/>
+        </w:rPr>
+        <w:t>vera</w:t>
+      </w:r>
+      <w:proofErr w:type="spellEnd"/>
+      <w:r>
+        <w:rPr>
+          <w:i/>
+        </w:rPr>
+        <w:t xml:space="preserve">, sequitur quod </w:t>
+      </w:r>
+      <w:proofErr w:type="spellStart"/>
+      <w:r>
+        <w:rPr>
+          <w:i/>
+        </w:rPr>
+        <w:t>Ens</w:t>
+      </w:r>
+      <w:proofErr w:type="spellEnd"/>
+      <w:r>
+        <w:rPr>
+          <w:i/>
+        </w:rPr>
+        <w:t xml:space="preserve"> </w:t>
+      </w:r>
+      <w:proofErr w:type="spellStart"/>
+      <w:r>
+        <w:rPr>
+          <w:i/>
+        </w:rPr>
+        <w:t>necessarium</w:t>
+      </w:r>
+      <w:proofErr w:type="spellEnd"/>
+      <w:r>
+        <w:rPr>
+          <w:i/>
+        </w:rPr>
+        <w:t xml:space="preserve"> </w:t>
+      </w:r>
+      <w:proofErr w:type="spellStart"/>
+      <w:r>
+        <w:rPr>
+          <w:i/>
+        </w:rPr>
+        <w:t>implicet</w:t>
+      </w:r>
+      <w:proofErr w:type="spellEnd"/>
+      <w:r>
+        <w:rPr>
+          <w:i/>
+        </w:rPr>
+        <w:t xml:space="preserve"> </w:t>
+      </w:r>
+      <w:proofErr w:type="spellStart"/>
+      <w:r>
+        <w:rPr>
+          <w:i/>
+        </w:rPr>
+        <w:t>contradictionem</w:t>
+      </w:r>
+      <w:proofErr w:type="spellEnd"/>
+      <w:r>
+        <w:rPr>
+          <w:i/>
+        </w:rPr>
+        <w:t xml:space="preserve">, </w:t>
+      </w:r>
+      <w:proofErr w:type="spellStart"/>
+      <w:r>
+        <w:rPr>
+          <w:i/>
+        </w:rPr>
+        <w:t>seu</w:t>
+      </w:r>
+      <w:proofErr w:type="spellEnd"/>
+      <w:r>
+        <w:rPr>
+          <w:i/>
+        </w:rPr>
+        <w:t xml:space="preserve"> sit </w:t>
+      </w:r>
+      <w:proofErr w:type="spellStart"/>
+      <w:r>
+        <w:rPr>
+          <w:i/>
+        </w:rPr>
+        <w:t>impossibile</w:t>
+      </w:r>
+      <w:proofErr w:type="spellEnd"/>
+      <w:r>
+        <w:rPr>
+          <w:i/>
+        </w:rPr>
+        <w:t xml:space="preserve">, </w:t>
+      </w:r>
+      <w:proofErr w:type="spellStart"/>
+      <w:r>
+        <w:rPr>
+          <w:i/>
+        </w:rPr>
+        <w:t>quia</w:t>
+      </w:r>
+      <w:proofErr w:type="spellEnd"/>
+      <w:r>
+        <w:rPr>
+          <w:i/>
+        </w:rPr>
+        <w:t xml:space="preserve"> de </w:t>
+      </w:r>
+      <w:proofErr w:type="spellStart"/>
+      <w:r>
+        <w:rPr>
+          <w:i/>
+        </w:rPr>
+        <w:t>eo</w:t>
+      </w:r>
+      <w:proofErr w:type="spellEnd"/>
+      <w:r>
+        <w:rPr>
+          <w:i/>
+        </w:rPr>
+        <w:t xml:space="preserve"> </w:t>
+      </w:r>
+      <w:proofErr w:type="spellStart"/>
+      <w:r>
+        <w:rPr>
+          <w:i/>
+        </w:rPr>
+        <w:t>demonstrantur</w:t>
+      </w:r>
+      <w:proofErr w:type="spellEnd"/>
+      <w:r>
+        <w:rPr>
+          <w:i/>
+        </w:rPr>
+        <w:t xml:space="preserve"> </w:t>
+      </w:r>
+      <w:proofErr w:type="spellStart"/>
+      <w:r>
+        <w:rPr>
+          <w:i/>
+        </w:rPr>
+        <w:t>contradictoria</w:t>
+      </w:r>
+      <w:proofErr w:type="spellEnd"/>
+      <w:r>
+        <w:rPr>
+          <w:i/>
+        </w:rPr>
+        <w:t xml:space="preserve">, scilicet quod non sit </w:t>
+      </w:r>
+      <w:proofErr w:type="spellStart"/>
+      <w:r>
+        <w:rPr>
+          <w:i/>
+        </w:rPr>
+        <w:t>necessarium</w:t>
+      </w:r>
+      <w:proofErr w:type="spellEnd"/>
+      <w:r>
+        <w:rPr>
+          <w:i/>
+        </w:rPr>
+        <w:t xml:space="preserve">. </w:t>
       </w:r>
     </w:p>
     <w:p>
       <w:pPr>
         <w:ind w:left="426"/>
       </w:pPr>
-      <w:r>
-        <w:rPr>
-          <w:i/>
-        </w:rPr>
-        <w:t xml:space="preserve">Conclusio enim contradictoria non nisi de re contradictionem implicante ostendi potest. </w:t>
+      <w:proofErr w:type="spellStart"/>
+      <w:r>
+        <w:rPr>
+          <w:i/>
+        </w:rPr>
+        <w:t>Conclusio</w:t>
+      </w:r>
+      <w:proofErr w:type="spellEnd"/>
+      <w:r>
+        <w:rPr>
+          <w:i/>
+        </w:rPr>
+        <w:t xml:space="preserve"> </w:t>
+      </w:r>
+      <w:proofErr w:type="spellStart"/>
+      <w:r>
+        <w:rPr>
+          <w:i/>
+        </w:rPr>
+        <w:t>enim</w:t>
+      </w:r>
+      <w:proofErr w:type="spellEnd"/>
+      <w:r>
+        <w:rPr>
+          <w:i/>
+        </w:rPr>
+        <w:t xml:space="preserve"> </w:t>
+      </w:r>
+      <w:proofErr w:type="spellStart"/>
+      <w:r>
+        <w:rPr>
+          <w:i/>
+        </w:rPr>
+        <w:t>contradictoria</w:t>
+      </w:r>
+      <w:proofErr w:type="spellEnd"/>
+      <w:r>
+        <w:rPr>
+          <w:i/>
+        </w:rPr>
+        <w:t xml:space="preserve"> non nisi de re </w:t>
+      </w:r>
+      <w:proofErr w:type="spellStart"/>
+      <w:r>
+        <w:rPr>
+          <w:i/>
+        </w:rPr>
+        <w:t>contradictionem</w:t>
+      </w:r>
+      <w:proofErr w:type="spellEnd"/>
+      <w:r>
+        <w:rPr>
+          <w:i/>
+        </w:rPr>
+        <w:t xml:space="preserve"> </w:t>
+      </w:r>
+      <w:proofErr w:type="spellStart"/>
+      <w:r>
+        <w:rPr>
+          <w:i/>
+        </w:rPr>
+        <w:t>implicante</w:t>
+      </w:r>
+      <w:proofErr w:type="spellEnd"/>
+      <w:r>
+        <w:rPr>
+          <w:i/>
+        </w:rPr>
+        <w:t xml:space="preserve"> </w:t>
+      </w:r>
+      <w:proofErr w:type="spellStart"/>
+      <w:r>
+        <w:rPr>
+          <w:i/>
+        </w:rPr>
+        <w:t>ostendi</w:t>
+      </w:r>
+      <w:proofErr w:type="spellEnd"/>
+      <w:r>
+        <w:rPr>
+          <w:i/>
+        </w:rPr>
+        <w:t xml:space="preserve"> </w:t>
+      </w:r>
+      <w:proofErr w:type="spellStart"/>
+      <w:r>
+        <w:rPr>
+          <w:i/>
+        </w:rPr>
+        <w:t>potest</w:t>
+      </w:r>
+      <w:proofErr w:type="spellEnd"/>
+      <w:r>
+        <w:rPr>
+          <w:i/>
+        </w:rPr>
+        <w:t xml:space="preserve">. </w:t>
       </w:r>
     </w:p>
     <w:p>
@@ -2298,7 +3793,203 @@
         <w:rPr>
           <w:i/>
         </w:rPr>
-        <w:t xml:space="preserve">Si est falsa, necesse est aliquam ex praemissis esse falsam, sola autem ex praemissis falsa esse potest hypothesis, quod scilicet Ens necessarium non existat. </w:t>
+        <w:t xml:space="preserve">Si </w:t>
+      </w:r>
+      <w:proofErr w:type="spellStart"/>
+      <w:r>
+        <w:rPr>
+          <w:i/>
+        </w:rPr>
+        <w:t>est</w:t>
+      </w:r>
+      <w:proofErr w:type="spellEnd"/>
+      <w:r>
+        <w:rPr>
+          <w:i/>
+        </w:rPr>
+        <w:t xml:space="preserve"> falsa, </w:t>
+      </w:r>
+      <w:proofErr w:type="spellStart"/>
+      <w:r>
+        <w:rPr>
+          <w:i/>
+        </w:rPr>
+        <w:t>necesse</w:t>
+      </w:r>
+      <w:proofErr w:type="spellEnd"/>
+      <w:r>
+        <w:rPr>
+          <w:i/>
+        </w:rPr>
+        <w:t xml:space="preserve"> </w:t>
+      </w:r>
+      <w:proofErr w:type="spellStart"/>
+      <w:r>
+        <w:rPr>
+          <w:i/>
+        </w:rPr>
+        <w:t>est</w:t>
+      </w:r>
+      <w:proofErr w:type="spellEnd"/>
+      <w:r>
+        <w:rPr>
+          <w:i/>
+        </w:rPr>
+        <w:t xml:space="preserve"> </w:t>
+      </w:r>
+      <w:proofErr w:type="spellStart"/>
+      <w:r>
+        <w:rPr>
+          <w:i/>
+        </w:rPr>
+        <w:t>aliquam</w:t>
+      </w:r>
+      <w:proofErr w:type="spellEnd"/>
+      <w:r>
+        <w:rPr>
+          <w:i/>
+        </w:rPr>
+        <w:t xml:space="preserve"> ex </w:t>
+      </w:r>
+      <w:proofErr w:type="spellStart"/>
+      <w:r>
+        <w:rPr>
+          <w:i/>
+        </w:rPr>
+        <w:t>praemissis</w:t>
+      </w:r>
+      <w:proofErr w:type="spellEnd"/>
+      <w:r>
+        <w:rPr>
+          <w:i/>
+        </w:rPr>
+        <w:t xml:space="preserve"> </w:t>
+      </w:r>
+      <w:proofErr w:type="spellStart"/>
+      <w:r>
+        <w:rPr>
+          <w:i/>
+        </w:rPr>
+        <w:t>esse</w:t>
+      </w:r>
+      <w:proofErr w:type="spellEnd"/>
+      <w:r>
+        <w:rPr>
+          <w:i/>
+        </w:rPr>
+        <w:t xml:space="preserve"> </w:t>
+      </w:r>
+      <w:proofErr w:type="spellStart"/>
+      <w:r>
+        <w:rPr>
+          <w:i/>
+        </w:rPr>
+        <w:t>falsam</w:t>
+      </w:r>
+      <w:proofErr w:type="spellEnd"/>
+      <w:r>
+        <w:rPr>
+          <w:i/>
+        </w:rPr>
+        <w:t xml:space="preserve">, sola </w:t>
+      </w:r>
+      <w:proofErr w:type="spellStart"/>
+      <w:r>
+        <w:rPr>
+          <w:i/>
+        </w:rPr>
+        <w:t>autem</w:t>
+      </w:r>
+      <w:proofErr w:type="spellEnd"/>
+      <w:r>
+        <w:rPr>
+          <w:i/>
+        </w:rPr>
+        <w:t xml:space="preserve"> ex </w:t>
+      </w:r>
+      <w:proofErr w:type="spellStart"/>
+      <w:r>
+        <w:rPr>
+          <w:i/>
+        </w:rPr>
+        <w:t>praemissis</w:t>
+      </w:r>
+      <w:proofErr w:type="spellEnd"/>
+      <w:r>
+        <w:rPr>
+          <w:i/>
+        </w:rPr>
+        <w:t xml:space="preserve"> falsa </w:t>
+      </w:r>
+      <w:proofErr w:type="spellStart"/>
+      <w:r>
+        <w:rPr>
+          <w:i/>
+        </w:rPr>
+        <w:t>esse</w:t>
+      </w:r>
+      <w:proofErr w:type="spellEnd"/>
+      <w:r>
+        <w:rPr>
+          <w:i/>
+        </w:rPr>
+        <w:t xml:space="preserve"> </w:t>
+      </w:r>
+      <w:proofErr w:type="spellStart"/>
+      <w:r>
+        <w:rPr>
+          <w:i/>
+        </w:rPr>
+        <w:t>potest</w:t>
+      </w:r>
+      <w:proofErr w:type="spellEnd"/>
+      <w:r>
+        <w:rPr>
+          <w:i/>
+        </w:rPr>
+        <w:t xml:space="preserve"> hypothesis, quod scilicet </w:t>
+      </w:r>
+      <w:proofErr w:type="spellStart"/>
+      <w:r>
+        <w:rPr>
+          <w:i/>
+        </w:rPr>
+        <w:t>Ens</w:t>
+      </w:r>
+      <w:proofErr w:type="spellEnd"/>
+      <w:r>
+        <w:rPr>
+          <w:i/>
+        </w:rPr>
+        <w:t xml:space="preserve"> </w:t>
+      </w:r>
+      <w:proofErr w:type="spellStart"/>
+      <w:r>
+        <w:rPr>
+          <w:i/>
+        </w:rPr>
+        <w:t>necessarium</w:t>
+      </w:r>
+      <w:proofErr w:type="spellEnd"/>
+      <w:r>
+        <w:rPr>
+          <w:i/>
+        </w:rPr>
+        <w:t xml:space="preserve"> non </w:t>
+      </w:r>
+      <w:proofErr w:type="spellStart"/>
+      <w:r>
+        <w:rPr>
+          <w:i/>
+        </w:rPr>
+        <w:t>existat</w:t>
+      </w:r>
+      <w:proofErr w:type="spellEnd"/>
+      <w:r>
+        <w:rPr>
+          <w:i/>
+        </w:rPr>
+        <w:t xml:space="preserve">. </w:t>
       </w:r>
     </w:p>
     <w:p>
@@ -2313,14 +4004,125 @@
         <w:rPr>
           <w:i/>
         </w:rPr>
-        <w:t xml:space="preserve">Ergo conclusimus </w:t>
+        <w:t xml:space="preserve">Ergo </w:t>
+      </w:r>
+      <w:proofErr w:type="spellStart"/>
+      <w:r>
+        <w:rPr>
+          <w:i/>
+        </w:rPr>
+        <w:t>conclusimus</w:t>
+      </w:r>
+      <w:proofErr w:type="spellEnd"/>
+      <w:r>
+        <w:rPr>
+          <w:i/>
+        </w:rPr>
+        <w:t xml:space="preserve"> </w:t>
       </w:r>
       <w:r>
         <w:rPr>
           <w:i/>
         </w:rPr>
         <w:br/>
-        <w:t xml:space="preserve">Ens necessarium vel esse impossibile, vel existere. </w:t>
+      </w:r>
+      <w:proofErr w:type="spellStart"/>
+      <w:r>
+        <w:rPr>
+          <w:i/>
+        </w:rPr>
+        <w:t>Ens</w:t>
+      </w:r>
+      <w:proofErr w:type="spellEnd"/>
+      <w:r>
+        <w:rPr>
+          <w:i/>
+        </w:rPr>
+        <w:t xml:space="preserve"> </w:t>
+      </w:r>
+      <w:proofErr w:type="spellStart"/>
+      <w:r>
+        <w:rPr>
+          <w:i/>
+        </w:rPr>
+        <w:t>necessarium</w:t>
+      </w:r>
+      <w:proofErr w:type="spellEnd"/>
+      <w:r>
+        <w:rPr>
+          <w:i/>
+        </w:rPr>
+        <w:t xml:space="preserve"> </w:t>
+      </w:r>
+      <w:proofErr w:type="spellStart"/>
+      <w:r>
+        <w:rPr>
+          <w:i/>
+        </w:rPr>
+        <w:t>vel</w:t>
+      </w:r>
+      <w:proofErr w:type="spellEnd"/>
+      <w:r>
+        <w:rPr>
+          <w:i/>
+        </w:rPr>
+        <w:t xml:space="preserve"> </w:t>
+      </w:r>
+      <w:proofErr w:type="spellStart"/>
+      <w:r>
+        <w:rPr>
+          <w:i/>
+        </w:rPr>
+        <w:t>esse</w:t>
+      </w:r>
+      <w:proofErr w:type="spellEnd"/>
+      <w:r>
+        <w:rPr>
+          <w:i/>
+        </w:rPr>
+        <w:t xml:space="preserve"> </w:t>
+      </w:r>
+      <w:proofErr w:type="spellStart"/>
+      <w:r>
+        <w:rPr>
+          <w:i/>
+        </w:rPr>
+        <w:t>impossibile</w:t>
+      </w:r>
+      <w:proofErr w:type="spellEnd"/>
+      <w:r>
+        <w:rPr>
+          <w:i/>
+        </w:rPr>
+        <w:t xml:space="preserve">, </w:t>
+      </w:r>
+      <w:proofErr w:type="spellStart"/>
+      <w:r>
+        <w:rPr>
+          <w:i/>
+        </w:rPr>
+        <w:t>vel</w:t>
+      </w:r>
+      <w:proofErr w:type="spellEnd"/>
+      <w:r>
+        <w:rPr>
+          <w:i/>
+        </w:rPr>
+        <w:t xml:space="preserve"> </w:t>
+      </w:r>
+      <w:proofErr w:type="spellStart"/>
+      <w:r>
+        <w:rPr>
+          <w:i/>
+        </w:rPr>
+        <w:t>existere</w:t>
+      </w:r>
+      <w:proofErr w:type="spellEnd"/>
+      <w:r>
+        <w:rPr>
+          <w:i/>
+        </w:rPr>
+        <w:t xml:space="preserve">. </w:t>
       </w:r>
     </w:p>
     <w:p>
@@ -2335,7 +4137,203 @@
         <w:rPr>
           <w:i/>
         </w:rPr>
-        <w:t xml:space="preserve">Si ergo Deum definiamus Ens a se, seu Ens ex cujus essentia sequitur existentia, seu Ens necessarium, sequitur Deum si possibilis sit actu esse. </w:t>
+        <w:t xml:space="preserve">Si ergo Deum </w:t>
+      </w:r>
+      <w:proofErr w:type="spellStart"/>
+      <w:r>
+        <w:rPr>
+          <w:i/>
+        </w:rPr>
+        <w:t>definiamus</w:t>
+      </w:r>
+      <w:proofErr w:type="spellEnd"/>
+      <w:r>
+        <w:rPr>
+          <w:i/>
+        </w:rPr>
+        <w:t xml:space="preserve"> </w:t>
+      </w:r>
+      <w:proofErr w:type="spellStart"/>
+      <w:r>
+        <w:rPr>
+          <w:i/>
+        </w:rPr>
+        <w:t>Ens</w:t>
+      </w:r>
+      <w:proofErr w:type="spellEnd"/>
+      <w:r>
+        <w:rPr>
+          <w:i/>
+        </w:rPr>
+        <w:t xml:space="preserve"> a se, </w:t>
+      </w:r>
+      <w:proofErr w:type="spellStart"/>
+      <w:r>
+        <w:rPr>
+          <w:i/>
+        </w:rPr>
+        <w:t>seu</w:t>
+      </w:r>
+      <w:proofErr w:type="spellEnd"/>
+      <w:r>
+        <w:rPr>
+          <w:i/>
+        </w:rPr>
+        <w:t xml:space="preserve"> </w:t>
+      </w:r>
+      <w:proofErr w:type="spellStart"/>
+      <w:r>
+        <w:rPr>
+          <w:i/>
+        </w:rPr>
+        <w:t>Ens</w:t>
+      </w:r>
+      <w:proofErr w:type="spellEnd"/>
+      <w:r>
+        <w:rPr>
+          <w:i/>
+        </w:rPr>
+        <w:t xml:space="preserve"> ex </w:t>
+      </w:r>
+      <w:proofErr w:type="spellStart"/>
+      <w:r>
+        <w:rPr>
+          <w:i/>
+        </w:rPr>
+        <w:t>cujus</w:t>
+      </w:r>
+      <w:proofErr w:type="spellEnd"/>
+      <w:r>
+        <w:rPr>
+          <w:i/>
+        </w:rPr>
+        <w:t xml:space="preserve"> </w:t>
+      </w:r>
+      <w:proofErr w:type="spellStart"/>
+      <w:r>
+        <w:rPr>
+          <w:i/>
+        </w:rPr>
+        <w:t>essentia</w:t>
+      </w:r>
+      <w:proofErr w:type="spellEnd"/>
+      <w:r>
+        <w:rPr>
+          <w:i/>
+        </w:rPr>
+        <w:t xml:space="preserve"> sequitur </w:t>
+      </w:r>
+      <w:proofErr w:type="spellStart"/>
+      <w:r>
+        <w:rPr>
+          <w:i/>
+        </w:rPr>
+        <w:t>existentia</w:t>
+      </w:r>
+      <w:proofErr w:type="spellEnd"/>
+      <w:r>
+        <w:rPr>
+          <w:i/>
+        </w:rPr>
+        <w:t xml:space="preserve">, </w:t>
+      </w:r>
+      <w:proofErr w:type="spellStart"/>
+      <w:r>
+        <w:rPr>
+          <w:i/>
+        </w:rPr>
+        <w:t>seu</w:t>
+      </w:r>
+      <w:proofErr w:type="spellEnd"/>
+      <w:r>
+        <w:rPr>
+          <w:i/>
+        </w:rPr>
+        <w:t xml:space="preserve"> </w:t>
+      </w:r>
+      <w:proofErr w:type="spellStart"/>
+      <w:r>
+        <w:rPr>
+          <w:i/>
+        </w:rPr>
+        <w:t>Ens</w:t>
+      </w:r>
+      <w:proofErr w:type="spellEnd"/>
+      <w:r>
+        <w:rPr>
+          <w:i/>
+        </w:rPr>
+        <w:t xml:space="preserve"> </w:t>
+      </w:r>
+      <w:proofErr w:type="spellStart"/>
+      <w:r>
+        <w:rPr>
+          <w:i/>
+        </w:rPr>
+        <w:t>necessarium</w:t>
+      </w:r>
+      <w:proofErr w:type="spellEnd"/>
+      <w:r>
+        <w:rPr>
+          <w:i/>
+        </w:rPr>
+        <w:t xml:space="preserve">, sequitur Deum </w:t>
+      </w:r>
+      <w:proofErr w:type="spellStart"/>
+      <w:r>
+        <w:rPr>
+          <w:i/>
+        </w:rPr>
+        <w:t>si</w:t>
+      </w:r>
+      <w:proofErr w:type="spellEnd"/>
+      <w:r>
+        <w:rPr>
+          <w:i/>
+        </w:rPr>
+        <w:t xml:space="preserve"> </w:t>
+      </w:r>
+      <w:proofErr w:type="spellStart"/>
+      <w:r>
+        <w:rPr>
+          <w:i/>
+        </w:rPr>
+        <w:t>possibilis</w:t>
+      </w:r>
+      <w:proofErr w:type="spellEnd"/>
+      <w:r>
+        <w:rPr>
+          <w:i/>
+        </w:rPr>
+        <w:t xml:space="preserve"> sit </w:t>
+      </w:r>
+      <w:proofErr w:type="spellStart"/>
+      <w:r>
+        <w:rPr>
+          <w:i/>
+        </w:rPr>
+        <w:t>actu</w:t>
+      </w:r>
+      <w:proofErr w:type="spellEnd"/>
+      <w:r>
+        <w:rPr>
+          <w:i/>
+        </w:rPr>
+        <w:t xml:space="preserve"> </w:t>
+      </w:r>
+      <w:proofErr w:type="spellStart"/>
+      <w:r>
+        <w:rPr>
+          <w:i/>
+        </w:rPr>
+        <w:t>esse</w:t>
+      </w:r>
+      <w:proofErr w:type="spellEnd"/>
+      <w:r>
+        <w:rPr>
+          <w:i/>
+        </w:rPr>
+        <w:t xml:space="preserve">. </w:t>
       </w:r>
     </w:p>
     <w:p>
@@ -2374,7 +4372,39 @@
           <w:sz w:val="22"/>
           <w:szCs w:val="22"/>
         </w:rPr>
-        <w:t xml:space="preserve"> to English, which is based on Lenzen’s translation (TODO:cite) with some modifications</w:t>
+        <w:t xml:space="preserve"> to English, which is based on </w:t>
+      </w:r>
+      <w:proofErr w:type="spellStart"/>
+      <w:r>
+        <w:rPr>
+          <w:sz w:val="22"/>
+          <w:szCs w:val="22"/>
+        </w:rPr>
+        <w:t>Lenzen’s</w:t>
+      </w:r>
+      <w:proofErr w:type="spellEnd"/>
+      <w:r>
+        <w:rPr>
+          <w:sz w:val="22"/>
+          <w:szCs w:val="22"/>
+        </w:rPr>
+        <w:t xml:space="preserve"> translation (</w:t>
+      </w:r>
+      <w:proofErr w:type="spellStart"/>
+      <w:r>
+        <w:rPr>
+          <w:sz w:val="22"/>
+          <w:szCs w:val="22"/>
+        </w:rPr>
+        <w:t>TODO:cite</w:t>
+      </w:r>
+      <w:proofErr w:type="spellEnd"/>
+      <w:r>
+        <w:rPr>
+          <w:sz w:val="22"/>
+          <w:szCs w:val="22"/>
+        </w:rPr>
+        <w:t>) with some modifications</w:t>
       </w:r>
       <w:r>
         <w:rPr>
@@ -2478,6 +4508,7 @@
         </w:rPr>
         <w:t xml:space="preserve">For whatever doesn’t exist, for it </w:t>
       </w:r>
+      <w:proofErr w:type="spellStart"/>
       <w:r>
         <w:rPr>
           <w:i/>
@@ -2485,6 +4516,7 @@
         </w:rPr>
         <w:t>it</w:t>
       </w:r>
+      <w:proofErr w:type="spellEnd"/>
       <w:r>
         <w:rPr>
           <w:rStyle w:val="Funotenzeichen1"/>
@@ -2541,6 +4573,7 @@
         <w:br/>
         <w:t xml:space="preserve">of it </w:t>
       </w:r>
+      <w:proofErr w:type="spellStart"/>
       <w:r>
         <w:rPr>
           <w:i/>
@@ -2548,6 +4581,7 @@
         </w:rPr>
         <w:t>it</w:t>
       </w:r>
+      <w:proofErr w:type="spellEnd"/>
       <w:r>
         <w:rPr>
           <w:i/>
@@ -2643,6 +4677,7 @@
         <w:br/>
         <w:t xml:space="preserve">of it </w:t>
       </w:r>
+      <w:proofErr w:type="spellStart"/>
       <w:r>
         <w:rPr>
           <w:i/>
@@ -2650,6 +4685,7 @@
         </w:rPr>
         <w:t>it</w:t>
       </w:r>
+      <w:proofErr w:type="spellEnd"/>
       <w:r>
         <w:rPr>
           <w:i/>
@@ -2903,7 +4939,21 @@
         <w:rPr>
           <w:i/>
         </w:rPr>
-        <w:t xml:space="preserve">So if we define God as an “Ens a se”, i.e. a being from whose essence existence follows, i.e. a necessary being, </w:t>
+        <w:t>So if we define God as an “</w:t>
+      </w:r>
+      <w:proofErr w:type="spellStart"/>
+      <w:r>
+        <w:rPr>
+          <w:i/>
+        </w:rPr>
+        <w:t>Ens</w:t>
+      </w:r>
+      <w:proofErr w:type="spellEnd"/>
+      <w:r>
+        <w:rPr>
+          <w:i/>
+        </w:rPr>
+        <w:t xml:space="preserve"> a se”, i.e. a being from whose essence existence follows, i.e. a necessary being, </w:t>
       </w:r>
       <w:r>
         <w:rPr>
@@ -3092,29 +5142,80 @@
           <w:sz w:val="22"/>
           <w:szCs w:val="22"/>
         </w:rPr>
-        <w:t xml:space="preserve">ows that, if we axiomatize the concept of God as an </w:t>
-      </w:r>
-      <w:r>
-        <w:rPr>
-          <w:i/>
-          <w:sz w:val="22"/>
-          <w:szCs w:val="22"/>
-        </w:rPr>
-        <w:t>Ens necessarium</w:t>
-      </w:r>
-      <w:r>
-        <w:rPr>
-          <w:sz w:val="22"/>
-          <w:szCs w:val="22"/>
-        </w:rPr>
-        <w:t>, i.e. if we state “N(G)” as an axiom, then the argument fails. Nitpick finds a counter-model for the seventh step in Leibniz’s argument.</w:t>
-      </w:r>
-      <w:r>
-        <w:rPr>
-          <w:sz w:val="22"/>
-          <w:szCs w:val="22"/>
-        </w:rPr>
-        <w:t xml:space="preserve"> The countermodel is of cardinality 4. No countermodels can be constructed for smaller cardinalities.</w:t>
+        <w:t xml:space="preserve">ows that, if we </w:t>
+      </w:r>
+      <w:proofErr w:type="spellStart"/>
+      <w:r>
+        <w:rPr>
+          <w:sz w:val="22"/>
+          <w:szCs w:val="22"/>
+        </w:rPr>
+        <w:t>axiomatize</w:t>
+      </w:r>
+      <w:proofErr w:type="spellEnd"/>
+      <w:r>
+        <w:rPr>
+          <w:rStyle w:val="FootnoteReference"/>
+          <w:sz w:val="22"/>
+          <w:szCs w:val="22"/>
+        </w:rPr>
+        <w:footnoteReference w:id="14"/>
+      </w:r>
+      <w:r>
+        <w:rPr>
+          <w:sz w:val="22"/>
+          <w:szCs w:val="22"/>
+        </w:rPr>
+        <w:t xml:space="preserve"> the concept of God as an </w:t>
+      </w:r>
+      <w:proofErr w:type="spellStart"/>
+      <w:r>
+        <w:rPr>
+          <w:i/>
+          <w:sz w:val="22"/>
+          <w:szCs w:val="22"/>
+        </w:rPr>
+        <w:t>Ens</w:t>
+      </w:r>
+      <w:proofErr w:type="spellEnd"/>
+      <w:r>
+        <w:rPr>
+          <w:i/>
+          <w:sz w:val="22"/>
+          <w:szCs w:val="22"/>
+        </w:rPr>
+        <w:t xml:space="preserve"> </w:t>
+      </w:r>
+      <w:proofErr w:type="spellStart"/>
+      <w:r>
+        <w:rPr>
+          <w:i/>
+          <w:sz w:val="22"/>
+          <w:szCs w:val="22"/>
+        </w:rPr>
+        <w:t>necessarium</w:t>
+      </w:r>
+      <w:proofErr w:type="spellEnd"/>
+      <w:r>
+        <w:rPr>
+          <w:sz w:val="22"/>
+          <w:szCs w:val="22"/>
+        </w:rPr>
+        <w:t>, i.e. if we state “N(G)” as an axiom, then the argument fails. Nitpick finds a counter-model</w:t>
+      </w:r>
+      <w:r>
+        <w:rPr>
+          <w:sz w:val="22"/>
+          <w:szCs w:val="22"/>
+        </w:rPr>
+        <w:t xml:space="preserve"> (of minimum cardinality 4)</w:t>
+      </w:r>
+      <w:r>
+        <w:rPr>
+          <w:sz w:val="22"/>
+          <w:szCs w:val="22"/>
+        </w:rPr>
+        <w:t xml:space="preserve"> for the seventh step in Leibniz’s argument.</w:t>
       </w:r>
     </w:p>
     <w:p>
@@ -3197,7 +5298,7 @@
         <w:pStyle w:val="Caption"/>
         <w:jc w:val="both"/>
       </w:pPr>
-      <w:bookmarkStart w:id="3" w:name="_Ref459910223"/>
+      <w:bookmarkStart w:id="4" w:name="_Ref459910223"/>
       <w:r>
         <w:t xml:space="preserve">Figure </w:t>
       </w:r>
@@ -3209,7 +5310,7 @@
           <w:t>4</w:t>
         </w:r>
       </w:fldSimple>
-      <w:bookmarkEnd w:id="3"/>
+      <w:bookmarkEnd w:id="4"/>
       <w:r>
         <w:t xml:space="preserve">: Counter-Model for </w:t>
       </w:r>
@@ -3238,16 +5339,88 @@
           <w:sz w:val="22"/>
           <w:szCs w:val="22"/>
         </w:rPr>
-        <w:t xml:space="preserve">However, if we axiomatize the concept of God as an </w:t>
-      </w:r>
-      <w:r>
-        <w:rPr>
-          <w:i/>
-          <w:sz w:val="22"/>
-          <w:szCs w:val="22"/>
-        </w:rPr>
-        <w:t>Ens ex cujus essentia sequitur existentia</w:t>
-      </w:r>
+        <w:t xml:space="preserve">However, if we </w:t>
+      </w:r>
+      <w:proofErr w:type="spellStart"/>
+      <w:r>
+        <w:rPr>
+          <w:sz w:val="22"/>
+          <w:szCs w:val="22"/>
+        </w:rPr>
+        <w:t>axiomatize</w:t>
+      </w:r>
+      <w:proofErr w:type="spellEnd"/>
+      <w:r>
+        <w:rPr>
+          <w:sz w:val="22"/>
+          <w:szCs w:val="22"/>
+        </w:rPr>
+        <w:t xml:space="preserve"> the concept of God as an </w:t>
+      </w:r>
+      <w:proofErr w:type="spellStart"/>
+      <w:r>
+        <w:rPr>
+          <w:i/>
+          <w:sz w:val="22"/>
+          <w:szCs w:val="22"/>
+        </w:rPr>
+        <w:t>Ens</w:t>
+      </w:r>
+      <w:proofErr w:type="spellEnd"/>
+      <w:r>
+        <w:rPr>
+          <w:i/>
+          <w:sz w:val="22"/>
+          <w:szCs w:val="22"/>
+        </w:rPr>
+        <w:t xml:space="preserve"> ex </w:t>
+      </w:r>
+      <w:proofErr w:type="spellStart"/>
+      <w:r>
+        <w:rPr>
+          <w:i/>
+          <w:sz w:val="22"/>
+          <w:szCs w:val="22"/>
+        </w:rPr>
+        <w:t>cujus</w:t>
+      </w:r>
+      <w:proofErr w:type="spellEnd"/>
+      <w:r>
+        <w:rPr>
+          <w:i/>
+          <w:sz w:val="22"/>
+          <w:szCs w:val="22"/>
+        </w:rPr>
+        <w:t xml:space="preserve"> </w:t>
+      </w:r>
+      <w:proofErr w:type="spellStart"/>
+      <w:r>
+        <w:rPr>
+          <w:i/>
+          <w:sz w:val="22"/>
+          <w:szCs w:val="22"/>
+        </w:rPr>
+        <w:t>essentia</w:t>
+      </w:r>
+      <w:proofErr w:type="spellEnd"/>
+      <w:r>
+        <w:rPr>
+          <w:i/>
+          <w:sz w:val="22"/>
+          <w:szCs w:val="22"/>
+        </w:rPr>
+        <w:t xml:space="preserve"> sequitur </w:t>
+      </w:r>
+      <w:proofErr w:type="spellStart"/>
+      <w:r>
+        <w:rPr>
+          <w:i/>
+          <w:sz w:val="22"/>
+          <w:szCs w:val="22"/>
+        </w:rPr>
+        <w:t>existentia</w:t>
+      </w:r>
+      <w:proofErr w:type="spellEnd"/>
       <w:r>
         <w:rPr>
           <w:sz w:val="22"/>
@@ -3440,7 +5613,7 @@
           <w:rFonts w:eastAsia="Symbol" w:cs="Symbol"/>
         </w:rPr>
       </w:pPr>
-      <w:bookmarkStart w:id="4" w:name="_Ref459910260"/>
+      <w:bookmarkStart w:id="5" w:name="_Ref459910260"/>
       <w:r>
         <w:t xml:space="preserve">Figure </w:t>
       </w:r>
@@ -3452,10 +5625,39 @@
           <w:t>5</w:t>
         </w:r>
       </w:fldSimple>
-      <w:bookmarkEnd w:id="4"/>
-      <w:r>
-        <w:t>: Proof for Ens ex Cujus Essentia Sequitur Existentia</w:t>
-      </w:r>
+      <w:bookmarkEnd w:id="5"/>
+      <w:r>
+        <w:t xml:space="preserve">: Proof for </w:t>
+      </w:r>
+      <w:proofErr w:type="spellStart"/>
+      <w:r>
+        <w:t>Ens</w:t>
+      </w:r>
+      <w:proofErr w:type="spellEnd"/>
+      <w:r>
+        <w:t xml:space="preserve"> ex </w:t>
+      </w:r>
+      <w:proofErr w:type="spellStart"/>
+      <w:r>
+        <w:t>Cujus</w:t>
+      </w:r>
+      <w:proofErr w:type="spellEnd"/>
+      <w:r>
+        <w:t xml:space="preserve"> </w:t>
+      </w:r>
+      <w:proofErr w:type="spellStart"/>
+      <w:r>
+        <w:t>Essentia</w:t>
+      </w:r>
+      <w:proofErr w:type="spellEnd"/>
+      <w:r>
+        <w:t xml:space="preserve"> Sequitur </w:t>
+      </w:r>
+      <w:proofErr w:type="spellStart"/>
+      <w:r>
+        <w:t>Existentia</w:t>
+      </w:r>
+      <w:proofErr w:type="spellEnd"/>
     </w:p>
     <w:p>
       <w:pPr>
@@ -3481,15 +5683,37 @@
         </w:rPr>
         <w:t xml:space="preserve">Step 10 in Leibniz’s proof indicates that Leibniz identified the </w:t>
       </w:r>
-      <w:r>
-        <w:rPr>
-          <w:rFonts w:eastAsia="Symbol" w:cs="Symbol"/>
-          <w:i/>
-          <w:sz w:val="22"/>
-          <w:szCs w:val="22"/>
-        </w:rPr>
-        <w:t>Ens necessarium</w:t>
-      </w:r>
+      <w:proofErr w:type="spellStart"/>
+      <w:r>
+        <w:rPr>
+          <w:rFonts w:eastAsia="Symbol" w:cs="Symbol"/>
+          <w:i/>
+          <w:sz w:val="22"/>
+          <w:szCs w:val="22"/>
+        </w:rPr>
+        <w:t>Ens</w:t>
+      </w:r>
+      <w:proofErr w:type="spellEnd"/>
+      <w:r>
+        <w:rPr>
+          <w:rFonts w:eastAsia="Symbol" w:cs="Symbol"/>
+          <w:i/>
+          <w:sz w:val="22"/>
+          <w:szCs w:val="22"/>
+        </w:rPr>
+        <w:t xml:space="preserve"> </w:t>
+      </w:r>
+      <w:proofErr w:type="spellStart"/>
+      <w:r>
+        <w:rPr>
+          <w:rFonts w:eastAsia="Symbol" w:cs="Symbol"/>
+          <w:i/>
+          <w:sz w:val="22"/>
+          <w:szCs w:val="22"/>
+        </w:rPr>
+        <w:t>necessarium</w:t>
+      </w:r>
+      <w:proofErr w:type="spellEnd"/>
       <w:r>
         <w:rPr>
           <w:rFonts w:eastAsia="Symbol" w:cs="Symbol"/>
@@ -3505,8 +5729,79 @@
           <w:sz w:val="22"/>
           <w:szCs w:val="22"/>
         </w:rPr>
-        <w:t xml:space="preserve"> Ens ex cujus essentia sequitur existentia</w:t>
-      </w:r>
+        <w:t xml:space="preserve"> </w:t>
+      </w:r>
+      <w:proofErr w:type="spellStart"/>
+      <w:r>
+        <w:rPr>
+          <w:rFonts w:eastAsia="Symbol" w:cs="Symbol"/>
+          <w:i/>
+          <w:sz w:val="22"/>
+          <w:szCs w:val="22"/>
+        </w:rPr>
+        <w:t>Ens</w:t>
+      </w:r>
+      <w:proofErr w:type="spellEnd"/>
+      <w:r>
+        <w:rPr>
+          <w:rFonts w:eastAsia="Symbol" w:cs="Symbol"/>
+          <w:i/>
+          <w:sz w:val="22"/>
+          <w:szCs w:val="22"/>
+        </w:rPr>
+        <w:t xml:space="preserve"> ex </w:t>
+      </w:r>
+      <w:proofErr w:type="spellStart"/>
+      <w:r>
+        <w:rPr>
+          <w:rFonts w:eastAsia="Symbol" w:cs="Symbol"/>
+          <w:i/>
+          <w:sz w:val="22"/>
+          <w:szCs w:val="22"/>
+        </w:rPr>
+        <w:t>cujus</w:t>
+      </w:r>
+      <w:proofErr w:type="spellEnd"/>
+      <w:r>
+        <w:rPr>
+          <w:rFonts w:eastAsia="Symbol" w:cs="Symbol"/>
+          <w:i/>
+          <w:sz w:val="22"/>
+          <w:szCs w:val="22"/>
+        </w:rPr>
+        <w:t xml:space="preserve"> </w:t>
+      </w:r>
+      <w:proofErr w:type="spellStart"/>
+      <w:r>
+        <w:rPr>
+          <w:rFonts w:eastAsia="Symbol" w:cs="Symbol"/>
+          <w:i/>
+          <w:sz w:val="22"/>
+          <w:szCs w:val="22"/>
+        </w:rPr>
+        <w:t>essentia</w:t>
+      </w:r>
+      <w:proofErr w:type="spellEnd"/>
+      <w:r>
+        <w:rPr>
+          <w:rFonts w:eastAsia="Symbol" w:cs="Symbol"/>
+          <w:i/>
+          <w:sz w:val="22"/>
+          <w:szCs w:val="22"/>
+        </w:rPr>
+        <w:t xml:space="preserve"> sequitur </w:t>
+      </w:r>
+      <w:proofErr w:type="spellStart"/>
+      <w:r>
+        <w:rPr>
+          <w:rFonts w:eastAsia="Symbol" w:cs="Symbol"/>
+          <w:i/>
+          <w:sz w:val="22"/>
+          <w:szCs w:val="22"/>
+        </w:rPr>
+        <w:t>existentia</w:t>
+      </w:r>
+      <w:proofErr w:type="spellEnd"/>
       <w:r>
         <w:rPr>
           <w:rFonts w:eastAsia="Symbol" w:cs="Symbol"/>
@@ -3542,15 +5837,77 @@
         </w:rPr>
         <w:t xml:space="preserve">Furthermore, in the case of the </w:t>
       </w:r>
-      <w:r>
-        <w:rPr>
-          <w:rFonts w:eastAsia="Symbol" w:cs="Symbol"/>
-          <w:i/>
-          <w:sz w:val="22"/>
-          <w:szCs w:val="22"/>
-        </w:rPr>
-        <w:t>Ens ex cujus essentia sequitur existentia</w:t>
-      </w:r>
+      <w:proofErr w:type="spellStart"/>
+      <w:r>
+        <w:rPr>
+          <w:rFonts w:eastAsia="Symbol" w:cs="Symbol"/>
+          <w:i/>
+          <w:sz w:val="22"/>
+          <w:szCs w:val="22"/>
+        </w:rPr>
+        <w:t>Ens</w:t>
+      </w:r>
+      <w:proofErr w:type="spellEnd"/>
+      <w:r>
+        <w:rPr>
+          <w:rFonts w:eastAsia="Symbol" w:cs="Symbol"/>
+          <w:i/>
+          <w:sz w:val="22"/>
+          <w:szCs w:val="22"/>
+        </w:rPr>
+        <w:t xml:space="preserve"> ex </w:t>
+      </w:r>
+      <w:proofErr w:type="spellStart"/>
+      <w:r>
+        <w:rPr>
+          <w:rFonts w:eastAsia="Symbol" w:cs="Symbol"/>
+          <w:i/>
+          <w:sz w:val="22"/>
+          <w:szCs w:val="22"/>
+        </w:rPr>
+        <w:t>cujus</w:t>
+      </w:r>
+      <w:proofErr w:type="spellEnd"/>
+      <w:r>
+        <w:rPr>
+          <w:rFonts w:eastAsia="Symbol" w:cs="Symbol"/>
+          <w:i/>
+          <w:sz w:val="22"/>
+          <w:szCs w:val="22"/>
+        </w:rPr>
+        <w:t xml:space="preserve"> </w:t>
+      </w:r>
+      <w:proofErr w:type="spellStart"/>
+      <w:r>
+        <w:rPr>
+          <w:rFonts w:eastAsia="Symbol" w:cs="Symbol"/>
+          <w:i/>
+          <w:sz w:val="22"/>
+          <w:szCs w:val="22"/>
+        </w:rPr>
+        <w:t>essentia</w:t>
+      </w:r>
+      <w:proofErr w:type="spellEnd"/>
+      <w:r>
+        <w:rPr>
+          <w:rFonts w:eastAsia="Symbol" w:cs="Symbol"/>
+          <w:i/>
+          <w:sz w:val="22"/>
+          <w:szCs w:val="22"/>
+        </w:rPr>
+        <w:t xml:space="preserve"> sequitur </w:t>
+      </w:r>
+      <w:proofErr w:type="spellStart"/>
+      <w:r>
+        <w:rPr>
+          <w:rFonts w:eastAsia="Symbol" w:cs="Symbol"/>
+          <w:i/>
+          <w:sz w:val="22"/>
+          <w:szCs w:val="22"/>
+        </w:rPr>
+        <w:t>existentia</w:t>
+      </w:r>
+      <w:proofErr w:type="spellEnd"/>
       <w:r>
         <w:rPr>
           <w:rFonts w:eastAsia="Symbol" w:cs="Symbol"/>
@@ -3740,7 +6097,7 @@
           <w:rFonts w:eastAsia="Symbol" w:cs="Symbol"/>
         </w:rPr>
       </w:pPr>
-      <w:bookmarkStart w:id="5" w:name="_Ref459910326"/>
+      <w:bookmarkStart w:id="6" w:name="_Ref459910326"/>
       <w:r>
         <w:t xml:space="preserve">Figure </w:t>
       </w:r>
@@ -3752,7 +6109,7 @@
           <w:t>6</w:t>
         </w:r>
       </w:fldSimple>
-      <w:bookmarkEnd w:id="5"/>
+      <w:bookmarkEnd w:id="6"/>
       <w:r>
         <w:t>: Observations about Possibility, Implication and Containment</w:t>
       </w:r>
@@ -3900,7 +6257,43 @@
           <w:sz w:val="22"/>
           <w:szCs w:val="22"/>
         </w:rPr>
-        <w:t xml:space="preserve">Other points where Leibniz’s informal text lacks precision are his uses of the word “necessarium” (“necessary”). In his later algebra of concepts, “necessary” is clearly the dual of “possible”. In his ontological argument, however, he says that “necessary is what cannot not exist”. That is why occurrences of “it is necessary” in the ontological argument have been formalized as “N(X </w:t>
+        <w:t>Other points where Leibniz’s informal text lacks precision are his uses of the word “</w:t>
+      </w:r>
+      <w:proofErr w:type="spellStart"/>
+      <w:r>
+        <w:rPr>
+          <w:rFonts w:eastAsia="Symbol" w:cs="Symbol"/>
+          <w:sz w:val="22"/>
+          <w:szCs w:val="22"/>
+        </w:rPr>
+        <w:t>necessarium</w:t>
+      </w:r>
+      <w:proofErr w:type="spellEnd"/>
+      <w:r>
+        <w:rPr>
+          <w:rFonts w:eastAsia="Symbol" w:cs="Symbol"/>
+          <w:sz w:val="22"/>
+          <w:szCs w:val="22"/>
+        </w:rPr>
+        <w:t>” (“necessary”). In his later algebra of concepts, “necessary” is clearly the dual of “possible”. In his ontological argument, however, he says that “necessary is what cannot not exist”. That is why occurrences of “it is necessary” in the ontological argument have been formalized as “</w:t>
+      </w:r>
+      <w:proofErr w:type="gramStart"/>
+      <w:r>
+        <w:rPr>
+          <w:rFonts w:eastAsia="Symbol" w:cs="Symbol"/>
+          <w:sz w:val="22"/>
+          <w:szCs w:val="22"/>
+        </w:rPr>
+        <w:t>N(</w:t>
+      </w:r>
+      <w:proofErr w:type="gramEnd"/>
+      <w:r>
+        <w:rPr>
+          <w:rFonts w:eastAsia="Symbol" w:cs="Symbol"/>
+          <w:sz w:val="22"/>
+          <w:szCs w:val="22"/>
+        </w:rPr>
+        <w:t xml:space="preserve">X </w:t>
       </w:r>
       <w:r>
         <w:rPr>
@@ -3918,15 +6311,77 @@
         </w:rPr>
         <w:t xml:space="preserve"> E)” instead of “N(X)”. The adequacy of this interpretation of “necessary” and of this formalization is reinforced by the notion of </w:t>
       </w:r>
-      <w:r>
-        <w:rPr>
-          <w:rFonts w:eastAsia="Symbol" w:cs="Symbol"/>
-          <w:i/>
-          <w:sz w:val="22"/>
-          <w:szCs w:val="22"/>
-        </w:rPr>
-        <w:t>Ens ex cujus essentia sequitur existentia</w:t>
-      </w:r>
+      <w:proofErr w:type="spellStart"/>
+      <w:r>
+        <w:rPr>
+          <w:rFonts w:eastAsia="Symbol" w:cs="Symbol"/>
+          <w:i/>
+          <w:sz w:val="22"/>
+          <w:szCs w:val="22"/>
+        </w:rPr>
+        <w:t>Ens</w:t>
+      </w:r>
+      <w:proofErr w:type="spellEnd"/>
+      <w:r>
+        <w:rPr>
+          <w:rFonts w:eastAsia="Symbol" w:cs="Symbol"/>
+          <w:i/>
+          <w:sz w:val="22"/>
+          <w:szCs w:val="22"/>
+        </w:rPr>
+        <w:t xml:space="preserve"> ex </w:t>
+      </w:r>
+      <w:proofErr w:type="spellStart"/>
+      <w:r>
+        <w:rPr>
+          <w:rFonts w:eastAsia="Symbol" w:cs="Symbol"/>
+          <w:i/>
+          <w:sz w:val="22"/>
+          <w:szCs w:val="22"/>
+        </w:rPr>
+        <w:t>cujus</w:t>
+      </w:r>
+      <w:proofErr w:type="spellEnd"/>
+      <w:r>
+        <w:rPr>
+          <w:rFonts w:eastAsia="Symbol" w:cs="Symbol"/>
+          <w:i/>
+          <w:sz w:val="22"/>
+          <w:szCs w:val="22"/>
+        </w:rPr>
+        <w:t xml:space="preserve"> </w:t>
+      </w:r>
+      <w:proofErr w:type="spellStart"/>
+      <w:r>
+        <w:rPr>
+          <w:rFonts w:eastAsia="Symbol" w:cs="Symbol"/>
+          <w:i/>
+          <w:sz w:val="22"/>
+          <w:szCs w:val="22"/>
+        </w:rPr>
+        <w:t>essentia</w:t>
+      </w:r>
+      <w:proofErr w:type="spellEnd"/>
+      <w:r>
+        <w:rPr>
+          <w:rFonts w:eastAsia="Symbol" w:cs="Symbol"/>
+          <w:i/>
+          <w:sz w:val="22"/>
+          <w:szCs w:val="22"/>
+        </w:rPr>
+        <w:t xml:space="preserve"> sequitur </w:t>
+      </w:r>
+      <w:proofErr w:type="spellStart"/>
+      <w:r>
+        <w:rPr>
+          <w:rFonts w:eastAsia="Symbol" w:cs="Symbol"/>
+          <w:i/>
+          <w:sz w:val="22"/>
+          <w:szCs w:val="22"/>
+        </w:rPr>
+        <w:t>existentia</w:t>
+      </w:r>
+      <w:proofErr w:type="spellEnd"/>
       <w:r>
         <w:rPr>
           <w:rFonts w:eastAsia="Symbol" w:cs="Symbol"/>
@@ -3966,15 +6421,77 @@
         </w:rPr>
         <w:t xml:space="preserve">establish that Leibniz’s algebra of concepts remains consistent when it is extended with the axiomatization for the </w:t>
       </w:r>
-      <w:r>
-        <w:rPr>
-          <w:rFonts w:eastAsia="Symbol" w:cs="Symbol"/>
-          <w:i/>
-          <w:sz w:val="22"/>
-          <w:szCs w:val="22"/>
-        </w:rPr>
-        <w:t>Ens ex cujus essentia sequitur existentia</w:t>
-      </w:r>
+      <w:proofErr w:type="spellStart"/>
+      <w:r>
+        <w:rPr>
+          <w:rFonts w:eastAsia="Symbol" w:cs="Symbol"/>
+          <w:i/>
+          <w:sz w:val="22"/>
+          <w:szCs w:val="22"/>
+        </w:rPr>
+        <w:t>Ens</w:t>
+      </w:r>
+      <w:proofErr w:type="spellEnd"/>
+      <w:r>
+        <w:rPr>
+          <w:rFonts w:eastAsia="Symbol" w:cs="Symbol"/>
+          <w:i/>
+          <w:sz w:val="22"/>
+          <w:szCs w:val="22"/>
+        </w:rPr>
+        <w:t xml:space="preserve"> ex </w:t>
+      </w:r>
+      <w:proofErr w:type="spellStart"/>
+      <w:r>
+        <w:rPr>
+          <w:rFonts w:eastAsia="Symbol" w:cs="Symbol"/>
+          <w:i/>
+          <w:sz w:val="22"/>
+          <w:szCs w:val="22"/>
+        </w:rPr>
+        <w:t>cujus</w:t>
+      </w:r>
+      <w:proofErr w:type="spellEnd"/>
+      <w:r>
+        <w:rPr>
+          <w:rFonts w:eastAsia="Symbol" w:cs="Symbol"/>
+          <w:i/>
+          <w:sz w:val="22"/>
+          <w:szCs w:val="22"/>
+        </w:rPr>
+        <w:t xml:space="preserve"> </w:t>
+      </w:r>
+      <w:proofErr w:type="spellStart"/>
+      <w:r>
+        <w:rPr>
+          <w:rFonts w:eastAsia="Symbol" w:cs="Symbol"/>
+          <w:i/>
+          <w:sz w:val="22"/>
+          <w:szCs w:val="22"/>
+        </w:rPr>
+        <w:t>essentia</w:t>
+      </w:r>
+      <w:proofErr w:type="spellEnd"/>
+      <w:r>
+        <w:rPr>
+          <w:rFonts w:eastAsia="Symbol" w:cs="Symbol"/>
+          <w:i/>
+          <w:sz w:val="22"/>
+          <w:szCs w:val="22"/>
+        </w:rPr>
+        <w:t xml:space="preserve"> sequitur </w:t>
+      </w:r>
+      <w:proofErr w:type="spellStart"/>
+      <w:r>
+        <w:rPr>
+          <w:rFonts w:eastAsia="Symbol" w:cs="Symbol"/>
+          <w:i/>
+          <w:sz w:val="22"/>
+          <w:szCs w:val="22"/>
+        </w:rPr>
+        <w:t>existentia</w:t>
+      </w:r>
+      <w:proofErr w:type="spellEnd"/>
       <w:r>
         <w:rPr>
           <w:rFonts w:eastAsia="Symbol" w:cs="Symbol"/>
@@ -4159,7 +6676,7 @@
           <w:rFonts w:eastAsia="Symbol" w:cs="Symbol"/>
         </w:rPr>
       </w:pPr>
-      <w:bookmarkStart w:id="6" w:name="_Ref459910432"/>
+      <w:bookmarkStart w:id="7" w:name="_Ref459910432"/>
       <w:r>
         <w:t xml:space="preserve">Figure </w:t>
       </w:r>
@@ -4171,7 +6688,7 @@
           <w:t>7</w:t>
         </w:r>
       </w:fldSimple>
-      <w:bookmarkEnd w:id="6"/>
+      <w:bookmarkEnd w:id="7"/>
       <w:r>
         <w:t>: Consistency of the Theory where God's Existence is Provable</w:t>
       </w:r>
@@ -4396,8 +6913,6 @@
         </w:rPr>
         <w:t>.</w:t>
       </w:r>
-      <w:bookmarkStart w:id="7" w:name="_GoBack"/>
-      <w:bookmarkEnd w:id="7"/>
     </w:p>
     <w:p>
       <w:pPr>
@@ -4435,12 +6950,10 @@
           <w:sz w:val="22"/>
           <w:szCs w:val="22"/>
         </w:rPr>
-        <w:t>Modal Logics: From Leibniz to Lenzen and Gödel</w:t>
-      </w:r>
-    </w:p>
-    <w:p>
-      <w:pPr>
-        <w:jc w:val="both"/>
+        <w:t xml:space="preserve">Modal Logics: From Leibniz to </w:t>
+      </w:r>
+      <w:proofErr w:type="spellStart"/>
+      <w:r>
         <w:rPr>
           <w:rFonts w:eastAsia="Symbol" w:cs="Symbol"/>
           <w:b/>
@@ -4448,6 +6961,30 @@
           <w:sz w:val="22"/>
           <w:szCs w:val="22"/>
         </w:rPr>
+        <w:t>Lenzen</w:t>
+      </w:r>
+      <w:proofErr w:type="spellEnd"/>
+      <w:r>
+        <w:rPr>
+          <w:rFonts w:eastAsia="Symbol" w:cs="Symbol"/>
+          <w:b/>
+          <w:i/>
+          <w:sz w:val="22"/>
+          <w:szCs w:val="22"/>
+        </w:rPr>
+        <w:t xml:space="preserve"> and Gödel</w:t>
+      </w:r>
+    </w:p>
+    <w:p>
+      <w:pPr>
+        <w:jc w:val="both"/>
+        <w:rPr>
+          <w:rFonts w:eastAsia="Symbol" w:cs="Symbol"/>
+          <w:b/>
+          <w:i/>
+          <w:sz w:val="22"/>
+          <w:szCs w:val="22"/>
+        </w:rPr>
       </w:pPr>
     </w:p>
     <w:p>
@@ -4465,7 +7002,25 @@
           <w:szCs w:val="22"/>
         </w:rPr>
         <w:lastRenderedPageBreak/>
-        <w:t>TODO: argue why kripke-style modal logics would not be adequate for this ontological argument.</w:t>
+        <w:t xml:space="preserve">TODO: argue why </w:t>
+      </w:r>
+      <w:proofErr w:type="spellStart"/>
+      <w:r>
+        <w:rPr>
+          <w:rFonts w:eastAsia="Symbol" w:cs="Symbol"/>
+          <w:sz w:val="22"/>
+          <w:szCs w:val="22"/>
+        </w:rPr>
+        <w:t>kripke</w:t>
+      </w:r>
+      <w:proofErr w:type="spellEnd"/>
+      <w:r>
+        <w:rPr>
+          <w:rFonts w:eastAsia="Symbol" w:cs="Symbol"/>
+          <w:sz w:val="22"/>
+          <w:szCs w:val="22"/>
+        </w:rPr>
+        <w:t>-style modal logics would not be adequate for this ontological argument.</w:t>
       </w:r>
     </w:p>
     <w:p>
@@ -4597,7 +7152,25 @@
           <w:sz w:val="22"/>
           <w:szCs w:val="22"/>
         </w:rPr>
-        <w:t>If all possibles existed, no reason for existence would be needed, and possibility alone would suffice.” (Two Notations for Discussion with Spinoza, December 1676, page 262)</w:t>
+        <w:t xml:space="preserve">If all </w:t>
+      </w:r>
+      <w:proofErr w:type="spellStart"/>
+      <w:r>
+        <w:rPr>
+          <w:rFonts w:eastAsia="Symbol" w:cs="Symbol"/>
+          <w:sz w:val="22"/>
+          <w:szCs w:val="22"/>
+        </w:rPr>
+        <w:t>possibles</w:t>
+      </w:r>
+      <w:proofErr w:type="spellEnd"/>
+      <w:r>
+        <w:rPr>
+          <w:rFonts w:eastAsia="Symbol" w:cs="Symbol"/>
+          <w:sz w:val="22"/>
+          <w:szCs w:val="22"/>
+        </w:rPr>
+        <w:t xml:space="preserve"> existed, no reason for existence would be needed, and possibility alone would suffice.” (Two Notations for Discussion with Spinoza, December 1676, page 262)</w:t>
       </w:r>
     </w:p>
     <w:p>
@@ -4768,14 +7341,25 @@
         </w:rPr>
         <w:t xml:space="preserve">wrong statement by Leibniz: “It is indeed an excellent privilege of the divine nature that it needs only its possibility or essence in order to actually exist, and this is precisely what we mean by an </w:t>
       </w:r>
-      <w:r>
-        <w:rPr>
-          <w:rFonts w:eastAsia="Symbol" w:cs="Symbol"/>
-          <w:i/>
-          <w:sz w:val="22"/>
-          <w:szCs w:val="22"/>
-        </w:rPr>
-        <w:t>ens a se</w:t>
+      <w:proofErr w:type="spellStart"/>
+      <w:r>
+        <w:rPr>
+          <w:rFonts w:eastAsia="Symbol" w:cs="Symbol"/>
+          <w:i/>
+          <w:sz w:val="22"/>
+          <w:szCs w:val="22"/>
+        </w:rPr>
+        <w:t>ens</w:t>
+      </w:r>
+      <w:proofErr w:type="spellEnd"/>
+      <w:r>
+        <w:rPr>
+          <w:rFonts w:eastAsia="Symbol" w:cs="Symbol"/>
+          <w:i/>
+          <w:sz w:val="22"/>
+          <w:szCs w:val="22"/>
+        </w:rPr>
+        <w:t xml:space="preserve"> a se</w:t>
       </w:r>
       <w:r>
         <w:rPr>
@@ -5108,16 +7692,60 @@
           <w:sz w:val="20"/>
           <w:szCs w:val="20"/>
         </w:rPr>
-        <w:t xml:space="preserve">Our exposition of Leibniz formalism is based on (and agrees with) Lenzen’s book </w:t>
-      </w:r>
-      <w:r>
-        <w:rPr>
-          <w:i/>
+        <w:t xml:space="preserve">Our exposition of Leibniz formalism is based on (and agrees with) </w:t>
+      </w:r>
+      <w:proofErr w:type="spellStart"/>
+      <w:r>
+        <w:rPr>
           <w:sz w:val="20"/>
           <w:szCs w:val="20"/>
         </w:rPr>
-        <w:t>Das System der Leibniz’schen Logik</w:t>
-      </w:r>
+        <w:t>Lenzen’s</w:t>
+      </w:r>
+      <w:proofErr w:type="spellEnd"/>
+      <w:r>
+        <w:rPr>
+          <w:sz w:val="20"/>
+          <w:szCs w:val="20"/>
+        </w:rPr>
+        <w:t xml:space="preserve"> book </w:t>
+      </w:r>
+      <w:r>
+        <w:rPr>
+          <w:i/>
+          <w:sz w:val="20"/>
+          <w:szCs w:val="20"/>
+        </w:rPr>
+        <w:t xml:space="preserve">Das System der </w:t>
+      </w:r>
+      <w:proofErr w:type="spellStart"/>
+      <w:r>
+        <w:rPr>
+          <w:i/>
+          <w:sz w:val="20"/>
+          <w:szCs w:val="20"/>
+        </w:rPr>
+        <w:t>Leibniz’schen</w:t>
+      </w:r>
+      <w:proofErr w:type="spellEnd"/>
+      <w:r>
+        <w:rPr>
+          <w:i/>
+          <w:sz w:val="20"/>
+          <w:szCs w:val="20"/>
+        </w:rPr>
+        <w:t xml:space="preserve"> </w:t>
+      </w:r>
+      <w:proofErr w:type="spellStart"/>
+      <w:r>
+        <w:rPr>
+          <w:i/>
+          <w:sz w:val="20"/>
+          <w:szCs w:val="20"/>
+        </w:rPr>
+        <w:t>Logik</w:t>
+      </w:r>
+      <w:proofErr w:type="spellEnd"/>
       <w:r>
         <w:rPr>
           <w:sz w:val="20"/>
@@ -5242,7 +7870,25 @@
           <w:sz w:val="20"/>
           <w:szCs w:val="20"/>
         </w:rPr>
-        <w:t>” instead of “=”, as the primitive relation symbol, instead of containment. But equality and containment are inter-definable, and we follow Lenzen in choosing containment.</w:t>
+        <w:t xml:space="preserve">” instead of “=”, as the primitive relation symbol, instead of containment. But equality and containment are inter-definable, and we follow </w:t>
+      </w:r>
+      <w:proofErr w:type="spellStart"/>
+      <w:r>
+        <w:rPr>
+          <w:rFonts w:eastAsia="Symbol" w:cs="Symbol"/>
+          <w:sz w:val="20"/>
+          <w:szCs w:val="20"/>
+        </w:rPr>
+        <w:t>Lenzen</w:t>
+      </w:r>
+      <w:proofErr w:type="spellEnd"/>
+      <w:r>
+        <w:rPr>
+          <w:rFonts w:eastAsia="Symbol" w:cs="Symbol"/>
+          <w:sz w:val="20"/>
+          <w:szCs w:val="20"/>
+        </w:rPr>
+        <w:t xml:space="preserve"> in choosing containment.</w:t>
       </w:r>
     </w:p>
   </w:footnote>
@@ -5290,7 +7936,41 @@
           <w:sz w:val="20"/>
           <w:szCs w:val="20"/>
         </w:rPr>
-        <w:t>The words “Theorem” and “Proof” and the numbering of steps are not in the original. Our numbering is the same as Lenzen’s TODO:cite .</w:t>
+        <w:t xml:space="preserve">The words “Theorem” and “Proof” and the numbering of steps are not in the original. Our numbering is the same as </w:t>
+      </w:r>
+      <w:proofErr w:type="spellStart"/>
+      <w:r>
+        <w:rPr>
+          <w:sz w:val="20"/>
+          <w:szCs w:val="20"/>
+        </w:rPr>
+        <w:t>Lenzen’s</w:t>
+      </w:r>
+      <w:proofErr w:type="spellEnd"/>
+      <w:r>
+        <w:rPr>
+          <w:sz w:val="20"/>
+          <w:szCs w:val="20"/>
+        </w:rPr>
+        <w:t xml:space="preserve"> </w:t>
+      </w:r>
+      <w:proofErr w:type="spellStart"/>
+      <w:proofErr w:type="gramStart"/>
+      <w:r>
+        <w:rPr>
+          <w:sz w:val="20"/>
+          <w:szCs w:val="20"/>
+        </w:rPr>
+        <w:t>TODO:cite</w:t>
+      </w:r>
+      <w:proofErr w:type="spellEnd"/>
+      <w:proofErr w:type="gramEnd"/>
+      <w:r>
+        <w:rPr>
+          <w:sz w:val="20"/>
+          <w:szCs w:val="20"/>
+        </w:rPr>
+        <w:t xml:space="preserve"> .</w:t>
       </w:r>
     </w:p>
   </w:footnote>
@@ -5314,7 +7994,39 @@
           <w:sz w:val="20"/>
           <w:szCs w:val="20"/>
         </w:rPr>
-        <w:t>Verb conjugation in Latin is richer than in English. In our translation (as in Lenzen’s), Leibniz’s uses of the subjunctive mood are lost, because we (as Lenzen) preferred to employ the indicative mood uniformly. For our purposes, this loss is harmless and even clarifying, because neither Leibniz’s algebra of concepts nor any mainstream modern logic has a language capable of expressing mood differences.</w:t>
+        <w:t xml:space="preserve">Verb conjugation in Latin is richer than in English. In our translation (as in </w:t>
+      </w:r>
+      <w:proofErr w:type="spellStart"/>
+      <w:r>
+        <w:rPr>
+          <w:sz w:val="20"/>
+          <w:szCs w:val="20"/>
+        </w:rPr>
+        <w:t>Lenzen’s</w:t>
+      </w:r>
+      <w:proofErr w:type="spellEnd"/>
+      <w:r>
+        <w:rPr>
+          <w:sz w:val="20"/>
+          <w:szCs w:val="20"/>
+        </w:rPr>
+        <w:t xml:space="preserve">), Leibniz’s uses of the subjunctive mood are lost, because we (as </w:t>
+      </w:r>
+      <w:proofErr w:type="spellStart"/>
+      <w:r>
+        <w:rPr>
+          <w:sz w:val="20"/>
+          <w:szCs w:val="20"/>
+        </w:rPr>
+        <w:t>Lenzen</w:t>
+      </w:r>
+      <w:proofErr w:type="spellEnd"/>
+      <w:r>
+        <w:rPr>
+          <w:sz w:val="20"/>
+          <w:szCs w:val="20"/>
+        </w:rPr>
+        <w:t>) preferred to employ the indicative mood uniformly. For our purposes, this loss is harmless and even clarifying, because neither Leibniz’s algebra of concepts nor any mainstream modern logic has a language capable of expressing mood differences.</w:t>
       </w:r>
     </w:p>
   </w:footnote>
@@ -5338,7 +8050,71 @@
           <w:sz w:val="20"/>
           <w:szCs w:val="20"/>
         </w:rPr>
-        <w:t>The main difference between Lenzen’s translation and ours is that Lenzen translates “quicquid” as “whenever something” whereas we translate it as “for/of whatever”. Although Lenzen’s choice sounds more natural in modern English, we believe “for/of whatever” clearly conveys universal quantification, as intended by Leibniz, whereas the translated sentences with “whenever something” contain donkey pronouns and may suggest existential quantification to readers who are unaware of the pitfalls of donkey anaphora.</w:t>
+        <w:t xml:space="preserve">The main difference between </w:t>
+      </w:r>
+      <w:proofErr w:type="spellStart"/>
+      <w:r>
+        <w:rPr>
+          <w:sz w:val="20"/>
+          <w:szCs w:val="20"/>
+        </w:rPr>
+        <w:t>Lenzen’s</w:t>
+      </w:r>
+      <w:proofErr w:type="spellEnd"/>
+      <w:r>
+        <w:rPr>
+          <w:sz w:val="20"/>
+          <w:szCs w:val="20"/>
+        </w:rPr>
+        <w:t xml:space="preserve"> translation and ours is that </w:t>
+      </w:r>
+      <w:proofErr w:type="spellStart"/>
+      <w:r>
+        <w:rPr>
+          <w:sz w:val="20"/>
+          <w:szCs w:val="20"/>
+        </w:rPr>
+        <w:t>Lenzen</w:t>
+      </w:r>
+      <w:proofErr w:type="spellEnd"/>
+      <w:r>
+        <w:rPr>
+          <w:sz w:val="20"/>
+          <w:szCs w:val="20"/>
+        </w:rPr>
+        <w:t xml:space="preserve"> translates “</w:t>
+      </w:r>
+      <w:proofErr w:type="spellStart"/>
+      <w:r>
+        <w:rPr>
+          <w:sz w:val="20"/>
+          <w:szCs w:val="20"/>
+        </w:rPr>
+        <w:t>quicquid</w:t>
+      </w:r>
+      <w:proofErr w:type="spellEnd"/>
+      <w:r>
+        <w:rPr>
+          <w:sz w:val="20"/>
+          <w:szCs w:val="20"/>
+        </w:rPr>
+        <w:t xml:space="preserve">” as “whenever something” whereas we translate it as “for/of whatever”. Although </w:t>
+      </w:r>
+      <w:proofErr w:type="spellStart"/>
+      <w:r>
+        <w:rPr>
+          <w:sz w:val="20"/>
+          <w:szCs w:val="20"/>
+        </w:rPr>
+        <w:t>Lenzen’s</w:t>
+      </w:r>
+      <w:proofErr w:type="spellEnd"/>
+      <w:r>
+        <w:rPr>
+          <w:sz w:val="20"/>
+          <w:szCs w:val="20"/>
+        </w:rPr>
+        <w:t xml:space="preserve"> choice sounds more natural in modern English, we believe “for/of whatever” clearly conveys universal quantification, as intended by Leibniz, whereas the translated sentences with “whenever something” contain donkey pronouns and may suggest existential quantification to readers who are unaware of the pitfalls of donkey anaphora.</w:t>
       </w:r>
     </w:p>
   </w:footnote>
@@ -5401,7 +8177,23 @@
           <w:sz w:val="20"/>
           <w:szCs w:val="20"/>
         </w:rPr>
-        <w:t>In contrast to modern English, ellipsis of pronouns are common in Latin. We underline referring pronouns that have been inserted in the translation but omitted through ellipsis in the original.</w:t>
+        <w:t xml:space="preserve">In contrast to modern English, ellipsis of pronouns </w:t>
+      </w:r>
+      <w:proofErr w:type="gramStart"/>
+      <w:r>
+        <w:rPr>
+          <w:sz w:val="20"/>
+          <w:szCs w:val="20"/>
+        </w:rPr>
+        <w:t>are</w:t>
+      </w:r>
+      <w:proofErr w:type="gramEnd"/>
+      <w:r>
+        <w:rPr>
+          <w:sz w:val="20"/>
+          <w:szCs w:val="20"/>
+        </w:rPr>
+        <w:t xml:space="preserve"> common in Latin. We underline referring pronouns that have been inserted in the translation but omitted through ellipsis in the original.</w:t>
       </w:r>
     </w:p>
   </w:footnote>
@@ -5425,7 +8217,39 @@
           <w:sz w:val="20"/>
           <w:szCs w:val="20"/>
         </w:rPr>
-        <w:t xml:space="preserve">We translate “non posse” and “non potest” to “cannot”, because “posse” and “potest” are conjugated forms of the verb “possum” (“can”). Nevertheless, an alternative translation for step 3, for instance, could be “… to say that </w:t>
+        <w:t xml:space="preserve">We translate “non posse” and “non </w:t>
+      </w:r>
+      <w:proofErr w:type="spellStart"/>
+      <w:r>
+        <w:rPr>
+          <w:sz w:val="20"/>
+          <w:szCs w:val="20"/>
+        </w:rPr>
+        <w:t>potest</w:t>
+      </w:r>
+      <w:proofErr w:type="spellEnd"/>
+      <w:r>
+        <w:rPr>
+          <w:sz w:val="20"/>
+          <w:szCs w:val="20"/>
+        </w:rPr>
+        <w:t>” to “cannot”, because “posse” and “</w:t>
+      </w:r>
+      <w:proofErr w:type="spellStart"/>
+      <w:r>
+        <w:rPr>
+          <w:sz w:val="20"/>
+          <w:szCs w:val="20"/>
+        </w:rPr>
+        <w:t>potest</w:t>
+      </w:r>
+      <w:proofErr w:type="spellEnd"/>
+      <w:r>
+        <w:rPr>
+          <w:sz w:val="20"/>
+          <w:szCs w:val="20"/>
+        </w:rPr>
+        <w:t xml:space="preserve">” are conjugated forms of the verb “possum” (“can”). Nevertheless, an alternative translation for step 3, for instance, could be “… to say that </w:t>
       </w:r>
       <w:r>
         <w:rPr>
@@ -5479,8 +8303,168 @@
           <w:sz w:val="20"/>
           <w:szCs w:val="20"/>
         </w:rPr>
-        <w:t xml:space="preserve">“necesse” could also have been translated as “necessary”. However, we reserve “necessary” for translations of “necessarium”. Translating both as “necessary” would create confusion, especially considering that “necessarium” plays an important role in Leibniz’s argument and algebra of concepts, whereas this occurrence of “necesse” is negligible from a logical point of view. </w:t>
-      </w:r>
+        <w:t>“</w:t>
+      </w:r>
+      <w:proofErr w:type="spellStart"/>
+      <w:r>
+        <w:rPr>
+          <w:sz w:val="20"/>
+          <w:szCs w:val="20"/>
+        </w:rPr>
+        <w:t>necesse</w:t>
+      </w:r>
+      <w:proofErr w:type="spellEnd"/>
+      <w:r>
+        <w:rPr>
+          <w:sz w:val="20"/>
+          <w:szCs w:val="20"/>
+        </w:rPr>
+        <w:t>” could also have been translated as “necessary”. However, we reserve “necessary” for translations of “</w:t>
+      </w:r>
+      <w:proofErr w:type="spellStart"/>
+      <w:r>
+        <w:rPr>
+          <w:sz w:val="20"/>
+          <w:szCs w:val="20"/>
+        </w:rPr>
+        <w:t>necessarium</w:t>
+      </w:r>
+      <w:proofErr w:type="spellEnd"/>
+      <w:r>
+        <w:rPr>
+          <w:sz w:val="20"/>
+          <w:szCs w:val="20"/>
+        </w:rPr>
+        <w:t>”. Translating both as “necessary” would create confusion, especially considering that “</w:t>
+      </w:r>
+      <w:proofErr w:type="spellStart"/>
+      <w:r>
+        <w:rPr>
+          <w:sz w:val="20"/>
+          <w:szCs w:val="20"/>
+        </w:rPr>
+        <w:t>necessarium</w:t>
+      </w:r>
+      <w:proofErr w:type="spellEnd"/>
+      <w:r>
+        <w:rPr>
+          <w:sz w:val="20"/>
+          <w:szCs w:val="20"/>
+        </w:rPr>
+        <w:t>” plays an important role in Leibniz’s argument and algebra of concepts, whereas this occurrence of “</w:t>
+      </w:r>
+      <w:proofErr w:type="spellStart"/>
+      <w:r>
+        <w:rPr>
+          <w:sz w:val="20"/>
+          <w:szCs w:val="20"/>
+        </w:rPr>
+        <w:t>necesse</w:t>
+      </w:r>
+      <w:proofErr w:type="spellEnd"/>
+      <w:r>
+        <w:rPr>
+          <w:sz w:val="20"/>
+          <w:szCs w:val="20"/>
+        </w:rPr>
+        <w:t xml:space="preserve">” is negligible from a logical point of view. </w:t>
+      </w:r>
+    </w:p>
+  </w:footnote>
+  <w:footnote w:id="14">
+    <w:p>
+      <w:pPr>
+        <w:pStyle w:val="FootnoteText"/>
+        <w:jc w:val="both"/>
+        <w:rPr>
+          <w:sz w:val="20"/>
+          <w:szCs w:val="20"/>
+        </w:rPr>
+      </w:pPr>
+      <w:r>
+        <w:rPr>
+          <w:rStyle w:val="FootnoteReference"/>
+        </w:rPr>
+        <w:footnoteRef/>
+      </w:r>
+      <w:r>
+        <w:t xml:space="preserve"> </w:t>
+      </w:r>
+      <w:r>
+        <w:rPr>
+          <w:sz w:val="20"/>
+          <w:szCs w:val="20"/>
+        </w:rPr>
+        <w:t xml:space="preserve">Our axiomatization also states that the concept G is different from E and ~E. These extra axioms are not used in the proof shown in </w:t>
+      </w:r>
+      <w:r>
+        <w:rPr>
+          <w:sz w:val="20"/>
+          <w:szCs w:val="20"/>
+        </w:rPr>
+        <w:fldChar w:fldCharType="begin"/>
+      </w:r>
+      <w:r>
+        <w:rPr>
+          <w:sz w:val="20"/>
+          <w:szCs w:val="20"/>
+        </w:rPr>
+        <w:instrText xml:space="preserve"> REF _Ref459910260 \h </w:instrText>
+      </w:r>
+      <w:r>
+        <w:rPr>
+          <w:sz w:val="20"/>
+          <w:szCs w:val="20"/>
+        </w:rPr>
+      </w:r>
+      <w:r>
+        <w:rPr>
+          <w:sz w:val="20"/>
+          <w:szCs w:val="20"/>
+        </w:rPr>
+        <w:instrText xml:space="preserve"> \* MERGEFORMAT </w:instrText>
+      </w:r>
+      <w:r>
+        <w:rPr>
+          <w:sz w:val="20"/>
+          <w:szCs w:val="20"/>
+        </w:rPr>
+        <w:fldChar w:fldCharType="separate"/>
+      </w:r>
+      <w:r>
+        <w:t>F</w:t>
+      </w:r>
+      <w:r>
+        <w:rPr>
+          <w:sz w:val="20"/>
+          <w:szCs w:val="20"/>
+        </w:rPr>
+        <w:t xml:space="preserve">igure </w:t>
+      </w:r>
+      <w:r>
+        <w:rPr>
+          <w:noProof/>
+          <w:sz w:val="20"/>
+          <w:szCs w:val="20"/>
+        </w:rPr>
+        <w:t>5</w:t>
+      </w:r>
+      <w:r>
+        <w:rPr>
+          <w:sz w:val="20"/>
+          <w:szCs w:val="20"/>
+        </w:rPr>
+        <w:fldChar w:fldCharType="end"/>
+      </w:r>
+      <w:r>
+        <w:rPr>
+          <w:sz w:val="20"/>
+          <w:szCs w:val="20"/>
+        </w:rPr>
+        <w:t>. They were just added to prevent Nitpick from generating unnatural counter-models that identified these concepts.</w:t>
+      </w:r>
+      <w:bookmarkStart w:id="3" w:name="_GoBack"/>
+      <w:bookmarkEnd w:id="3"/>
     </w:p>
   </w:footnote>
 </w:footnotes>
@@ -6691,7 +9675,7 @@
 </file>
 
 <file path=customXml/itemProps1.xml><?xml version="1.0" encoding="utf-8"?>
-<ds:datastoreItem xmlns:ds="http://schemas.openxmlformats.org/officeDocument/2006/customXml" ds:itemID="{45BC684E-6531-AD42-82E8-B6F72541D4B0}">
+<ds:datastoreItem xmlns:ds="http://schemas.openxmlformats.org/officeDocument/2006/customXml" ds:itemID="{93F921DE-F533-5949-8780-EDD0F8DB6E4E}">
   <ds:schemaRefs>
     <ds:schemaRef ds:uri="http://schemas.openxmlformats.org/officeDocument/2006/bibliography"/>
   </ds:schemaRefs>

</xml_diff>

<commit_message>
Explain why possibility is not required for god's existence
</commit_message>
<xml_diff>
--- a/Papers/InProgress/LeibnizProof/LeibnizProof.docx
+++ b/Papers/InProgress/LeibnizProof/LeibnizProof.docx
@@ -1650,7 +1650,7 @@
         <w:pStyle w:val="Caption"/>
         <w:jc w:val="both"/>
       </w:pPr>
-      <w:bookmarkStart w:id="1" w:name="_Ref459908224"/>
+      <w:bookmarkStart w:id="0" w:name="_Ref459908224"/>
       <w:r>
         <w:t xml:space="preserve">Figure </w:t>
       </w:r>
@@ -1662,7 +1662,7 @@
           <w:t>1</w:t>
         </w:r>
       </w:fldSimple>
-      <w:bookmarkEnd w:id="1"/>
+      <w:bookmarkEnd w:id="0"/>
       <w:r>
         <w:t>: Leibniz's Algebra of Concepts</w:t>
       </w:r>
@@ -2033,7 +2033,7 @@
         <w:pStyle w:val="Caption"/>
         <w:jc w:val="both"/>
       </w:pPr>
-      <w:bookmarkStart w:id="2" w:name="_Ref459910004"/>
+      <w:bookmarkStart w:id="1" w:name="_Ref459910004"/>
       <w:r>
         <w:t xml:space="preserve">Figure </w:t>
       </w:r>
@@ -2045,7 +2045,7 @@
           <w:t>2</w:t>
         </w:r>
       </w:fldSimple>
-      <w:bookmarkEnd w:id="2"/>
+      <w:bookmarkEnd w:id="1"/>
       <w:r>
         <w:t>: Consistency of Leibniz's Algebra of Concepts</w:t>
       </w:r>
@@ -2296,7 +2296,7 @@
         <w:pStyle w:val="Caption"/>
         <w:jc w:val="both"/>
       </w:pPr>
-      <w:bookmarkStart w:id="3" w:name="_Ref459910150"/>
+      <w:bookmarkStart w:id="2" w:name="_Ref459910150"/>
       <w:r>
         <w:t xml:space="preserve">Figure </w:t>
       </w:r>
@@ -2308,7 +2308,7 @@
           <w:t>3</w:t>
         </w:r>
       </w:fldSimple>
-      <w:bookmarkEnd w:id="3"/>
+      <w:bookmarkEnd w:id="2"/>
       <w:r>
         <w:t>: Useful Lemmas of Leibniz's Algebra of Concepts</w:t>
       </w:r>
@@ -3653,7 +3653,7 @@
         <w:pStyle w:val="Caption"/>
         <w:jc w:val="both"/>
       </w:pPr>
-      <w:bookmarkStart w:id="4" w:name="_Ref459910223"/>
+      <w:bookmarkStart w:id="3" w:name="_Ref459910223"/>
       <w:r>
         <w:t xml:space="preserve">Figure </w:t>
       </w:r>
@@ -3665,7 +3665,7 @@
           <w:t>4</w:t>
         </w:r>
       </w:fldSimple>
-      <w:bookmarkEnd w:id="4"/>
+      <w:bookmarkEnd w:id="3"/>
       <w:r>
         <w:t xml:space="preserve">: Counter-Model for </w:t>
       </w:r>
@@ -3896,7 +3896,7 @@
           <w:rFonts w:eastAsia="Symbol" w:cs="Symbol"/>
         </w:rPr>
       </w:pPr>
-      <w:bookmarkStart w:id="5" w:name="_Ref459910260"/>
+      <w:bookmarkStart w:id="4" w:name="_Ref459910260"/>
       <w:r>
         <w:t xml:space="preserve">Figure </w:t>
       </w:r>
@@ -3908,206 +3908,272 @@
           <w:t>5</w:t>
         </w:r>
       </w:fldSimple>
+      <w:bookmarkEnd w:id="4"/>
+      <w:r>
+        <w:t>: Proof for Ens ex Cujus Essentia Sequitur Existentia</w:t>
+      </w:r>
+    </w:p>
+    <w:p>
+      <w:pPr>
+        <w:jc w:val="both"/>
+        <w:rPr>
+          <w:rFonts w:eastAsia="Symbol" w:cs="Symbol"/>
+        </w:rPr>
+      </w:pPr>
+    </w:p>
+    <w:p>
+      <w:pPr>
+        <w:jc w:val="both"/>
+        <w:rPr>
+          <w:sz w:val="22"/>
+          <w:szCs w:val="22"/>
+        </w:rPr>
+      </w:pPr>
+      <w:r>
+        <w:rPr>
+          <w:rFonts w:eastAsia="Symbol" w:cs="Symbol"/>
+          <w:sz w:val="22"/>
+          <w:szCs w:val="22"/>
+        </w:rPr>
+        <w:t xml:space="preserve">Step 10 in Leibniz’s proof indicates that Leibniz identified the </w:t>
+      </w:r>
+      <w:r>
+        <w:rPr>
+          <w:rFonts w:eastAsia="Symbol" w:cs="Symbol"/>
+          <w:i/>
+          <w:sz w:val="22"/>
+          <w:szCs w:val="22"/>
+        </w:rPr>
+        <w:t>Ens necessarium</w:t>
+      </w:r>
+      <w:r>
+        <w:rPr>
+          <w:rFonts w:eastAsia="Symbol" w:cs="Symbol"/>
+          <w:sz w:val="22"/>
+          <w:szCs w:val="22"/>
+        </w:rPr>
+        <w:t xml:space="preserve"> and the</w:t>
+      </w:r>
+      <w:r>
+        <w:rPr>
+          <w:rFonts w:eastAsia="Symbol" w:cs="Symbol"/>
+          <w:i/>
+          <w:sz w:val="22"/>
+          <w:szCs w:val="22"/>
+        </w:rPr>
+        <w:t xml:space="preserve"> Ens ex cujus essentia sequitur existentia</w:t>
+      </w:r>
+      <w:r>
+        <w:rPr>
+          <w:rFonts w:eastAsia="Symbol" w:cs="Symbol"/>
+          <w:sz w:val="22"/>
+          <w:szCs w:val="22"/>
+        </w:rPr>
+        <w:t>. However, our investigations show that, with Leibniz’s own definitions of necessity, possibility and existence, these two notions of God are distinct.</w:t>
+      </w:r>
+    </w:p>
+    <w:p>
+      <w:pPr>
+        <w:jc w:val="both"/>
+        <w:rPr>
+          <w:rFonts w:eastAsia="Symbol" w:cs="Symbol"/>
+          <w:sz w:val="22"/>
+          <w:szCs w:val="22"/>
+        </w:rPr>
+      </w:pPr>
+    </w:p>
+    <w:p>
+      <w:pPr>
+        <w:jc w:val="both"/>
+        <w:rPr>
+          <w:sz w:val="22"/>
+          <w:szCs w:val="22"/>
+        </w:rPr>
+      </w:pPr>
+      <w:r>
+        <w:rPr>
+          <w:rFonts w:eastAsia="Symbol" w:cs="Symbol"/>
+          <w:sz w:val="22"/>
+          <w:szCs w:val="22"/>
+        </w:rPr>
+        <w:t xml:space="preserve">Furthermore, in the case of the </w:t>
+      </w:r>
+      <w:r>
+        <w:rPr>
+          <w:rFonts w:eastAsia="Symbol" w:cs="Symbol"/>
+          <w:i/>
+          <w:sz w:val="22"/>
+          <w:szCs w:val="22"/>
+        </w:rPr>
+        <w:t>Ens ex cujus essentia sequitur existentia</w:t>
+      </w:r>
+      <w:r>
+        <w:rPr>
+          <w:rFonts w:eastAsia="Symbol" w:cs="Symbol"/>
+          <w:sz w:val="22"/>
+          <w:szCs w:val="22"/>
+        </w:rPr>
+        <w:t xml:space="preserve">, the proviso of possibility (in step 10) is not needed, as shown </w:t>
+      </w:r>
+      <w:r>
+        <w:rPr>
+          <w:rFonts w:eastAsia="Symbol" w:cs="Symbol"/>
+          <w:sz w:val="22"/>
+          <w:szCs w:val="22"/>
+        </w:rPr>
+        <w:t>in</w:t>
+      </w:r>
+      <w:r>
+        <w:rPr>
+          <w:rFonts w:eastAsia="Symbol" w:cs="Symbol"/>
+          <w:sz w:val="22"/>
+          <w:szCs w:val="22"/>
+        </w:rPr>
+        <w:t xml:space="preserve"> </w:t>
+      </w:r>
+      <w:r>
+        <w:rPr>
+          <w:rFonts w:eastAsia="Symbol" w:cs="Symbol"/>
+          <w:sz w:val="22"/>
+          <w:szCs w:val="22"/>
+        </w:rPr>
+        <w:fldChar w:fldCharType="begin"/>
+      </w:r>
+      <w:r>
+        <w:rPr>
+          <w:rFonts w:eastAsia="Symbol" w:cs="Symbol"/>
+          <w:sz w:val="22"/>
+          <w:szCs w:val="22"/>
+        </w:rPr>
+        <w:instrText xml:space="preserve"> REF _Ref459910326 \h </w:instrText>
+      </w:r>
+      <w:r>
+        <w:rPr>
+          <w:rFonts w:eastAsia="Symbol" w:cs="Symbol"/>
+          <w:sz w:val="22"/>
+          <w:szCs w:val="22"/>
+        </w:rPr>
+      </w:r>
+      <w:r>
+        <w:rPr>
+          <w:rFonts w:eastAsia="Symbol" w:cs="Symbol"/>
+          <w:sz w:val="22"/>
+          <w:szCs w:val="22"/>
+        </w:rPr>
+        <w:instrText xml:space="preserve"> \* MERGEFORMAT </w:instrText>
+      </w:r>
+      <w:r>
+        <w:rPr>
+          <w:rFonts w:eastAsia="Symbol" w:cs="Symbol"/>
+          <w:sz w:val="22"/>
+          <w:szCs w:val="22"/>
+        </w:rPr>
+        <w:fldChar w:fldCharType="separate"/>
+      </w:r>
+      <w:r>
+        <w:rPr>
+          <w:sz w:val="22"/>
+          <w:szCs w:val="22"/>
+        </w:rPr>
+        <w:t xml:space="preserve">Figure </w:t>
+      </w:r>
+      <w:r>
+        <w:rPr>
+          <w:noProof/>
+          <w:sz w:val="22"/>
+          <w:szCs w:val="22"/>
+        </w:rPr>
+        <w:t>6</w:t>
+      </w:r>
+      <w:r>
+        <w:rPr>
+          <w:rFonts w:eastAsia="Symbol" w:cs="Symbol"/>
+          <w:sz w:val="22"/>
+          <w:szCs w:val="22"/>
+        </w:rPr>
+        <w:fldChar w:fldCharType="end"/>
+      </w:r>
+      <w:r>
+        <w:rPr>
+          <w:rFonts w:eastAsia="Symbol" w:cs="Symbol"/>
+          <w:sz w:val="22"/>
+          <w:szCs w:val="22"/>
+        </w:rPr>
+        <w:t xml:space="preserve">. </w:t>
+      </w:r>
+      <w:r>
+        <w:rPr>
+          <w:rFonts w:eastAsia="Symbol" w:cs="Symbol"/>
+          <w:sz w:val="22"/>
+          <w:szCs w:val="22"/>
+        </w:rPr>
+        <w:t>This is so, because if the concept of God were impossible,</w:t>
+      </w:r>
+      <w:r>
+        <w:rPr>
+          <w:rFonts w:eastAsia="Symbol" w:cs="Symbol"/>
+          <w:sz w:val="22"/>
+          <w:szCs w:val="22"/>
+        </w:rPr>
+        <w:t xml:space="preserve"> </w:t>
+      </w:r>
+      <w:r>
+        <w:rPr>
+          <w:rFonts w:eastAsia="Symbol" w:cs="Symbol"/>
+          <w:sz w:val="22"/>
+          <w:szCs w:val="22"/>
+        </w:rPr>
+        <w:t>by definition of possibility</w:t>
+      </w:r>
+      <w:r>
+        <w:rPr>
+          <w:rFonts w:eastAsia="Symbol" w:cs="Symbol"/>
+          <w:sz w:val="22"/>
+          <w:szCs w:val="22"/>
+        </w:rPr>
+        <w:t>,</w:t>
+      </w:r>
+      <w:r>
+        <w:rPr>
+          <w:rFonts w:eastAsia="Symbol" w:cs="Symbol"/>
+          <w:sz w:val="22"/>
+          <w:szCs w:val="22"/>
+        </w:rPr>
+        <w:t xml:space="preserve"> it would contain any other concept,</w:t>
+      </w:r>
+      <w:r>
+        <w:rPr>
+          <w:rFonts w:eastAsia="Symbol" w:cs="Symbol"/>
+          <w:sz w:val="22"/>
+          <w:szCs w:val="22"/>
+        </w:rPr>
+        <w:t xml:space="preserve"> including existence</w:t>
+      </w:r>
+      <w:bookmarkStart w:id="5" w:name="_GoBack"/>
       <w:bookmarkEnd w:id="5"/>
       <w:r>
-        <w:t>: Proof for Ens ex Cujus Essentia Sequitur Existentia</w:t>
-      </w:r>
-    </w:p>
-    <w:p>
-      <w:pPr>
-        <w:jc w:val="both"/>
-        <w:rPr>
-          <w:rFonts w:eastAsia="Symbol" w:cs="Symbol"/>
-        </w:rPr>
-      </w:pPr>
-    </w:p>
-    <w:p>
-      <w:pPr>
-        <w:jc w:val="both"/>
-        <w:rPr>
-          <w:sz w:val="22"/>
-          <w:szCs w:val="22"/>
-        </w:rPr>
-      </w:pPr>
-      <w:r>
-        <w:rPr>
-          <w:rFonts w:eastAsia="Symbol" w:cs="Symbol"/>
-          <w:sz w:val="22"/>
-          <w:szCs w:val="22"/>
-        </w:rPr>
-        <w:t xml:space="preserve">Step 10 in Leibniz’s proof indicates that Leibniz identified the </w:t>
-      </w:r>
-      <w:r>
-        <w:rPr>
-          <w:rFonts w:eastAsia="Symbol" w:cs="Symbol"/>
-          <w:i/>
-          <w:sz w:val="22"/>
-          <w:szCs w:val="22"/>
-        </w:rPr>
-        <w:t>Ens necessarium</w:t>
-      </w:r>
-      <w:r>
-        <w:rPr>
-          <w:rFonts w:eastAsia="Symbol" w:cs="Symbol"/>
-          <w:sz w:val="22"/>
-          <w:szCs w:val="22"/>
-        </w:rPr>
-        <w:t xml:space="preserve"> and the</w:t>
-      </w:r>
-      <w:r>
-        <w:rPr>
-          <w:rFonts w:eastAsia="Symbol" w:cs="Symbol"/>
-          <w:i/>
-          <w:sz w:val="22"/>
-          <w:szCs w:val="22"/>
-        </w:rPr>
-        <w:t xml:space="preserve"> Ens ex cujus essentia sequitur existentia</w:t>
-      </w:r>
-      <w:r>
-        <w:rPr>
-          <w:rFonts w:eastAsia="Symbol" w:cs="Symbol"/>
-          <w:sz w:val="22"/>
-          <w:szCs w:val="22"/>
-        </w:rPr>
-        <w:t>. However, our investigations show that, with Leibniz’s own definitions of necessity, possibility and existence, these two notions of God are distinct.</w:t>
-      </w:r>
-    </w:p>
-    <w:p>
-      <w:pPr>
-        <w:jc w:val="both"/>
-        <w:rPr>
-          <w:rFonts w:eastAsia="Symbol" w:cs="Symbol"/>
-          <w:sz w:val="22"/>
-          <w:szCs w:val="22"/>
-        </w:rPr>
-      </w:pPr>
-    </w:p>
-    <w:p>
-      <w:pPr>
-        <w:jc w:val="both"/>
-        <w:rPr>
-          <w:sz w:val="22"/>
-          <w:szCs w:val="22"/>
-        </w:rPr>
-      </w:pPr>
-      <w:r>
-        <w:rPr>
-          <w:rFonts w:eastAsia="Symbol" w:cs="Symbol"/>
-          <w:sz w:val="22"/>
-          <w:szCs w:val="22"/>
-        </w:rPr>
-        <w:t xml:space="preserve">Furthermore, in the case of the </w:t>
-      </w:r>
-      <w:r>
-        <w:rPr>
-          <w:rFonts w:eastAsia="Symbol" w:cs="Symbol"/>
-          <w:i/>
-          <w:sz w:val="22"/>
-          <w:szCs w:val="22"/>
-        </w:rPr>
-        <w:t>Ens ex cujus essentia sequitur existentia</w:t>
-      </w:r>
-      <w:r>
-        <w:rPr>
-          <w:rFonts w:eastAsia="Symbol" w:cs="Symbol"/>
-          <w:sz w:val="22"/>
-          <w:szCs w:val="22"/>
-        </w:rPr>
-        <w:t xml:space="preserve">, the proviso of possibility (in step 10) is not needed, as shown </w:t>
-      </w:r>
-      <w:r>
-        <w:rPr>
-          <w:rFonts w:eastAsia="Symbol" w:cs="Symbol"/>
-          <w:sz w:val="22"/>
-          <w:szCs w:val="22"/>
-        </w:rPr>
-        <w:t>in</w:t>
-      </w:r>
-      <w:r>
-        <w:rPr>
-          <w:rFonts w:eastAsia="Symbol" w:cs="Symbol"/>
-          <w:sz w:val="22"/>
-          <w:szCs w:val="22"/>
-        </w:rPr>
-        <w:t xml:space="preserve"> </w:t>
-      </w:r>
-      <w:r>
-        <w:rPr>
-          <w:rFonts w:eastAsia="Symbol" w:cs="Symbol"/>
-          <w:sz w:val="22"/>
-          <w:szCs w:val="22"/>
-        </w:rPr>
-        <w:fldChar w:fldCharType="begin"/>
-      </w:r>
-      <w:r>
-        <w:rPr>
-          <w:rFonts w:eastAsia="Symbol" w:cs="Symbol"/>
-          <w:sz w:val="22"/>
-          <w:szCs w:val="22"/>
-        </w:rPr>
-        <w:instrText xml:space="preserve"> REF _Ref459910326 \h </w:instrText>
-      </w:r>
-      <w:r>
-        <w:rPr>
-          <w:rFonts w:eastAsia="Symbol" w:cs="Symbol"/>
-          <w:sz w:val="22"/>
-          <w:szCs w:val="22"/>
-        </w:rPr>
-      </w:r>
-      <w:r>
-        <w:rPr>
-          <w:rFonts w:eastAsia="Symbol" w:cs="Symbol"/>
-          <w:sz w:val="22"/>
-          <w:szCs w:val="22"/>
-        </w:rPr>
-        <w:instrText xml:space="preserve"> \* MERGEFORMAT </w:instrText>
-      </w:r>
-      <w:r>
-        <w:rPr>
-          <w:rFonts w:eastAsia="Symbol" w:cs="Symbol"/>
-          <w:sz w:val="22"/>
-          <w:szCs w:val="22"/>
-        </w:rPr>
-        <w:fldChar w:fldCharType="separate"/>
-      </w:r>
-      <w:r>
-        <w:rPr>
-          <w:sz w:val="22"/>
-          <w:szCs w:val="22"/>
-        </w:rPr>
-        <w:t xml:space="preserve">Figure </w:t>
-      </w:r>
-      <w:r>
-        <w:rPr>
-          <w:noProof/>
-          <w:sz w:val="22"/>
-          <w:szCs w:val="22"/>
-        </w:rPr>
-        <w:t>6</w:t>
-      </w:r>
-      <w:r>
-        <w:rPr>
-          <w:rFonts w:eastAsia="Symbol" w:cs="Symbol"/>
-          <w:sz w:val="22"/>
-          <w:szCs w:val="22"/>
-        </w:rPr>
-        <w:fldChar w:fldCharType="end"/>
-      </w:r>
-      <w:r>
-        <w:rPr>
-          <w:rFonts w:eastAsia="Symbol" w:cs="Symbol"/>
-          <w:sz w:val="22"/>
-          <w:szCs w:val="22"/>
-        </w:rPr>
-        <w:t>. Therefore</w:t>
-      </w:r>
-      <w:r>
-        <w:rPr>
-          <w:rFonts w:eastAsia="Symbol" w:cs="Symbol"/>
-          <w:sz w:val="22"/>
-          <w:szCs w:val="22"/>
-        </w:rPr>
-        <w:t xml:space="preserve">, Leibniz’s criticism that the ontological arguments of Descartes and Anselm are incomplete because they do not establish the possibility of the concept of God </w:t>
+        <w:rPr>
+          <w:rFonts w:eastAsia="Symbol" w:cs="Symbol"/>
+          <w:sz w:val="22"/>
+          <w:szCs w:val="22"/>
+        </w:rPr>
+        <w:t xml:space="preserve">. </w:t>
+      </w:r>
+      <w:r>
+        <w:rPr>
+          <w:rFonts w:eastAsia="Symbol" w:cs="Symbol"/>
+          <w:sz w:val="22"/>
+          <w:szCs w:val="22"/>
+        </w:rPr>
+        <w:t>Therefore</w:t>
+      </w:r>
+      <w:r>
+        <w:rPr>
+          <w:rFonts w:eastAsia="Symbol" w:cs="Symbol"/>
+          <w:sz w:val="22"/>
+          <w:szCs w:val="22"/>
+        </w:rPr>
+        <w:t xml:space="preserve">, Leibniz’s criticism that the </w:t>
       </w:r>
       <w:r>
         <w:rPr>
@@ -4116,7 +4182,7 @@
           <w:szCs w:val="22"/>
         </w:rPr>
         <w:lastRenderedPageBreak/>
-        <w:t>does not apply to this version of his ontological argument, even though he apparently did not notice this.</w:t>
+        <w:t>ontological arguments of Descartes and Anselm are incomplete because they do not establish the possibility of the concept of God does not apply to this version of his ontological argument, even though he apparently did not notice this.</w:t>
       </w:r>
     </w:p>
     <w:p>
@@ -4381,7 +4447,17 @@
           <w:sz w:val="22"/>
           <w:szCs w:val="22"/>
         </w:rPr>
-        <w:t>Ens ex cujus essentia sequitur existentia</w:t>
+        <w:t xml:space="preserve">Ens ex cujus </w:t>
+      </w:r>
+      <w:r>
+        <w:rPr>
+          <w:rFonts w:eastAsia="Symbol" w:cs="Symbol"/>
+          <w:i/>
+          <w:sz w:val="22"/>
+          <w:szCs w:val="22"/>
+        </w:rPr>
+        <w:lastRenderedPageBreak/>
+        <w:t>essentia sequitur existentia</w:t>
       </w:r>
       <w:r>
         <w:rPr>
@@ -4553,9 +4629,9 @@
           <w:lang w:eastAsia="en-US"/>
         </w:rPr>
         <w:drawing>
-          <wp:inline distT="0" distB="0" distL="0" distR="0" wp14:anchorId="644C593F" wp14:editId="5E9E36F3">
-            <wp:extent cx="3724893" cy="3126105"/>
-            <wp:effectExtent l="25400" t="25400" r="34925" b="23495"/>
+          <wp:inline distT="0" distB="0" distL="0" distR="0" wp14:anchorId="644C593F" wp14:editId="27E99698">
+            <wp:extent cx="3716866" cy="4202367"/>
+            <wp:effectExtent l="25400" t="25400" r="17145" b="14605"/>
             <wp:docPr id="7" name="Picture 7"/>
             <wp:cNvGraphicFramePr>
               <a:graphicFrameLocks xmlns:a="http://schemas.openxmlformats.org/drawingml/2006/main" noChangeAspect="1"/>
@@ -4584,7 +4660,7 @@
                   <pic:spPr bwMode="auto">
                     <a:xfrm>
                       <a:off x="0" y="0"/>
-                      <a:ext cx="3748023" cy="3145517"/>
+                      <a:ext cx="3725734" cy="4212393"/>
                     </a:xfrm>
                     <a:prstGeom prst="rect">
                       <a:avLst/>
@@ -4662,6 +4738,7 @@
           <w:sz w:val="22"/>
           <w:szCs w:val="22"/>
         </w:rPr>
+        <w:lastRenderedPageBreak/>
         <w:t>Although the formal proof</w:t>
       </w:r>
       <w:r>
@@ -4918,7 +4995,6 @@
           <w:sz w:val="22"/>
           <w:szCs w:val="22"/>
         </w:rPr>
-        <w:lastRenderedPageBreak/>
         <w:t>TODO: argue why kripke-style modal logics would not be adequate for this ontological argument.</w:t>
       </w:r>
     </w:p>
@@ -5220,7 +5296,16 @@
           <w:sz w:val="22"/>
           <w:szCs w:val="22"/>
         </w:rPr>
-        <w:t xml:space="preserve">wrong statement by Leibniz: “It is indeed an excellent privilege of the divine nature that it needs only its possibility or essence in order to actually exist, and this is precisely what we mean by an </w:t>
+        <w:t xml:space="preserve">wrong statement by Leibniz: “It is indeed an excellent privilege of the divine nature that it needs only its possibility or essence in order </w:t>
+      </w:r>
+      <w:r>
+        <w:rPr>
+          <w:rFonts w:eastAsia="Symbol" w:cs="Symbol"/>
+          <w:sz w:val="22"/>
+          <w:szCs w:val="22"/>
+        </w:rPr>
+        <w:lastRenderedPageBreak/>
+        <w:t xml:space="preserve">to actually exist, and this is precisely what we mean by an </w:t>
       </w:r>
       <w:r>
         <w:rPr>
@@ -5661,8 +5746,6 @@
         </w:rPr>
         <w:t>Our exposition of Leibniz formalism is based on (and agrees with) Lenzen’s</w:t>
       </w:r>
-      <w:bookmarkStart w:id="0" w:name="_GoBack"/>
-      <w:bookmarkEnd w:id="0"/>
       <w:r>
         <w:rPr>
           <w:sz w:val="20"/>
@@ -7632,7 +7715,7 @@
 </file>
 
 <file path=customXml/itemProps1.xml><?xml version="1.0" encoding="utf-8"?>
-<ds:datastoreItem xmlns:ds="http://schemas.openxmlformats.org/officeDocument/2006/customXml" ds:itemID="{25891E6B-CF46-7A41-B4D9-E61ACE4C35F3}">
+<ds:datastoreItem xmlns:ds="http://schemas.openxmlformats.org/officeDocument/2006/customXml" ds:itemID="{3B935389-EE38-DB42-822C-AD4E60C3315D}">
   <ds:schemaRefs>
     <ds:schemaRef ds:uri="http://schemas.openxmlformats.org/officeDocument/2006/bibliography"/>
   </ds:schemaRefs>

</xml_diff>

<commit_message>
Write conclusion and include bibliography
</commit_message>
<xml_diff>
--- a/Papers/InProgress/LeibnizProof/LeibnizProof.docx
+++ b/Papers/InProgress/LeibnizProof/LeibnizProof.docx
@@ -201,21 +201,7 @@
           <w:sz w:val="22"/>
           <w:szCs w:val="22"/>
         </w:rPr>
-        <w:t xml:space="preserve">when he was just 22 years old, to write a collection of </w:t>
-      </w:r>
-      <w:r>
-        <w:rPr>
-          <w:sz w:val="22"/>
-          <w:szCs w:val="22"/>
-        </w:rPr>
-        <w:t>Catholic Demonstrations</w:t>
-      </w:r>
-      <w:r>
-        <w:rPr>
-          <w:sz w:val="22"/>
-          <w:szCs w:val="22"/>
-        </w:rPr>
-        <w:t xml:space="preserve">, which was to be organized in four parts with, respectively, demonstrations of: God’s Existence; the Immortality and Incorporeity of the Soul; the Possibility </w:t>
+        <w:t xml:space="preserve">when he was just 22 years old, to write a collection of Catholic Demonstrations, which was to be organized in four parts with, respectively, demonstrations of: God’s Existence; the Immortality and Incorporeity of the Soul; the Possibility </w:t>
       </w:r>
       <w:r>
         <w:rPr>
@@ -357,21 +343,84 @@
           <w:sz w:val="22"/>
           <w:szCs w:val="22"/>
         </w:rPr>
-        <w:t>Today, 300 years after Leibniz’s death, celebrating his contributions to logic and his inspiring foresight of automated reasoning, we accomplish (part of) his goal by showing how one</w:t>
-      </w:r>
-      <w:r>
-        <w:rPr>
-          <w:sz w:val="22"/>
-          <w:szCs w:val="22"/>
-        </w:rPr>
-        <w:t xml:space="preserve"> (version of one)</w:t>
-      </w:r>
-      <w:r>
-        <w:rPr>
-          <w:sz w:val="22"/>
-          <w:szCs w:val="22"/>
-        </w:rPr>
-        <w:t xml:space="preserve"> of his informal demonstrations of God’s existence could have been formalized in his own Algebra of Concepts. </w:t>
+        <w:t xml:space="preserve">Today, 300 years after Leibniz’s death, </w:t>
+      </w:r>
+      <w:r>
+        <w:rPr>
+          <w:sz w:val="22"/>
+          <w:szCs w:val="22"/>
+        </w:rPr>
+        <w:t>in celebration of</w:t>
+      </w:r>
+      <w:r>
+        <w:rPr>
+          <w:sz w:val="22"/>
+          <w:szCs w:val="22"/>
+        </w:rPr>
+        <w:t xml:space="preserve"> his lasting legacy</w:t>
+      </w:r>
+      <w:r>
+        <w:rPr>
+          <w:sz w:val="22"/>
+          <w:szCs w:val="22"/>
+        </w:rPr>
+        <w:t xml:space="preserve"> to metaphysics</w:t>
+      </w:r>
+      <w:r>
+        <w:rPr>
+          <w:sz w:val="22"/>
+          <w:szCs w:val="22"/>
+        </w:rPr>
+        <w:t>,</w:t>
+      </w:r>
+      <w:r>
+        <w:rPr>
+          <w:sz w:val="22"/>
+          <w:szCs w:val="22"/>
+        </w:rPr>
+        <w:t xml:space="preserve"> contributions to logic</w:t>
+      </w:r>
+      <w:r>
+        <w:rPr>
+          <w:sz w:val="22"/>
+          <w:szCs w:val="22"/>
+        </w:rPr>
+        <w:t xml:space="preserve"> and</w:t>
+      </w:r>
+      <w:r>
+        <w:rPr>
+          <w:sz w:val="22"/>
+          <w:szCs w:val="22"/>
+        </w:rPr>
+        <w:t xml:space="preserve"> inspiring foresight of automated reasoning</w:t>
+      </w:r>
+      <w:r>
+        <w:rPr>
+          <w:sz w:val="22"/>
+          <w:szCs w:val="22"/>
+        </w:rPr>
+        <w:t>, we</w:t>
+      </w:r>
+      <w:r>
+        <w:rPr>
+          <w:sz w:val="22"/>
+          <w:szCs w:val="22"/>
+        </w:rPr>
+        <w:t xml:space="preserve"> accomplish (part of) his goal by showing how one</w:t>
+      </w:r>
+      <w:r>
+        <w:rPr>
+          <w:sz w:val="22"/>
+          <w:szCs w:val="22"/>
+        </w:rPr>
+        <w:t xml:space="preserve"> </w:t>
+      </w:r>
+      <w:r>
+        <w:rPr>
+          <w:sz w:val="22"/>
+          <w:szCs w:val="22"/>
+        </w:rPr>
+        <w:t xml:space="preserve">of his informal demonstrations of God’s existence could have been formalized in his own Algebra of Concepts. </w:t>
       </w:r>
       <w:r>
         <w:rPr>
@@ -427,14 +476,7 @@
           <w:sz w:val="22"/>
           <w:szCs w:val="22"/>
         </w:rPr>
-        <w:t xml:space="preserve">ur investigations reveal a few surprises about Leibniz’s </w:t>
-      </w:r>
-      <w:r>
-        <w:rPr>
-          <w:sz w:val="22"/>
-          <w:szCs w:val="22"/>
-        </w:rPr>
-        <w:t>notion</w:t>
+        <w:t>ur investigations reveal a few surprises about Leibniz’s notion</w:t>
       </w:r>
       <w:r>
         <w:rPr>
@@ -569,7 +611,17 @@
           <w:sz w:val="22"/>
           <w:szCs w:val="22"/>
         </w:rPr>
-        <w:t>Confession of Nature against Atheists</w:t>
+        <w:t>Confession of Nature agains</w:t>
+      </w:r>
+      <w:bookmarkStart w:id="0" w:name="_GoBack"/>
+      <w:bookmarkEnd w:id="0"/>
+      <w:r>
+        <w:rPr>
+          <w:i/>
+          <w:sz w:val="22"/>
+          <w:szCs w:val="22"/>
+        </w:rPr>
+        <w:t>t Atheists</w:t>
       </w:r>
       <w:r>
         <w:rPr>
@@ -872,15 +924,7 @@
           <w:sz w:val="22"/>
           <w:szCs w:val="22"/>
         </w:rPr>
-        <w:t xml:space="preserve"> He said: </w:t>
-      </w:r>
-      <w:r>
-        <w:rPr>
-          <w:rFonts w:eastAsia="Symbol" w:cs="Symbol"/>
-          <w:sz w:val="22"/>
-          <w:szCs w:val="22"/>
-        </w:rPr>
-        <w:t xml:space="preserve">“Descartes’s reasoning about the existence of a most perfect being assumed that such a being can be conceived or is possible. If it is granted that there is such a concept, it follows at once that this being exists, because we set up this very concept in such a way that it at once contains existence. But it is asked whether it is in our power to set up such a being, or whether such a concept has reality and can be conceived clearly and distinctly, without contradiction. For opponents will say that such a </w:t>
+        <w:t xml:space="preserve"> He said: “Descartes’s reasoning about the existence of a most perfect being assumed that such a being can be conceived or is possible. If it is granted that there is such a concept, it follows at once that this being exists, because we set up this very concept in such a way that it at once contains existence. But it is asked whether it is in our power to set up such a being, or whether such a concept has reality and can be conceived clearly and distinctly, without contradiction. For opponents will say that such a </w:t>
       </w:r>
       <w:r>
         <w:rPr>
@@ -889,15 +933,7 @@
           <w:szCs w:val="22"/>
         </w:rPr>
         <w:lastRenderedPageBreak/>
-        <w:t>concept of a most perfect being, or a being which exists through i</w:t>
-      </w:r>
-      <w:r>
-        <w:rPr>
-          <w:rFonts w:eastAsia="Symbol" w:cs="Symbol"/>
-          <w:sz w:val="22"/>
-          <w:szCs w:val="22"/>
-        </w:rPr>
-        <w:t>ts essence, is a chimera.”</w:t>
+        <w:t>concept of a most perfect being, or a being which exists through its essence, is a chimera.”</w:t>
       </w:r>
     </w:p>
     <w:p>
@@ -2284,7 +2320,7 @@
         <w:pStyle w:val="Caption"/>
         <w:jc w:val="both"/>
       </w:pPr>
-      <w:bookmarkStart w:id="0" w:name="_Ref459908224"/>
+      <w:bookmarkStart w:id="1" w:name="_Ref459908224"/>
       <w:r>
         <w:t xml:space="preserve">Figure </w:t>
       </w:r>
@@ -2296,7 +2332,7 @@
           <w:t>1</w:t>
         </w:r>
       </w:fldSimple>
-      <w:bookmarkEnd w:id="0"/>
+      <w:bookmarkEnd w:id="1"/>
       <w:r>
         <w:t>: Leibniz's Algebra of Concepts</w:t>
       </w:r>
@@ -2676,7 +2712,7 @@
         <w:pStyle w:val="Caption"/>
         <w:jc w:val="both"/>
       </w:pPr>
-      <w:bookmarkStart w:id="1" w:name="_Ref459910004"/>
+      <w:bookmarkStart w:id="2" w:name="_Ref459910004"/>
       <w:r>
         <w:t xml:space="preserve">Figure </w:t>
       </w:r>
@@ -2688,7 +2724,7 @@
           <w:t>2</w:t>
         </w:r>
       </w:fldSimple>
-      <w:bookmarkEnd w:id="1"/>
+      <w:bookmarkEnd w:id="2"/>
       <w:r>
         <w:t>: Consistency of Leibniz's Algebra of Concepts</w:t>
       </w:r>
@@ -2939,7 +2975,7 @@
         <w:pStyle w:val="Caption"/>
         <w:jc w:val="both"/>
       </w:pPr>
-      <w:bookmarkStart w:id="2" w:name="_Ref459910150"/>
+      <w:bookmarkStart w:id="3" w:name="_Ref459910150"/>
       <w:r>
         <w:t xml:space="preserve">Figure </w:t>
       </w:r>
@@ -2951,7 +2987,7 @@
           <w:t>3</w:t>
         </w:r>
       </w:fldSimple>
-      <w:bookmarkEnd w:id="2"/>
+      <w:bookmarkEnd w:id="3"/>
       <w:r>
         <w:t>: Useful Lemmas of Leibniz's Algebra of Concepts</w:t>
       </w:r>
@@ -5927,7 +5963,7 @@
         <w:pStyle w:val="Caption"/>
         <w:jc w:val="both"/>
       </w:pPr>
-      <w:bookmarkStart w:id="3" w:name="_Ref459910223"/>
+      <w:bookmarkStart w:id="4" w:name="_Ref459910223"/>
       <w:r>
         <w:t xml:space="preserve">Figure </w:t>
       </w:r>
@@ -5939,7 +5975,7 @@
           <w:t>4</w:t>
         </w:r>
       </w:fldSimple>
-      <w:bookmarkEnd w:id="3"/>
+      <w:bookmarkEnd w:id="4"/>
       <w:r>
         <w:t xml:space="preserve">: Counter-Model for </w:t>
       </w:r>
@@ -6242,7 +6278,7 @@
           <w:rFonts w:eastAsia="Symbol" w:cs="Symbol"/>
         </w:rPr>
       </w:pPr>
-      <w:bookmarkStart w:id="4" w:name="_Ref459910260"/>
+      <w:bookmarkStart w:id="5" w:name="_Ref459910260"/>
       <w:r>
         <w:t xml:space="preserve">Figure </w:t>
       </w:r>
@@ -6254,7 +6290,7 @@
           <w:t>5</w:t>
         </w:r>
       </w:fldSimple>
-      <w:bookmarkEnd w:id="4"/>
+      <w:bookmarkEnd w:id="5"/>
       <w:r>
         <w:t xml:space="preserve">: Proof for </w:t>
       </w:r>
@@ -6504,17 +6540,7 @@
           <w:sz w:val="22"/>
           <w:szCs w:val="22"/>
         </w:rPr>
-        <w:t xml:space="preserve">. However, </w:t>
-      </w:r>
-      <w:bookmarkStart w:id="5" w:name="_GoBack"/>
-      <w:bookmarkEnd w:id="5"/>
-      <w:r>
-        <w:rPr>
-          <w:rFonts w:eastAsia="Symbol" w:cs="Symbol"/>
-          <w:sz w:val="22"/>
-          <w:szCs w:val="22"/>
-        </w:rPr>
-        <w:t>with Leibniz’s own definitions of necessity, possibility and existence, these two notions of God are distinct.</w:t>
+        <w:t>. However, with Leibniz’s own definitions of necessity, possibility and existence, these two notions of God are distinct.</w:t>
       </w:r>
     </w:p>
     <w:p>
@@ -6731,23 +6757,7 @@
           <w:sz w:val="22"/>
           <w:szCs w:val="22"/>
         </w:rPr>
-        <w:t xml:space="preserve"> </w:t>
-      </w:r>
-      <w:r>
-        <w:rPr>
-          <w:rFonts w:eastAsia="Symbol" w:cs="Symbol"/>
-          <w:sz w:val="22"/>
-          <w:szCs w:val="22"/>
-        </w:rPr>
-        <w:t>by definition of possibility</w:t>
-      </w:r>
-      <w:r>
-        <w:rPr>
-          <w:rFonts w:eastAsia="Symbol" w:cs="Symbol"/>
-          <w:sz w:val="22"/>
-          <w:szCs w:val="22"/>
-        </w:rPr>
-        <w:t>,</w:t>
+        <w:t xml:space="preserve"> by definition of possibility,</w:t>
       </w:r>
       <w:r>
         <w:rPr>
@@ -7821,39 +7831,7 @@
           <w:sz w:val="22"/>
           <w:szCs w:val="22"/>
         </w:rPr>
-        <w:t>F</w:t>
-      </w:r>
-      <w:r>
-        <w:rPr>
-          <w:rFonts w:eastAsia="Symbol" w:cs="Symbol"/>
-          <w:sz w:val="22"/>
-          <w:szCs w:val="22"/>
-        </w:rPr>
-        <w:t>rom</w:t>
-      </w:r>
-      <w:r>
-        <w:rPr>
-          <w:rFonts w:eastAsia="Symbol" w:cs="Symbol"/>
-          <w:sz w:val="22"/>
-          <w:szCs w:val="22"/>
-        </w:rPr>
-        <w:t xml:space="preserve"> a</w:t>
-      </w:r>
-      <w:r>
-        <w:rPr>
-          <w:rFonts w:eastAsia="Symbol" w:cs="Symbol"/>
-          <w:sz w:val="22"/>
-          <w:szCs w:val="22"/>
-        </w:rPr>
-        <w:t xml:space="preserve"> technical </w:t>
-      </w:r>
-      <w:r>
-        <w:rPr>
-          <w:rFonts w:eastAsia="Symbol" w:cs="Symbol"/>
-          <w:sz w:val="22"/>
-          <w:szCs w:val="22"/>
-        </w:rPr>
-        <w:t xml:space="preserve">perspective, the Algebra of Concepts talks about necessity and possibility of </w:t>
+        <w:t xml:space="preserve">From a technical perspective, the Algebra of Concepts talks about necessity and possibility of </w:t>
       </w:r>
       <w:r>
         <w:rPr>
@@ -8330,7 +8308,23 @@
           <w:sz w:val="22"/>
           <w:szCs w:val="22"/>
         </w:rPr>
-        <w:t xml:space="preserve"> did not seem to have proposed any ontological argument relying on possible worlds and on notions of necessity and possibility of propositions. The argument found in paragraphs 40 to 45 of his </w:t>
+        <w:t xml:space="preserve"> did not seem to have proposed any </w:t>
+      </w:r>
+      <w:r>
+        <w:rPr>
+          <w:rFonts w:eastAsia="Symbol" w:cs="Symbol"/>
+          <w:sz w:val="22"/>
+          <w:szCs w:val="22"/>
+        </w:rPr>
+        <w:t xml:space="preserve">alternative </w:t>
+      </w:r>
+      <w:r>
+        <w:rPr>
+          <w:rFonts w:eastAsia="Symbol" w:cs="Symbol"/>
+          <w:sz w:val="22"/>
+          <w:szCs w:val="22"/>
+        </w:rPr>
+        <w:t xml:space="preserve">ontological argument relying on possible worlds and on notions of necessity and possibility of propositions. The argument found in paragraphs 40 to 45 of his </w:t>
       </w:r>
       <w:proofErr w:type="spellStart"/>
       <w:r>
@@ -8687,6 +8681,424 @@
           <w:szCs w:val="22"/>
         </w:rPr>
       </w:pPr>
+      <w:r>
+        <w:rPr>
+          <w:rFonts w:eastAsia="Symbol" w:cs="Symbol"/>
+          <w:sz w:val="22"/>
+          <w:szCs w:val="22"/>
+        </w:rPr>
+        <w:t>The formalization of Leibniz’s ontological argument in his own Algebra of Concepts, as presented here, is historically faithful to the ideals of the young Leibniz at the time when he wrote the argument. The formalization process led to the</w:t>
+      </w:r>
+      <w:r>
+        <w:rPr>
+          <w:rFonts w:eastAsia="Symbol" w:cs="Symbol"/>
+          <w:sz w:val="22"/>
+          <w:szCs w:val="22"/>
+        </w:rPr>
+        <w:t xml:space="preserve"> unexpected</w:t>
+      </w:r>
+      <w:r>
+        <w:rPr>
+          <w:rFonts w:eastAsia="Symbol" w:cs="Symbol"/>
+          <w:sz w:val="22"/>
+          <w:szCs w:val="22"/>
+        </w:rPr>
+        <w:t xml:space="preserve"> discovery that the </w:t>
+      </w:r>
+      <w:r>
+        <w:rPr>
+          <w:rFonts w:eastAsia="Symbol" w:cs="Symbol"/>
+          <w:sz w:val="22"/>
+          <w:szCs w:val="22"/>
+        </w:rPr>
+        <w:t xml:space="preserve">alternative </w:t>
+      </w:r>
+      <w:r>
+        <w:rPr>
+          <w:rFonts w:eastAsia="Symbol" w:cs="Symbol"/>
+          <w:sz w:val="22"/>
+          <w:szCs w:val="22"/>
+        </w:rPr>
+        <w:t>notions</w:t>
+      </w:r>
+      <w:r>
+        <w:rPr>
+          <w:rFonts w:eastAsia="Symbol" w:cs="Symbol"/>
+          <w:sz w:val="22"/>
+          <w:szCs w:val="22"/>
+        </w:rPr>
+        <w:t xml:space="preserve"> of God as </w:t>
+      </w:r>
+      <w:proofErr w:type="spellStart"/>
+      <w:r>
+        <w:rPr>
+          <w:rFonts w:eastAsia="Symbol" w:cs="Symbol"/>
+          <w:i/>
+          <w:sz w:val="22"/>
+          <w:szCs w:val="22"/>
+        </w:rPr>
+        <w:t>Ens</w:t>
+      </w:r>
+      <w:proofErr w:type="spellEnd"/>
+      <w:r>
+        <w:rPr>
+          <w:rFonts w:eastAsia="Symbol" w:cs="Symbol"/>
+          <w:i/>
+          <w:sz w:val="22"/>
+          <w:szCs w:val="22"/>
+        </w:rPr>
+        <w:t xml:space="preserve"> </w:t>
+      </w:r>
+      <w:proofErr w:type="spellStart"/>
+      <w:r>
+        <w:rPr>
+          <w:rFonts w:eastAsia="Symbol" w:cs="Symbol"/>
+          <w:i/>
+          <w:sz w:val="22"/>
+          <w:szCs w:val="22"/>
+        </w:rPr>
+        <w:t>necessarium</w:t>
+      </w:r>
+      <w:proofErr w:type="spellEnd"/>
+      <w:r>
+        <w:rPr>
+          <w:rFonts w:eastAsia="Symbol" w:cs="Symbol"/>
+          <w:sz w:val="22"/>
+          <w:szCs w:val="22"/>
+        </w:rPr>
+        <w:t xml:space="preserve"> and as </w:t>
+      </w:r>
+      <w:proofErr w:type="spellStart"/>
+      <w:r>
+        <w:rPr>
+          <w:rFonts w:eastAsia="Symbol" w:cs="Symbol"/>
+          <w:i/>
+          <w:sz w:val="22"/>
+          <w:szCs w:val="22"/>
+        </w:rPr>
+        <w:t>Ens</w:t>
+      </w:r>
+      <w:proofErr w:type="spellEnd"/>
+      <w:r>
+        <w:rPr>
+          <w:rFonts w:eastAsia="Symbol" w:cs="Symbol"/>
+          <w:i/>
+          <w:sz w:val="22"/>
+          <w:szCs w:val="22"/>
+        </w:rPr>
+        <w:t xml:space="preserve"> ex </w:t>
+      </w:r>
+      <w:proofErr w:type="spellStart"/>
+      <w:r>
+        <w:rPr>
+          <w:rFonts w:eastAsia="Symbol" w:cs="Symbol"/>
+          <w:i/>
+          <w:sz w:val="22"/>
+          <w:szCs w:val="22"/>
+        </w:rPr>
+        <w:t>cujus</w:t>
+      </w:r>
+      <w:proofErr w:type="spellEnd"/>
+      <w:r>
+        <w:rPr>
+          <w:rFonts w:eastAsia="Symbol" w:cs="Symbol"/>
+          <w:i/>
+          <w:sz w:val="22"/>
+          <w:szCs w:val="22"/>
+        </w:rPr>
+        <w:t xml:space="preserve"> </w:t>
+      </w:r>
+      <w:proofErr w:type="spellStart"/>
+      <w:r>
+        <w:rPr>
+          <w:rFonts w:eastAsia="Symbol" w:cs="Symbol"/>
+          <w:i/>
+          <w:sz w:val="22"/>
+          <w:szCs w:val="22"/>
+        </w:rPr>
+        <w:t>essentia</w:t>
+      </w:r>
+      <w:proofErr w:type="spellEnd"/>
+      <w:r>
+        <w:rPr>
+          <w:rFonts w:eastAsia="Symbol" w:cs="Symbol"/>
+          <w:i/>
+          <w:sz w:val="22"/>
+          <w:szCs w:val="22"/>
+        </w:rPr>
+        <w:t xml:space="preserve"> sequitur </w:t>
+      </w:r>
+      <w:proofErr w:type="spellStart"/>
+      <w:r>
+        <w:rPr>
+          <w:rFonts w:eastAsia="Symbol" w:cs="Symbol"/>
+          <w:i/>
+          <w:sz w:val="22"/>
+          <w:szCs w:val="22"/>
+        </w:rPr>
+        <w:t>existentia</w:t>
+      </w:r>
+      <w:proofErr w:type="spellEnd"/>
+      <w:r>
+        <w:rPr>
+          <w:rFonts w:eastAsia="Symbol" w:cs="Symbol"/>
+          <w:sz w:val="22"/>
+          <w:szCs w:val="22"/>
+        </w:rPr>
+        <w:t xml:space="preserve"> are actually distinct, according to </w:t>
+      </w:r>
+      <w:r>
+        <w:rPr>
+          <w:rFonts w:eastAsia="Symbol" w:cs="Symbol"/>
+          <w:sz w:val="22"/>
+          <w:szCs w:val="22"/>
+        </w:rPr>
+        <w:lastRenderedPageBreak/>
+        <w:t>Leibniz’s own definitions. Leibniz equates both concepts, but his argument succeeds with the former and fails with the latter.</w:t>
+      </w:r>
+    </w:p>
+    <w:p>
+      <w:pPr>
+        <w:jc w:val="both"/>
+        <w:rPr>
+          <w:rFonts w:eastAsia="Symbol" w:cs="Symbol"/>
+          <w:sz w:val="22"/>
+          <w:szCs w:val="22"/>
+        </w:rPr>
+      </w:pPr>
+    </w:p>
+    <w:p>
+      <w:pPr>
+        <w:jc w:val="both"/>
+        <w:rPr>
+          <w:rFonts w:eastAsia="Symbol" w:cs="Symbol"/>
+          <w:sz w:val="22"/>
+          <w:szCs w:val="22"/>
+        </w:rPr>
+      </w:pPr>
+      <w:r>
+        <w:rPr>
+          <w:rFonts w:eastAsia="Symbol" w:cs="Symbol"/>
+          <w:sz w:val="22"/>
+          <w:szCs w:val="22"/>
+        </w:rPr>
+        <w:t>The methodology used in this work, i.e. the use of interactive and automated reasoning tools for metaphysics, has already been used extensively for the analysis of Gödel’s ontological argument</w:t>
+      </w:r>
+      <w:r>
+        <w:rPr>
+          <w:rFonts w:eastAsia="Symbol" w:cs="Symbol"/>
+          <w:sz w:val="22"/>
+          <w:szCs w:val="22"/>
+        </w:rPr>
+        <w:t xml:space="preserve"> </w:t>
+      </w:r>
+      <w:r>
+        <w:rPr>
+          <w:rFonts w:eastAsia="Symbol" w:cs="Symbol"/>
+          <w:sz w:val="22"/>
+          <w:szCs w:val="22"/>
+        </w:rPr>
+        <w:t xml:space="preserve">and its variants </w:t>
+      </w:r>
+      <w:r>
+        <w:rPr>
+          <w:rFonts w:eastAsia="Symbol" w:cs="Symbol"/>
+          <w:noProof/>
+          <w:sz w:val="22"/>
+          <w:szCs w:val="22"/>
+        </w:rPr>
+        <w:t xml:space="preserve">(Benzmüller &amp; Woltzenlogel Paleo, </w:t>
+      </w:r>
+      <w:r>
+        <w:rPr>
+          <w:rFonts w:eastAsia="Symbol" w:cs="Symbol"/>
+          <w:noProof/>
+          <w:sz w:val="22"/>
+          <w:szCs w:val="22"/>
+        </w:rPr>
+        <w:t>2013-</w:t>
+      </w:r>
+      <w:r>
+        <w:rPr>
+          <w:rFonts w:eastAsia="Symbol" w:cs="Symbol"/>
+          <w:noProof/>
+          <w:sz w:val="22"/>
+          <w:szCs w:val="22"/>
+        </w:rPr>
+        <w:t>2016)</w:t>
+      </w:r>
+      <w:r>
+        <w:rPr>
+          <w:rFonts w:eastAsia="Symbol" w:cs="Symbol"/>
+          <w:sz w:val="22"/>
+          <w:szCs w:val="22"/>
+        </w:rPr>
+        <w:t xml:space="preserve">, </w:t>
+      </w:r>
+      <w:r>
+        <w:rPr>
+          <w:rFonts w:eastAsia="Symbol" w:cs="Symbol"/>
+          <w:sz w:val="22"/>
+          <w:szCs w:val="22"/>
+        </w:rPr>
+        <w:t>as well as for Anselm’s ontological argument</w:t>
+      </w:r>
+      <w:r>
+        <w:rPr>
+          <w:rFonts w:eastAsia="Symbol" w:cs="Symbol"/>
+          <w:sz w:val="22"/>
+          <w:szCs w:val="22"/>
+        </w:rPr>
+        <w:t xml:space="preserve"> </w:t>
+      </w:r>
+      <w:sdt>
+        <w:sdtPr>
+          <w:rPr>
+            <w:rFonts w:eastAsia="Symbol" w:cs="Symbol"/>
+            <w:sz w:val="22"/>
+            <w:szCs w:val="22"/>
+          </w:rPr>
+          <w:id w:val="854382616"/>
+          <w:citation/>
+        </w:sdtPr>
+        <w:sdtContent>
+          <w:r>
+            <w:rPr>
+              <w:rFonts w:eastAsia="Symbol" w:cs="Symbol"/>
+              <w:sz w:val="22"/>
+              <w:szCs w:val="22"/>
+            </w:rPr>
+            <w:fldChar w:fldCharType="begin"/>
+          </w:r>
+          <w:r>
+            <w:rPr>
+              <w:rFonts w:eastAsia="Symbol" w:cs="Symbol"/>
+              <w:sz w:val="22"/>
+              <w:szCs w:val="22"/>
+            </w:rPr>
+            <w:instrText xml:space="preserve"> CITATION Opp11 \l 1033 </w:instrText>
+          </w:r>
+          <w:r>
+            <w:rPr>
+              <w:rFonts w:eastAsia="Symbol" w:cs="Symbol"/>
+              <w:sz w:val="22"/>
+              <w:szCs w:val="22"/>
+            </w:rPr>
+            <w:fldChar w:fldCharType="separate"/>
+          </w:r>
+          <w:r>
+            <w:rPr>
+              <w:rFonts w:eastAsia="Symbol" w:cs="Symbol"/>
+              <w:noProof/>
+              <w:sz w:val="22"/>
+              <w:szCs w:val="22"/>
+            </w:rPr>
+            <w:t>(Oppenheimer &amp; Zalta, 2011)</w:t>
+          </w:r>
+          <w:r>
+            <w:rPr>
+              <w:rFonts w:eastAsia="Symbol" w:cs="Symbol"/>
+              <w:sz w:val="22"/>
+              <w:szCs w:val="22"/>
+            </w:rPr>
+            <w:fldChar w:fldCharType="end"/>
+          </w:r>
+        </w:sdtContent>
+      </w:sdt>
+      <w:r>
+        <w:rPr>
+          <w:rFonts w:eastAsia="Symbol" w:cs="Symbol"/>
+          <w:sz w:val="22"/>
+          <w:szCs w:val="22"/>
+        </w:rPr>
+        <w:t xml:space="preserve"> </w:t>
+      </w:r>
+      <w:sdt>
+        <w:sdtPr>
+          <w:rPr>
+            <w:rFonts w:eastAsia="Symbol" w:cs="Symbol"/>
+            <w:sz w:val="22"/>
+            <w:szCs w:val="22"/>
+          </w:rPr>
+          <w:id w:val="-1457868981"/>
+          <w:citation/>
+        </w:sdtPr>
+        <w:sdtContent>
+          <w:r>
+            <w:rPr>
+              <w:rFonts w:eastAsia="Symbol" w:cs="Symbol"/>
+              <w:sz w:val="22"/>
+              <w:szCs w:val="22"/>
+            </w:rPr>
+            <w:fldChar w:fldCharType="begin"/>
+          </w:r>
+          <w:r>
+            <w:rPr>
+              <w:rFonts w:eastAsia="Symbol" w:cs="Symbol"/>
+              <w:sz w:val="22"/>
+              <w:szCs w:val="22"/>
+            </w:rPr>
+            <w:instrText xml:space="preserve"> CITATION Rus13 \l 1033 </w:instrText>
+          </w:r>
+          <w:r>
+            <w:rPr>
+              <w:rFonts w:eastAsia="Symbol" w:cs="Symbol"/>
+              <w:sz w:val="22"/>
+              <w:szCs w:val="22"/>
+            </w:rPr>
+            <w:fldChar w:fldCharType="separate"/>
+          </w:r>
+          <w:r>
+            <w:rPr>
+              <w:rFonts w:eastAsia="Symbol" w:cs="Symbol"/>
+              <w:noProof/>
+              <w:sz w:val="22"/>
+              <w:szCs w:val="22"/>
+            </w:rPr>
+            <w:t>(Rushby, 2013)</w:t>
+          </w:r>
+          <w:r>
+            <w:rPr>
+              <w:rFonts w:eastAsia="Symbol" w:cs="Symbol"/>
+              <w:sz w:val="22"/>
+              <w:szCs w:val="22"/>
+            </w:rPr>
+            <w:fldChar w:fldCharType="end"/>
+          </w:r>
+        </w:sdtContent>
+      </w:sdt>
+      <w:r>
+        <w:rPr>
+          <w:rFonts w:eastAsia="Symbol" w:cs="Symbol"/>
+          <w:sz w:val="22"/>
+          <w:szCs w:val="22"/>
+        </w:rPr>
+        <w:t xml:space="preserve">. We hope that </w:t>
+      </w:r>
+      <w:r>
+        <w:rPr>
+          <w:rFonts w:eastAsia="Symbol" w:cs="Symbol"/>
+          <w:sz w:val="22"/>
+          <w:szCs w:val="22"/>
+        </w:rPr>
+        <w:t xml:space="preserve">the use of </w:t>
+      </w:r>
+      <w:r>
+        <w:rPr>
+          <w:rFonts w:eastAsia="Symbol" w:cs="Symbol"/>
+          <w:sz w:val="22"/>
+          <w:szCs w:val="22"/>
+        </w:rPr>
+        <w:t xml:space="preserve">such reasoning tools will continue to shed light into </w:t>
+      </w:r>
+      <w:r>
+        <w:rPr>
+          <w:rFonts w:eastAsia="Symbol" w:cs="Symbol"/>
+          <w:sz w:val="22"/>
+          <w:szCs w:val="22"/>
+        </w:rPr>
+        <w:t>metaphysics, and that metaphysics, through its modern revival, will once again push the development of logic for the benefit of humankind.</w:t>
+      </w:r>
     </w:p>
     <w:p>
       <w:pPr>
@@ -8695,204 +9107,792 @@
         </w:tabs>
         <w:jc w:val="both"/>
         <w:rPr>
-          <w:sz w:val="22"/>
-          <w:szCs w:val="22"/>
-        </w:rPr>
-      </w:pPr>
-      <w:r>
-        <w:rPr>
-          <w:rFonts w:eastAsia="Symbol" w:cs="Symbol"/>
-          <w:sz w:val="22"/>
-          <w:szCs w:val="22"/>
-        </w:rPr>
-        <w:t>TODO: Relate to our previous work and cite it.</w:t>
-      </w:r>
-    </w:p>
-    <w:p>
-      <w:pPr>
-        <w:jc w:val="both"/>
-        <w:rPr>
-          <w:rFonts w:eastAsia="Symbol" w:cs="Symbol"/>
-          <w:sz w:val="22"/>
-          <w:szCs w:val="22"/>
-        </w:rPr>
-      </w:pPr>
-    </w:p>
-    <w:p>
-      <w:pPr>
-        <w:jc w:val="both"/>
-        <w:rPr>
-          <w:rFonts w:eastAsia="Symbol" w:cs="Symbol"/>
-          <w:sz w:val="22"/>
-          <w:szCs w:val="22"/>
-        </w:rPr>
-      </w:pPr>
-    </w:p>
-    <w:p>
-      <w:pPr>
-        <w:jc w:val="both"/>
-        <w:rPr>
-          <w:sz w:val="22"/>
-          <w:szCs w:val="22"/>
-        </w:rPr>
-      </w:pPr>
-    </w:p>
-    <w:p>
-      <w:pPr>
-        <w:jc w:val="both"/>
-        <w:rPr>
-          <w:rFonts w:eastAsia="Symbol" w:cs="Symbol"/>
-          <w:sz w:val="22"/>
-          <w:szCs w:val="22"/>
-        </w:rPr>
-      </w:pPr>
-    </w:p>
-    <w:p>
-      <w:pPr>
-        <w:jc w:val="both"/>
-        <w:rPr>
-          <w:sz w:val="22"/>
-          <w:szCs w:val="22"/>
-        </w:rPr>
-      </w:pPr>
-      <w:r>
-        <w:rPr>
-          <w:rFonts w:eastAsia="Symbol" w:cs="Symbol"/>
-          <w:sz w:val="22"/>
-          <w:szCs w:val="22"/>
-        </w:rPr>
-        <w:lastRenderedPageBreak/>
-        <w:t xml:space="preserve">wrong statement by Leibniz: “It is indeed an excellent privilege of the divine nature that it needs only its possibility or essence in order to actually exist, and this is precisely what we mean by an </w:t>
-      </w:r>
-      <w:proofErr w:type="spellStart"/>
-      <w:r>
-        <w:rPr>
-          <w:rFonts w:eastAsia="Symbol" w:cs="Symbol"/>
-          <w:i/>
-          <w:sz w:val="22"/>
-          <w:szCs w:val="22"/>
-        </w:rPr>
-        <w:t>ens</w:t>
-      </w:r>
-      <w:proofErr w:type="spellEnd"/>
-      <w:r>
-        <w:rPr>
-          <w:rFonts w:eastAsia="Symbol" w:cs="Symbol"/>
-          <w:i/>
-          <w:sz w:val="22"/>
-          <w:szCs w:val="22"/>
-        </w:rPr>
-        <w:t xml:space="preserve"> a se</w:t>
-      </w:r>
-      <w:r>
-        <w:rPr>
-          <w:rFonts w:eastAsia="Symbol" w:cs="Symbol"/>
-          <w:sz w:val="22"/>
-          <w:szCs w:val="22"/>
-        </w:rPr>
-        <w:t>”. (Discourse on Metaphysics, page 490, 1686)</w:t>
-      </w:r>
-    </w:p>
-    <w:p>
-      <w:pPr>
-        <w:jc w:val="both"/>
-        <w:rPr>
-          <w:rFonts w:eastAsia="Symbol" w:cs="Symbol"/>
-          <w:sz w:val="22"/>
-          <w:szCs w:val="22"/>
-        </w:rPr>
-      </w:pPr>
-    </w:p>
-    <w:p>
-      <w:pPr>
-        <w:jc w:val="both"/>
-        <w:rPr>
-          <w:rFonts w:eastAsia="Symbol" w:cs="Symbol"/>
-          <w:sz w:val="22"/>
-          <w:szCs w:val="22"/>
-        </w:rPr>
-      </w:pPr>
-    </w:p>
-    <w:p>
-      <w:pPr>
-        <w:tabs>
-          <w:tab w:val="center" w:pos="5940"/>
-        </w:tabs>
-        <w:jc w:val="both"/>
-        <w:rPr>
-          <w:rFonts w:eastAsia="Symbol" w:cs="Symbol"/>
-        </w:rPr>
-      </w:pPr>
-    </w:p>
-    <w:p>
-      <w:pPr>
-        <w:tabs>
-          <w:tab w:val="center" w:pos="5940"/>
-        </w:tabs>
-        <w:jc w:val="both"/>
-        <w:rPr>
-          <w:rFonts w:eastAsia="Symbol" w:cs="Symbol"/>
-        </w:rPr>
-      </w:pPr>
-    </w:p>
-    <w:p>
-      <w:pPr>
-        <w:tabs>
-          <w:tab w:val="center" w:pos="5940"/>
-        </w:tabs>
-        <w:jc w:val="both"/>
-        <w:rPr>
-          <w:rFonts w:eastAsia="Symbol" w:cs="Symbol"/>
-        </w:rPr>
-      </w:pPr>
-    </w:p>
-    <w:p>
-      <w:pPr>
-        <w:pStyle w:val="Heading1"/>
-      </w:pPr>
-      <w:r>
-        <w:rPr>
-          <w:rFonts w:eastAsia="Symbol" w:cs="Symbol"/>
-        </w:rPr>
-        <w:t>Bibliography</w:t>
-      </w:r>
-    </w:p>
-    <w:p>
-      <w:pPr>
-        <w:pStyle w:val="Bibliography1"/>
-        <w:ind w:left="720" w:hanging="720"/>
-      </w:pPr>
-      <w:r>
-        <w:rPr>
-          <w:rFonts w:eastAsia="Symbol" w:cs="Symbol"/>
-          <w:lang w:val="en-US" w:eastAsia="en-US"/>
-        </w:rPr>
-        <w:t xml:space="preserve">Leibniz, G. W. (1678, January). Letter to Henning Huthmann. </w:t>
-      </w:r>
-      <w:r>
-        <w:rPr>
-          <w:rFonts w:eastAsia="Symbol" w:cs="Symbol"/>
-          <w:i/>
-          <w:iCs/>
-          <w:lang w:val="en-US" w:eastAsia="en-US"/>
-        </w:rPr>
-        <w:t>Sämtliche Schriften und Briefe, 1(2006), 2</w:t>
-      </w:r>
-      <w:r>
-        <w:rPr>
-          <w:rFonts w:eastAsia="Symbol" w:cs="Symbol"/>
-          <w:lang w:val="en-US" w:eastAsia="en-US"/>
-        </w:rPr>
-        <w:t>, 585--586. Akademie Verlag.</w:t>
-      </w:r>
-    </w:p>
-    <w:p>
-      <w:pPr>
-        <w:tabs>
-          <w:tab w:val="center" w:pos="5940"/>
-        </w:tabs>
-      </w:pPr>
-    </w:p>
+          <w:rFonts w:eastAsia="Symbol" w:cs="Symbol"/>
+          <w:sz w:val="22"/>
+          <w:szCs w:val="22"/>
+        </w:rPr>
+      </w:pPr>
+    </w:p>
+    <w:sdt>
+      <w:sdtPr>
+        <w:id w:val="-1621374943"/>
+        <w:docPartObj>
+          <w:docPartGallery w:val="Bibliographies"/>
+          <w:docPartUnique/>
+        </w:docPartObj>
+      </w:sdtPr>
+      <w:sdtContent>
+        <w:p>
+          <w:pPr>
+            <w:pStyle w:val="Heading1"/>
+            <w:rPr>
+              <w:b/>
+              <w:i/>
+              <w:sz w:val="22"/>
+              <w:szCs w:val="22"/>
+            </w:rPr>
+          </w:pPr>
+          <w:r>
+            <w:rPr>
+              <w:b/>
+              <w:i/>
+              <w:sz w:val="22"/>
+              <w:szCs w:val="22"/>
+            </w:rPr>
+            <w:t>Bibliography</w:t>
+          </w:r>
+        </w:p>
+        <w:p/>
+        <w:sdt>
+          <w:sdtPr>
+            <w:id w:val="111145805"/>
+            <w:bibliography/>
+          </w:sdtPr>
+          <w:sdtContent>
+            <w:p>
+              <w:pPr>
+                <w:pStyle w:val="Bibliography"/>
+                <w:ind w:left="720" w:hanging="720"/>
+                <w:rPr>
+                  <w:noProof/>
+                  <w:sz w:val="24"/>
+                  <w:szCs w:val="24"/>
+                </w:rPr>
+              </w:pPr>
+              <w:r>
+                <w:fldChar w:fldCharType="begin"/>
+              </w:r>
+              <w:r>
+                <w:instrText xml:space="preserve"> BIBLIOGRAPHY </w:instrText>
+              </w:r>
+              <w:r>
+                <w:fldChar w:fldCharType="separate"/>
+              </w:r>
+              <w:r>
+                <w:rPr>
+                  <w:noProof/>
+                </w:rPr>
+                <w:t xml:space="preserve">Antognazza, M. R. (2009). </w:t>
+              </w:r>
+              <w:r>
+                <w:rPr>
+                  <w:i/>
+                  <w:iCs/>
+                  <w:noProof/>
+                </w:rPr>
+                <w:t>Leibniz: An Intellectual Biography.</w:t>
+              </w:r>
+              <w:r>
+                <w:rPr>
+                  <w:noProof/>
+                </w:rPr>
+                <w:t xml:space="preserve"> New York, NY, USA: Cambridge University Press.</w:t>
+              </w:r>
+            </w:p>
+            <w:p>
+              <w:pPr>
+                <w:pStyle w:val="Bibliography"/>
+                <w:ind w:left="720" w:hanging="720"/>
+                <w:rPr>
+                  <w:noProof/>
+                </w:rPr>
+              </w:pPr>
+              <w:r>
+                <w:rPr>
+                  <w:noProof/>
+                </w:rPr>
+                <w:t xml:space="preserve">Benzmüller, C., &amp; Woltzenlogel Paleo, B. (2013). Automated Verification and Reconstruction of Gödel's Proof of God's Existence. </w:t>
+              </w:r>
+              <w:r>
+                <w:rPr>
+                  <w:i/>
+                  <w:iCs/>
+                  <w:noProof/>
+                </w:rPr>
+                <w:t>Journal of the Austrian Computer Society</w:t>
+              </w:r>
+              <w:r>
+                <w:rPr>
+                  <w:noProof/>
+                </w:rPr>
+                <w:t>, 4-6.</w:t>
+              </w:r>
+            </w:p>
+            <w:p>
+              <w:pPr>
+                <w:pStyle w:val="Bibliography"/>
+                <w:ind w:left="720" w:hanging="720"/>
+                <w:rPr>
+                  <w:noProof/>
+                </w:rPr>
+              </w:pPr>
+              <w:r>
+                <w:rPr>
+                  <w:noProof/>
+                </w:rPr>
+                <w:t xml:space="preserve">Benzmüller, C., &amp; Woltzenlogel Paleo, B. (2013). Formalization, Mechanization and Automation of Gödel's Proof of God's Existence. </w:t>
+              </w:r>
+              <w:r>
+                <w:rPr>
+                  <w:i/>
+                  <w:iCs/>
+                  <w:noProof/>
+                </w:rPr>
+                <w:t>arXiv, 1308.4526</w:t>
+              </w:r>
+              <w:r>
+                <w:rPr>
+                  <w:noProof/>
+                </w:rPr>
+                <w:t>. arXiv.</w:t>
+              </w:r>
+            </w:p>
+            <w:p>
+              <w:pPr>
+                <w:pStyle w:val="Bibliography"/>
+                <w:ind w:left="720" w:hanging="720"/>
+                <w:rPr>
+                  <w:noProof/>
+                </w:rPr>
+              </w:pPr>
+              <w:r>
+                <w:rPr>
+                  <w:noProof/>
+                </w:rPr>
+                <w:t xml:space="preserve">Benzmüller, C., &amp; Woltzenlogel Paleo, B. (2013). Gödel's God in Isabelle/HOL. </w:t>
+              </w:r>
+              <w:r>
+                <w:rPr>
+                  <w:i/>
+                  <w:iCs/>
+                  <w:noProof/>
+                </w:rPr>
+                <w:t>Archive of Formal Proofs</w:t>
+              </w:r>
+              <w:r>
+                <w:rPr>
+                  <w:noProof/>
+                </w:rPr>
+                <w:t>.</w:t>
+              </w:r>
+            </w:p>
+            <w:p>
+              <w:pPr>
+                <w:pStyle w:val="Bibliography"/>
+                <w:ind w:left="720" w:hanging="720"/>
+                <w:rPr>
+                  <w:noProof/>
+                </w:rPr>
+              </w:pPr>
+              <w:r>
+                <w:rPr>
+                  <w:noProof/>
+                </w:rPr>
+                <w:t xml:space="preserve">Benzmüller, C., &amp; Woltzenlogel Paleo, B. (2013). Gödel's God on the Computer. </w:t>
+              </w:r>
+              <w:r>
+                <w:rPr>
+                  <w:i/>
+                  <w:iCs/>
+                  <w:noProof/>
+                </w:rPr>
+                <w:t>10th International Workshop on the Implementation of Logics</w:t>
+              </w:r>
+              <w:r>
+                <w:rPr>
+                  <w:noProof/>
+                </w:rPr>
+                <w:t>, (pp. 1-2).</w:t>
+              </w:r>
+            </w:p>
+            <w:p>
+              <w:pPr>
+                <w:pStyle w:val="Bibliography"/>
+                <w:ind w:left="720" w:hanging="720"/>
+                <w:rPr>
+                  <w:noProof/>
+                </w:rPr>
+              </w:pPr>
+              <w:r>
+                <w:rPr>
+                  <w:noProof/>
+                </w:rPr>
+                <w:t xml:space="preserve">Benzmüller, C., &amp; Woltzenlogel Paleo, B. (2014). Automating Gödel's Ontological Proof of God's Existence with Higher-Order Theorem Provers. </w:t>
+              </w:r>
+              <w:r>
+                <w:rPr>
+                  <w:i/>
+                  <w:iCs/>
+                  <w:noProof/>
+                </w:rPr>
+                <w:t>European Conference on Artificial Intelligence - Frontiers in Artificial Intelligence and Applications.</w:t>
+              </w:r>
+              <w:r>
+                <w:rPr>
+                  <w:noProof/>
+                </w:rPr>
+                <w:t xml:space="preserve"> </w:t>
+              </w:r>
+              <w:r>
+                <w:rPr>
+                  <w:i/>
+                  <w:iCs/>
+                  <w:noProof/>
+                </w:rPr>
+                <w:t>263.</w:t>
+              </w:r>
+              <w:r>
+                <w:rPr>
+                  <w:noProof/>
+                </w:rPr>
+                <w:t xml:space="preserve"> Prague: IOS Press.</w:t>
+              </w:r>
+            </w:p>
+            <w:p>
+              <w:pPr>
+                <w:pStyle w:val="Bibliography"/>
+                <w:ind w:left="720" w:hanging="720"/>
+                <w:rPr>
+                  <w:noProof/>
+                </w:rPr>
+              </w:pPr>
+              <w:r>
+                <w:rPr>
+                  <w:noProof/>
+                </w:rPr>
+                <w:t xml:space="preserve">Benzmüller, C., &amp; Woltzenlogel Paleo, B. (2014). On Logic Embeddings and Gödel's God. </w:t>
+              </w:r>
+              <w:r>
+                <w:rPr>
+                  <w:i/>
+                  <w:iCs/>
+                  <w:noProof/>
+                </w:rPr>
+                <w:t>22nd International Workshop on Algebraic Development Techniques</w:t>
+              </w:r>
+              <w:r>
+                <w:rPr>
+                  <w:noProof/>
+                </w:rPr>
+                <w:t>, (pp. 8-9).</w:t>
+              </w:r>
+            </w:p>
+            <w:p>
+              <w:pPr>
+                <w:pStyle w:val="Bibliography"/>
+                <w:ind w:left="720" w:hanging="720"/>
+                <w:rPr>
+                  <w:noProof/>
+                </w:rPr>
+              </w:pPr>
+              <w:r>
+                <w:rPr>
+                  <w:noProof/>
+                </w:rPr>
+                <w:t xml:space="preserve">Benzmüller, C., &amp; Woltzenlogel Paleo, B. (2015). Experiments in Computational Metaphysics. </w:t>
+              </w:r>
+              <w:r>
+                <w:rPr>
+                  <w:i/>
+                  <w:iCs/>
+                  <w:noProof/>
+                </w:rPr>
+                <w:t>9th All-India Students' Conference on Science and Spiritual Quest</w:t>
+              </w:r>
+              <w:r>
+                <w:rPr>
+                  <w:noProof/>
+                </w:rPr>
+                <w:t xml:space="preserve"> (pp. 23-40). Kharagpur: Science and Spiritual Quest - Bhaktivedanta Institute.</w:t>
+              </w:r>
+            </w:p>
+            <w:p>
+              <w:pPr>
+                <w:pStyle w:val="Bibliography"/>
+                <w:ind w:left="720" w:hanging="720"/>
+                <w:rPr>
+                  <w:noProof/>
+                </w:rPr>
+              </w:pPr>
+              <w:r>
+                <w:rPr>
+                  <w:noProof/>
+                </w:rPr>
+                <w:t xml:space="preserve">Benzmüller, C., &amp; Woltzenlogel Paleo, B. (2015). Interacting with Modal Logics in the Coq Proof Assistant. </w:t>
+              </w:r>
+              <w:r>
+                <w:rPr>
+                  <w:i/>
+                  <w:iCs/>
+                  <w:noProof/>
+                </w:rPr>
+                <w:t xml:space="preserve">10th International </w:t>
+              </w:r>
+              <w:r>
+                <w:rPr>
+                  <w:i/>
+                  <w:iCs/>
+                  <w:noProof/>
+                </w:rPr>
+                <w:lastRenderedPageBreak/>
+                <w:t>Computer Science Symposium in Russia.</w:t>
+              </w:r>
+              <w:r>
+                <w:rPr>
+                  <w:noProof/>
+                </w:rPr>
+                <w:t xml:space="preserve"> </w:t>
+              </w:r>
+              <w:r>
+                <w:rPr>
+                  <w:i/>
+                  <w:iCs/>
+                  <w:noProof/>
+                </w:rPr>
+                <w:t>9139</w:t>
+              </w:r>
+              <w:r>
+                <w:rPr>
+                  <w:noProof/>
+                </w:rPr>
+                <w:t>, pp. 398-411. Springer.</w:t>
+              </w:r>
+            </w:p>
+            <w:p>
+              <w:pPr>
+                <w:pStyle w:val="Bibliography"/>
+                <w:ind w:left="720" w:hanging="720"/>
+                <w:rPr>
+                  <w:noProof/>
+                </w:rPr>
+              </w:pPr>
+              <w:r>
+                <w:rPr>
+                  <w:noProof/>
+                </w:rPr>
+                <w:t xml:space="preserve">Benzmüller, C., &amp; Woltzenlogel Paleo, B. (2016). The Inconsistency in Gödel's Ontological Argument: A Success Story for AI in Metaphysics. In S. Kambhampati (Ed.), </w:t>
+              </w:r>
+              <w:r>
+                <w:rPr>
+                  <w:i/>
+                  <w:iCs/>
+                  <w:noProof/>
+                </w:rPr>
+                <w:t>International Joint Conference on Artificial Intelligence.</w:t>
+              </w:r>
+              <w:r>
+                <w:rPr>
+                  <w:noProof/>
+                </w:rPr>
+                <w:t xml:space="preserve"> New York: AAAI Press.</w:t>
+              </w:r>
+            </w:p>
+            <w:p>
+              <w:pPr>
+                <w:pStyle w:val="Bibliography"/>
+                <w:ind w:left="720" w:hanging="720"/>
+                <w:rPr>
+                  <w:noProof/>
+                </w:rPr>
+              </w:pPr>
+              <w:r>
+                <w:rPr>
+                  <w:noProof/>
+                </w:rPr>
+                <w:t xml:space="preserve">Benzmüller, C., &amp; Woltzenlogel Paleo, B. (2016). The Modal Collapse as a Collapse of the Modal Square of Opposition. </w:t>
+              </w:r>
+              <w:r>
+                <w:rPr>
+                  <w:i/>
+                  <w:iCs/>
+                  <w:noProof/>
+                </w:rPr>
+                <w:t>Studies in Universal Logic</w:t>
+              </w:r>
+              <w:r>
+                <w:rPr>
+                  <w:noProof/>
+                </w:rPr>
+                <w:t>.</w:t>
+              </w:r>
+            </w:p>
+            <w:p>
+              <w:pPr>
+                <w:pStyle w:val="Bibliography"/>
+                <w:ind w:left="720" w:hanging="720"/>
+                <w:rPr>
+                  <w:noProof/>
+                </w:rPr>
+              </w:pPr>
+              <w:r>
+                <w:rPr>
+                  <w:noProof/>
+                </w:rPr>
+                <w:t xml:space="preserve">Benzmüller, C., Weber, L., &amp; Woltzenlogel Paleo, B. (2016). Computer-Assisted Analysis of the Anderson-Hájek Ontological Controversy. </w:t>
+              </w:r>
+              <w:r>
+                <w:rPr>
+                  <w:i/>
+                  <w:iCs/>
+                  <w:noProof/>
+                </w:rPr>
+                <w:t>Logica Universalis, 10</w:t>
+              </w:r>
+              <w:r>
+                <w:rPr>
+                  <w:noProof/>
+                </w:rPr>
+                <w:t>.</w:t>
+              </w:r>
+            </w:p>
+            <w:p>
+              <w:pPr>
+                <w:pStyle w:val="Bibliography"/>
+                <w:ind w:left="720" w:hanging="720"/>
+                <w:rPr>
+                  <w:noProof/>
+                </w:rPr>
+              </w:pPr>
+              <w:r>
+                <w:rPr>
+                  <w:noProof/>
+                </w:rPr>
+                <w:t xml:space="preserve">de Spinoza, B. (1677). </w:t>
+              </w:r>
+              <w:r>
+                <w:rPr>
+                  <w:i/>
+                  <w:iCs/>
+                  <w:noProof/>
+                </w:rPr>
+                <w:t>Ethica: Ordine Geometrico Demonstrata.</w:t>
+              </w:r>
+              <w:r>
+                <w:rPr>
+                  <w:noProof/>
+                </w:rPr>
+                <w:t xml:space="preserve"> </w:t>
+              </w:r>
+            </w:p>
+            <w:p>
+              <w:pPr>
+                <w:pStyle w:val="Bibliography"/>
+                <w:ind w:left="720" w:hanging="720"/>
+                <w:rPr>
+                  <w:noProof/>
+                </w:rPr>
+              </w:pPr>
+              <w:r>
+                <w:rPr>
+                  <w:noProof/>
+                </w:rPr>
+                <w:t xml:space="preserve">Gödel, K. (1970). 1970 Manuscript of the Ontological Argument. </w:t>
+              </w:r>
+              <w:r>
+                <w:rPr>
+                  <w:i/>
+                  <w:iCs/>
+                  <w:noProof/>
+                </w:rPr>
+                <w:t>Collected Works: Unpublished Essays and Letters, 3</w:t>
+              </w:r>
+              <w:r>
+                <w:rPr>
+                  <w:noProof/>
+                </w:rPr>
+                <w:t>. Oxford University Press.</w:t>
+              </w:r>
+            </w:p>
+            <w:p>
+              <w:pPr>
+                <w:pStyle w:val="Bibliography"/>
+                <w:ind w:left="720" w:hanging="720"/>
+                <w:rPr>
+                  <w:noProof/>
+                </w:rPr>
+              </w:pPr>
+              <w:r>
+                <w:rPr>
+                  <w:noProof/>
+                </w:rPr>
+                <w:t xml:space="preserve">Leibniz, G. W. (1710). </w:t>
+              </w:r>
+              <w:r>
+                <w:rPr>
+                  <w:i/>
+                  <w:iCs/>
+                  <w:noProof/>
+                </w:rPr>
+                <w:t>Essais de Théodicée sur la Bonté de Dieu, la Liberté de l'Homme et l'Origine du Mal</w:t>
+              </w:r>
+              <w:r>
+                <w:rPr>
+                  <w:noProof/>
+                </w:rPr>
+                <w:t xml:space="preserve"> (E-Book ed.). (E. M. Huggard, Trans.) Project Gutenberg.</w:t>
+              </w:r>
+            </w:p>
+            <w:p>
+              <w:pPr>
+                <w:pStyle w:val="Bibliography"/>
+                <w:ind w:left="720" w:hanging="720"/>
+                <w:rPr>
+                  <w:noProof/>
+                </w:rPr>
+              </w:pPr>
+              <w:r>
+                <w:rPr>
+                  <w:noProof/>
+                </w:rPr>
+                <w:t xml:space="preserve">Leibniz, G. W. (1956). </w:t>
+              </w:r>
+              <w:r>
+                <w:rPr>
+                  <w:i/>
+                  <w:iCs/>
+                  <w:noProof/>
+                </w:rPr>
+                <w:t>Philosophical Papers and Letters</w:t>
+              </w:r>
+              <w:r>
+                <w:rPr>
+                  <w:noProof/>
+                </w:rPr>
+                <w:t xml:space="preserve"> (Vol. 1 and 2). (L. E. Loemker, Ed., &amp; L. E. Loemker, Trans.) Chicago, Illinois, USA: The University of Chicago Press.</w:t>
+              </w:r>
+            </w:p>
+            <w:p>
+              <w:pPr>
+                <w:pStyle w:val="Bibliography"/>
+                <w:ind w:left="720" w:hanging="720"/>
+                <w:rPr>
+                  <w:noProof/>
+                </w:rPr>
+              </w:pPr>
+              <w:r>
+                <w:rPr>
+                  <w:noProof/>
+                </w:rPr>
+                <w:t xml:space="preserve">Leibniz, G. W. (1999). </w:t>
+              </w:r>
+              <w:r>
+                <w:rPr>
+                  <w:i/>
+                  <w:iCs/>
+                  <w:noProof/>
+                </w:rPr>
+                <w:t>Sämtliche Schriften und Briefe</w:t>
+              </w:r>
+              <w:r>
+                <w:rPr>
+                  <w:noProof/>
+                </w:rPr>
+                <w:t xml:space="preserve"> (Vol. 4 (6th Series)). (H. Schepers, M. Schneider, G. Biller, U. Franke, &amp; H. Kliege-Biller, Eds.) Germany: Akademie Verlag.</w:t>
+              </w:r>
+            </w:p>
+            <w:p>
+              <w:pPr>
+                <w:pStyle w:val="Bibliography"/>
+                <w:ind w:left="720" w:hanging="720"/>
+                <w:rPr>
+                  <w:noProof/>
+                </w:rPr>
+              </w:pPr>
+              <w:r>
+                <w:rPr>
+                  <w:noProof/>
+                </w:rPr>
+                <w:t xml:space="preserve">Leibniz, G. W. (2006). </w:t>
+              </w:r>
+              <w:r>
+                <w:rPr>
+                  <w:i/>
+                  <w:iCs/>
+                  <w:noProof/>
+                </w:rPr>
+                <w:t>Sämtliche Schriften und Briefe</w:t>
+              </w:r>
+              <w:r>
+                <w:rPr>
+                  <w:noProof/>
+                </w:rPr>
+                <w:t xml:space="preserve"> (Vol. 1 (2nd Series)). (M. Schneider, H. Schepers, P. Beeley, G. Biller, K.-B. Herma, &amp; S. Lorenz, Eds.) Germany: Akademie Verlag.</w:t>
+              </w:r>
+            </w:p>
+            <w:p>
+              <w:pPr>
+                <w:pStyle w:val="Bibliography"/>
+                <w:ind w:left="720" w:hanging="720"/>
+                <w:rPr>
+                  <w:noProof/>
+                </w:rPr>
+              </w:pPr>
+              <w:r>
+                <w:rPr>
+                  <w:noProof/>
+                </w:rPr>
+                <w:t xml:space="preserve">Lenzen, W. (1990). </w:t>
+              </w:r>
+              <w:r>
+                <w:rPr>
+                  <w:i/>
+                  <w:iCs/>
+                  <w:noProof/>
+                </w:rPr>
+                <w:t>Das System der Leibniz'schen Logik.</w:t>
+              </w:r>
+              <w:r>
+                <w:rPr>
+                  <w:noProof/>
+                </w:rPr>
+                <w:t xml:space="preserve"> Berlin: de Gruyter.</w:t>
+              </w:r>
+            </w:p>
+            <w:p>
+              <w:pPr>
+                <w:pStyle w:val="Bibliography"/>
+                <w:ind w:left="720" w:hanging="720"/>
+                <w:rPr>
+                  <w:noProof/>
+                </w:rPr>
+              </w:pPr>
+              <w:r>
+                <w:rPr>
+                  <w:noProof/>
+                </w:rPr>
+                <w:t xml:space="preserve">Lenzen, W. (2016). Leibniz's Ontological Proof of the Existence of God and the Problem of "Impossible Objects". (R. Silvestre, Ed.) </w:t>
+              </w:r>
+              <w:r>
+                <w:rPr>
+                  <w:i/>
+                  <w:iCs/>
+                  <w:noProof/>
+                </w:rPr>
+                <w:t>Logica Universalis</w:t>
+              </w:r>
+              <w:r>
+                <w:rPr>
+                  <w:noProof/>
+                </w:rPr>
+                <w:t>(Special Issue on Logic and Religion).</w:t>
+              </w:r>
+            </w:p>
+            <w:p>
+              <w:pPr>
+                <w:pStyle w:val="Bibliography"/>
+                <w:ind w:left="720" w:hanging="720"/>
+                <w:rPr>
+                  <w:noProof/>
+                </w:rPr>
+              </w:pPr>
+              <w:r>
+                <w:rPr>
+                  <w:noProof/>
+                </w:rPr>
+                <w:t xml:space="preserve">Noble, C. (2010). Leibniz's Comments on Spinoza's Philosophy. </w:t>
+              </w:r>
+              <w:r>
+                <w:rPr>
+                  <w:i/>
+                  <w:iCs/>
+                  <w:noProof/>
+                </w:rPr>
+                <w:t>Fourth Annual Conference of the Leibniz Society of North America</w:t>
+              </w:r>
+              <w:r>
+                <w:rPr>
+                  <w:noProof/>
+                </w:rPr>
+                <w:t>.</w:t>
+              </w:r>
+            </w:p>
+            <w:p>
+              <w:pPr>
+                <w:pStyle w:val="Bibliography"/>
+                <w:ind w:left="720" w:hanging="720"/>
+                <w:rPr>
+                  <w:noProof/>
+                </w:rPr>
+              </w:pPr>
+              <w:r>
+                <w:rPr>
+                  <w:noProof/>
+                </w:rPr>
+                <w:t xml:space="preserve">Oppenheimer, P., &amp; Zalta, E. (2011). A Computationally-Discovered Simplification of the Ontological Argument. </w:t>
+              </w:r>
+              <w:r>
+                <w:rPr>
+                  <w:i/>
+                  <w:iCs/>
+                  <w:noProof/>
+                </w:rPr>
+                <w:t>Australasian Journal of Philosophy, 89</w:t>
+              </w:r>
+              <w:r>
+                <w:rPr>
+                  <w:noProof/>
+                </w:rPr>
+                <w:t>(2), 333-349.</w:t>
+              </w:r>
+            </w:p>
+            <w:p>
+              <w:pPr>
+                <w:pStyle w:val="Bibliography"/>
+                <w:ind w:left="720" w:hanging="720"/>
+                <w:rPr>
+                  <w:noProof/>
+                </w:rPr>
+              </w:pPr>
+              <w:r>
+                <w:rPr>
+                  <w:noProof/>
+                </w:rPr>
+                <w:t xml:space="preserve">Rushby, J. (2013). The Ontological Argument in PVS. </w:t>
+              </w:r>
+              <w:r>
+                <w:rPr>
+                  <w:i/>
+                  <w:iCs/>
+                  <w:noProof/>
+                </w:rPr>
+                <w:t>CAV Workshop "Fun with Formal Methods".</w:t>
+              </w:r>
+              <w:r>
+                <w:rPr>
+                  <w:noProof/>
+                </w:rPr>
+                <w:t xml:space="preserve"> St. Petersburg.</w:t>
+              </w:r>
+            </w:p>
+            <w:p>
+              <w:pPr>
+                <w:pStyle w:val="Bibliography"/>
+                <w:ind w:left="720" w:hanging="720"/>
+                <w:rPr>
+                  <w:noProof/>
+                </w:rPr>
+              </w:pPr>
+              <w:r>
+                <w:rPr>
+                  <w:noProof/>
+                </w:rPr>
+                <w:t>Siders, A., &amp; Woltzenlogel Paleo, B. (Forthcoming). Variants of Gödel's Ontological Proof in a Natural Deduction Calculus.</w:t>
+              </w:r>
+            </w:p>
+            <w:p>
+              <w:r>
+                <w:rPr>
+                  <w:b/>
+                  <w:bCs/>
+                  <w:noProof/>
+                </w:rPr>
+                <w:fldChar w:fldCharType="end"/>
+              </w:r>
+            </w:p>
+          </w:sdtContent>
+        </w:sdt>
+      </w:sdtContent>
+    </w:sdt>
     <w:sectPr>
       <w:footerReference w:type="default" r:id="rId15"/>
       <w:pgSz w:w="7920" w:h="12240"/>
@@ -9101,21 +10101,7 @@
           <w:sz w:val="20"/>
           <w:szCs w:val="20"/>
         </w:rPr>
-        <w:t>Leibniz</w:t>
-      </w:r>
-      <w:r>
-        <w:rPr>
-          <w:sz w:val="20"/>
-          <w:szCs w:val="20"/>
-        </w:rPr>
-        <w:t>’s works</w:t>
-      </w:r>
-      <w:r>
-        <w:rPr>
-          <w:sz w:val="20"/>
-          <w:szCs w:val="20"/>
-        </w:rPr>
-        <w:t xml:space="preserve"> cited here can be found in </w:t>
+        <w:t xml:space="preserve">Leibniz’s works cited here can be found in </w:t>
       </w:r>
       <w:r>
         <w:rPr>
@@ -9147,7 +10133,7 @@
           <w:sz w:val="20"/>
           <w:szCs w:val="20"/>
         </w:rPr>
-        <w:t xml:space="preserve"> or</w:t>
+        <w:t xml:space="preserve"> or </w:t>
       </w:r>
       <w:r>
         <w:rPr>
@@ -9155,7 +10141,7 @@
           <w:sz w:val="20"/>
           <w:szCs w:val="20"/>
         </w:rPr>
-        <w:t xml:space="preserve"> </w:t>
+        <w:t>(Leibniz, Sämtliche Schriften und Briefe, 2006)</w:t>
       </w:r>
       <w:r>
         <w:rPr>
@@ -9163,7 +10149,47 @@
           <w:sz w:val="20"/>
           <w:szCs w:val="20"/>
         </w:rPr>
-        <w:t>(Leibniz, Sämtliche Schriften und Briefe, 2006)</w:t>
+        <w:t>.</w:t>
+      </w:r>
+    </w:p>
+  </w:footnote>
+  <w:footnote w:id="3">
+    <w:p>
+      <w:pPr>
+        <w:pStyle w:val="FootnoteText"/>
+        <w:jc w:val="both"/>
+      </w:pPr>
+      <w:r>
+        <w:rPr>
+          <w:rStyle w:val="Funotenzeichen1"/>
+        </w:rPr>
+        <w:footnoteRef/>
+      </w:r>
+      <w:r>
+        <w:t xml:space="preserve"> </w:t>
+      </w:r>
+      <w:r>
+        <w:rPr>
+          <w:sz w:val="20"/>
+          <w:szCs w:val="20"/>
+        </w:rPr>
+        <w:t xml:space="preserve">Our exposition of Leibniz formalism is based on (and agrees with) </w:t>
+      </w:r>
+      <w:proofErr w:type="spellStart"/>
+      <w:r>
+        <w:rPr>
+          <w:sz w:val="20"/>
+          <w:szCs w:val="20"/>
+        </w:rPr>
+        <w:t>Lenzen’s</w:t>
+      </w:r>
+      <w:proofErr w:type="spellEnd"/>
+      <w:r>
+        <w:rPr>
+          <w:sz w:val="20"/>
+          <w:szCs w:val="20"/>
+        </w:rPr>
+        <w:t xml:space="preserve"> </w:t>
       </w:r>
       <w:r>
         <w:rPr>
@@ -9171,31 +10197,199 @@
           <w:sz w:val="20"/>
           <w:szCs w:val="20"/>
         </w:rPr>
-        <w:t>.</w:t>
-      </w:r>
-    </w:p>
-  </w:footnote>
-  <w:footnote w:id="3">
-    <w:p>
-      <w:pPr>
-        <w:pStyle w:val="FootnoteText"/>
-        <w:jc w:val="both"/>
-      </w:pPr>
-      <w:r>
-        <w:rPr>
-          <w:rStyle w:val="Funotenzeichen1"/>
-        </w:rPr>
-        <w:footnoteRef/>
-      </w:r>
-      <w:r>
-        <w:t xml:space="preserve"> </w:t>
+        <w:t>(Lenzen, Das System der Leibniz'schen Logik, 1990)</w:t>
       </w:r>
       <w:r>
         <w:rPr>
           <w:sz w:val="20"/>
           <w:szCs w:val="20"/>
         </w:rPr>
-        <w:t xml:space="preserve">Our exposition of Leibniz formalism is based on (and agrees with) </w:t>
+        <w:t>, unless explicitly stated otherwise.</w:t>
+      </w:r>
+    </w:p>
+  </w:footnote>
+  <w:footnote w:id="4">
+    <w:p>
+      <w:pPr>
+        <w:pStyle w:val="FootnoteText"/>
+        <w:jc w:val="both"/>
+      </w:pPr>
+      <w:r>
+        <w:rPr>
+          <w:rStyle w:val="Funotenzeichen1"/>
+        </w:rPr>
+        <w:footnoteRef/>
+      </w:r>
+      <w:r>
+        <w:t xml:space="preserve"> </w:t>
+      </w:r>
+      <w:r>
+        <w:rPr>
+          <w:sz w:val="20"/>
+          <w:szCs w:val="20"/>
+        </w:rPr>
+        <w:t xml:space="preserve">In Leibniz’s works, conjunction of two concept terms A and B is usually either denoted by simply concatenating them (i.e. AB) or by using the infix function symbol </w:t>
+      </w:r>
+      <w:r>
+        <w:rPr>
+          <w:rFonts w:ascii="Symbol" w:eastAsia="Symbol" w:hAnsi="Symbol" w:cs="Symbol"/>
+          <w:sz w:val="20"/>
+          <w:szCs w:val="20"/>
+        </w:rPr>
+        <w:t></w:t>
+      </w:r>
+      <w:r>
+        <w:rPr>
+          <w:rFonts w:eastAsia="Symbol" w:cs="Symbol"/>
+          <w:sz w:val="20"/>
+          <w:szCs w:val="20"/>
+        </w:rPr>
+        <w:t>.</w:t>
+      </w:r>
+    </w:p>
+  </w:footnote>
+  <w:footnote w:id="5">
+    <w:p>
+      <w:pPr>
+        <w:pStyle w:val="FootnoteText"/>
+        <w:jc w:val="both"/>
+      </w:pPr>
+      <w:r>
+        <w:rPr>
+          <w:rStyle w:val="Funotenzeichen1"/>
+        </w:rPr>
+        <w:footnoteRef/>
+      </w:r>
+      <w:r>
+        <w:t xml:space="preserve"> </w:t>
+      </w:r>
+      <w:r>
+        <w:rPr>
+          <w:sz w:val="20"/>
+          <w:szCs w:val="20"/>
+        </w:rPr>
+        <w:t>It is important to distinguish conjunction/negation of concepts from conjunction/negation of propositions.</w:t>
+      </w:r>
+    </w:p>
+  </w:footnote>
+  <w:footnote w:id="6">
+    <w:p>
+      <w:pPr>
+        <w:pStyle w:val="FootnoteText"/>
+        <w:jc w:val="both"/>
+      </w:pPr>
+      <w:r>
+        <w:rPr>
+          <w:rStyle w:val="Funotenzeichen1"/>
+        </w:rPr>
+        <w:footnoteRef/>
+      </w:r>
+      <w:r>
+        <w:t xml:space="preserve"> </w:t>
+      </w:r>
+      <w:r>
+        <w:rPr>
+          <w:sz w:val="20"/>
+          <w:szCs w:val="20"/>
+        </w:rPr>
+        <w:t xml:space="preserve">Leibniz often adopts </w:t>
+      </w:r>
+      <w:r>
+        <w:rPr>
+          <w:i/>
+          <w:sz w:val="20"/>
+          <w:szCs w:val="20"/>
+        </w:rPr>
+        <w:t>equality</w:t>
+      </w:r>
+      <w:r>
+        <w:rPr>
+          <w:sz w:val="20"/>
+          <w:szCs w:val="20"/>
+        </w:rPr>
+        <w:t>, depicted as “</w:t>
+      </w:r>
+      <w:r>
+        <w:rPr>
+          <w:rFonts w:ascii="Symbol" w:eastAsia="Symbol" w:hAnsi="Symbol" w:cs="Symbol"/>
+          <w:sz w:val="20"/>
+          <w:szCs w:val="20"/>
+        </w:rPr>
+        <w:t></w:t>
+      </w:r>
+      <w:r>
+        <w:rPr>
+          <w:rFonts w:eastAsia="Symbol" w:cs="Symbol"/>
+          <w:sz w:val="20"/>
+          <w:szCs w:val="20"/>
+        </w:rPr>
+        <w:t xml:space="preserve">” instead of “=”, as the primitive relation symbol, instead of containment. But equality and containment are inter-definable, and we follow </w:t>
+      </w:r>
+      <w:proofErr w:type="spellStart"/>
+      <w:r>
+        <w:rPr>
+          <w:rFonts w:eastAsia="Symbol" w:cs="Symbol"/>
+          <w:sz w:val="20"/>
+          <w:szCs w:val="20"/>
+        </w:rPr>
+        <w:t>Lenzen</w:t>
+      </w:r>
+      <w:proofErr w:type="spellEnd"/>
+      <w:r>
+        <w:rPr>
+          <w:rFonts w:eastAsia="Symbol" w:cs="Symbol"/>
+          <w:sz w:val="20"/>
+          <w:szCs w:val="20"/>
+        </w:rPr>
+        <w:t xml:space="preserve"> in choosing containment.</w:t>
+      </w:r>
+    </w:p>
+  </w:footnote>
+  <w:footnote w:id="7">
+    <w:p>
+      <w:pPr>
+        <w:pStyle w:val="FootnoteText"/>
+        <w:jc w:val="both"/>
+      </w:pPr>
+      <w:r>
+        <w:rPr>
+          <w:rStyle w:val="Funotenzeichen1"/>
+        </w:rPr>
+        <w:footnoteRef/>
+      </w:r>
+      <w:r>
+        <w:t xml:space="preserve"> </w:t>
+      </w:r>
+      <w:r>
+        <w:rPr>
+          <w:sz w:val="20"/>
+          <w:szCs w:val="20"/>
+        </w:rPr>
+        <w:t>Leibniz actually did not use symbols for the predicates of possibility and necessity, nor for the relation of containment. Such relations were written down in natural language.</w:t>
+      </w:r>
+    </w:p>
+  </w:footnote>
+  <w:footnote w:id="8">
+    <w:p>
+      <w:pPr>
+        <w:pStyle w:val="FootnoteText"/>
+        <w:jc w:val="both"/>
+      </w:pPr>
+      <w:r>
+        <w:rPr>
+          <w:rStyle w:val="Funotenzeichen1"/>
+        </w:rPr>
+        <w:footnoteRef/>
+      </w:r>
+      <w:r>
+        <w:t xml:space="preserve"> </w:t>
+      </w:r>
+      <w:r>
+        <w:rPr>
+          <w:sz w:val="20"/>
+          <w:szCs w:val="20"/>
+        </w:rPr>
+        <w:t xml:space="preserve">The words “Theorem” and “Proof” and the numbering of steps are not in the original. Our numbering is the same as </w:t>
       </w:r>
       <w:proofErr w:type="spellStart"/>
       <w:r>
@@ -9219,18 +10413,18 @@
           <w:sz w:val="20"/>
           <w:szCs w:val="20"/>
         </w:rPr>
-        <w:t>(Lenzen, Das System der Leibniz'schen Logik, 1990)</w:t>
+        <w:t>(Lenzen, 2016)</w:t>
       </w:r>
       <w:r>
         <w:rPr>
           <w:sz w:val="20"/>
           <w:szCs w:val="20"/>
         </w:rPr>
-        <w:t>, unless explicitly stated otherwise.</w:t>
+        <w:t>.</w:t>
       </w:r>
     </w:p>
   </w:footnote>
-  <w:footnote w:id="4">
+  <w:footnote w:id="9">
     <w:p>
       <w:pPr>
         <w:pStyle w:val="FootnoteText"/>
@@ -9250,27 +10444,27 @@
           <w:sz w:val="20"/>
           <w:szCs w:val="20"/>
         </w:rPr>
-        <w:t xml:space="preserve">In Leibniz’s works, conjunction of two concept terms A and B is usually either denoted by simply concatenating them (i.e. AB) or by using the infix function symbol </w:t>
-      </w:r>
-      <w:r>
-        <w:rPr>
-          <w:rFonts w:ascii="Symbol" w:eastAsia="Symbol" w:hAnsi="Symbol" w:cs="Symbol"/>
+        <w:t xml:space="preserve">Verb conjugation in Latin is richer than in English. In our translation (as in </w:t>
+      </w:r>
+      <w:proofErr w:type="spellStart"/>
+      <w:r>
+        <w:rPr>
           <w:sz w:val="20"/>
           <w:szCs w:val="20"/>
         </w:rPr>
-        <w:t></w:t>
-      </w:r>
-      <w:r>
-        <w:rPr>
-          <w:rFonts w:eastAsia="Symbol" w:cs="Symbol"/>
+        <w:t>Lenzen’s</w:t>
+      </w:r>
+      <w:proofErr w:type="spellEnd"/>
+      <w:r>
+        <w:rPr>
           <w:sz w:val="20"/>
           <w:szCs w:val="20"/>
         </w:rPr>
-        <w:t>.</w:t>
+        <w:t>), Leibniz’s uses of the subjunctive mood are lost, because we preferred to employ the indicative mood uniformly. For our purposes, this loss is harmless and even clarifying, because neither Leibniz’s algebra of concepts nor any mainstream modern logic has a language capable of expressing mood differences.</w:t>
       </w:r>
     </w:p>
   </w:footnote>
-  <w:footnote w:id="5">
+  <w:footnote w:id="10">
     <w:p>
       <w:pPr>
         <w:pStyle w:val="FootnoteText"/>
@@ -9290,108 +10484,75 @@
           <w:sz w:val="20"/>
           <w:szCs w:val="20"/>
         </w:rPr>
-        <w:t>It is important to distinguish conjunction/negation of concepts from conjunction/negation of propositions.</w:t>
-      </w:r>
-    </w:p>
-  </w:footnote>
-  <w:footnote w:id="6">
-    <w:p>
-      <w:pPr>
-        <w:pStyle w:val="FootnoteText"/>
-        <w:jc w:val="both"/>
-      </w:pPr>
-      <w:r>
-        <w:rPr>
-          <w:rStyle w:val="Funotenzeichen1"/>
-        </w:rPr>
-        <w:footnoteRef/>
-      </w:r>
-      <w:r>
-        <w:t xml:space="preserve"> </w:t>
-      </w:r>
+        <w:t xml:space="preserve">The main difference between </w:t>
+      </w:r>
+      <w:proofErr w:type="spellStart"/>
       <w:r>
         <w:rPr>
           <w:sz w:val="20"/>
           <w:szCs w:val="20"/>
         </w:rPr>
-        <w:t xml:space="preserve">Leibniz often adopts </w:t>
-      </w:r>
-      <w:r>
-        <w:rPr>
-          <w:i/>
+        <w:t>Lenzen’s</w:t>
+      </w:r>
+      <w:proofErr w:type="spellEnd"/>
+      <w:r>
+        <w:rPr>
           <w:sz w:val="20"/>
           <w:szCs w:val="20"/>
         </w:rPr>
-        <w:t>equality</w:t>
-      </w:r>
+        <w:t xml:space="preserve"> translation and ours is that </w:t>
+      </w:r>
+      <w:proofErr w:type="spellStart"/>
       <w:r>
         <w:rPr>
           <w:sz w:val="20"/>
           <w:szCs w:val="20"/>
         </w:rPr>
-        <w:t>, depicted as “</w:t>
-      </w:r>
-      <w:r>
-        <w:rPr>
-          <w:rFonts w:ascii="Symbol" w:eastAsia="Symbol" w:hAnsi="Symbol" w:cs="Symbol"/>
+        <w:t>Lenzen</w:t>
+      </w:r>
+      <w:proofErr w:type="spellEnd"/>
+      <w:r>
+        <w:rPr>
           <w:sz w:val="20"/>
           <w:szCs w:val="20"/>
         </w:rPr>
-        <w:t></w:t>
-      </w:r>
-      <w:r>
-        <w:rPr>
-          <w:rFonts w:eastAsia="Symbol" w:cs="Symbol"/>
+        <w:t xml:space="preserve"> translates “</w:t>
+      </w:r>
+      <w:proofErr w:type="spellStart"/>
+      <w:r>
+        <w:rPr>
           <w:sz w:val="20"/>
           <w:szCs w:val="20"/>
         </w:rPr>
-        <w:t xml:space="preserve">” instead of “=”, as the primitive relation symbol, instead of containment. But equality and containment are inter-definable, and we follow </w:t>
-      </w:r>
-      <w:proofErr w:type="spellStart"/>
-      <w:r>
-        <w:rPr>
-          <w:rFonts w:eastAsia="Symbol" w:cs="Symbol"/>
+        <w:t>quicquid</w:t>
+      </w:r>
+      <w:proofErr w:type="spellEnd"/>
+      <w:r>
+        <w:rPr>
           <w:sz w:val="20"/>
           <w:szCs w:val="20"/>
         </w:rPr>
-        <w:t>Lenzen</w:t>
-      </w:r>
-      <w:proofErr w:type="spellEnd"/>
-      <w:r>
-        <w:rPr>
-          <w:rFonts w:eastAsia="Symbol" w:cs="Symbol"/>
+        <w:t xml:space="preserve">” as “whenever something” whereas we translate it as “for/of whatever”. Although </w:t>
+      </w:r>
+      <w:proofErr w:type="spellStart"/>
+      <w:r>
+        <w:rPr>
           <w:sz w:val="20"/>
           <w:szCs w:val="20"/>
         </w:rPr>
-        <w:t xml:space="preserve"> in choosing containment.</w:t>
-      </w:r>
-    </w:p>
-  </w:footnote>
-  <w:footnote w:id="7">
-    <w:p>
-      <w:pPr>
-        <w:pStyle w:val="FootnoteText"/>
-        <w:jc w:val="both"/>
-      </w:pPr>
-      <w:r>
-        <w:rPr>
-          <w:rStyle w:val="Funotenzeichen1"/>
-        </w:rPr>
-        <w:footnoteRef/>
-      </w:r>
-      <w:r>
-        <w:t xml:space="preserve"> </w:t>
-      </w:r>
+        <w:t>Lenzen’s</w:t>
+      </w:r>
+      <w:proofErr w:type="spellEnd"/>
       <w:r>
         <w:rPr>
           <w:sz w:val="20"/>
           <w:szCs w:val="20"/>
         </w:rPr>
-        <w:t>Leibniz actually did not use symbols for the predicates of possibility and necessity, nor for the relation of containment. Such relations were written down in natural language.</w:t>
+        <w:t xml:space="preserve"> choice sounds more natural in modern English, we believe “for/of whatever” clearly conveys universal quantification, as intended by Leibniz, whereas the translated sentences with “whenever something” contain donkey pronouns and may suggest existential quantification to readers who are unaware of the pitfalls of donkey anaphora.</w:t>
       </w:r>
     </w:p>
   </w:footnote>
-  <w:footnote w:id="8">
+  <w:footnote w:id="11">
     <w:p>
       <w:pPr>
         <w:pStyle w:val="FootnoteText"/>
@@ -9411,23 +10572,308 @@
           <w:sz w:val="20"/>
           <w:szCs w:val="20"/>
         </w:rPr>
-        <w:t xml:space="preserve">The words “Theorem” and “Proof” and the numbering of steps are not in the original. Our numbering is the same as </w:t>
-      </w:r>
-      <w:proofErr w:type="spellStart"/>
-      <w:r>
-        <w:rPr>
+        <w:t>When an impersonal Latin verb is translated to modern English, an auxiliary pronoun “it” has to be added. In our translation, all occurrences of such pronouns are stricken through, as “</w:t>
+      </w:r>
+      <w:r>
+        <w:rPr>
+          <w:strike/>
           <w:sz w:val="20"/>
           <w:szCs w:val="20"/>
         </w:rPr>
-        <w:t>Lenzen’s</w:t>
-      </w:r>
-      <w:proofErr w:type="spellEnd"/>
+        <w:t>it</w:t>
+      </w:r>
       <w:r>
         <w:rPr>
           <w:sz w:val="20"/>
           <w:szCs w:val="20"/>
         </w:rPr>
+        <w:t>”.</w:t>
+      </w:r>
+    </w:p>
+  </w:footnote>
+  <w:footnote w:id="12">
+    <w:p>
+      <w:pPr>
+        <w:pStyle w:val="FootnoteText"/>
+        <w:jc w:val="both"/>
+      </w:pPr>
+      <w:r>
+        <w:rPr>
+          <w:rStyle w:val="Funotenzeichen1"/>
+        </w:rPr>
+        <w:footnoteRef/>
+      </w:r>
+      <w:r>
         <w:t xml:space="preserve"> </w:t>
+      </w:r>
+      <w:r>
+        <w:rPr>
+          <w:sz w:val="20"/>
+          <w:szCs w:val="20"/>
+        </w:rPr>
+        <w:t xml:space="preserve">In contrast to modern English, ellipsis of pronouns </w:t>
+      </w:r>
+      <w:proofErr w:type="gramStart"/>
+      <w:r>
+        <w:rPr>
+          <w:sz w:val="20"/>
+          <w:szCs w:val="20"/>
+        </w:rPr>
+        <w:t>are</w:t>
+      </w:r>
+      <w:proofErr w:type="gramEnd"/>
+      <w:r>
+        <w:rPr>
+          <w:sz w:val="20"/>
+          <w:szCs w:val="20"/>
+        </w:rPr>
+        <w:t xml:space="preserve"> common in Latin. We underline referring pronouns that have been inserted in the translation but omitted through ellipsis in the original.</w:t>
+      </w:r>
+    </w:p>
+  </w:footnote>
+  <w:footnote w:id="13">
+    <w:p>
+      <w:pPr>
+        <w:pStyle w:val="FootnoteText"/>
+        <w:jc w:val="both"/>
+      </w:pPr>
+      <w:r>
+        <w:rPr>
+          <w:rStyle w:val="Funotenzeichen1"/>
+        </w:rPr>
+        <w:footnoteRef/>
+      </w:r>
+      <w:r>
+        <w:t xml:space="preserve"> </w:t>
+      </w:r>
+      <w:r>
+        <w:rPr>
+          <w:sz w:val="20"/>
+          <w:szCs w:val="20"/>
+        </w:rPr>
+        <w:t xml:space="preserve">We translate “non posse” and “non </w:t>
+      </w:r>
+      <w:proofErr w:type="spellStart"/>
+      <w:r>
+        <w:rPr>
+          <w:sz w:val="20"/>
+          <w:szCs w:val="20"/>
+        </w:rPr>
+        <w:t>potest</w:t>
+      </w:r>
+      <w:proofErr w:type="spellEnd"/>
+      <w:r>
+        <w:rPr>
+          <w:sz w:val="20"/>
+          <w:szCs w:val="20"/>
+        </w:rPr>
+        <w:t>” to “cannot”, because “posse” and “</w:t>
+      </w:r>
+      <w:proofErr w:type="spellStart"/>
+      <w:r>
+        <w:rPr>
+          <w:sz w:val="20"/>
+          <w:szCs w:val="20"/>
+        </w:rPr>
+        <w:t>potest</w:t>
+      </w:r>
+      <w:proofErr w:type="spellEnd"/>
+      <w:r>
+        <w:rPr>
+          <w:sz w:val="20"/>
+          <w:szCs w:val="20"/>
+        </w:rPr>
+        <w:t xml:space="preserve">” are conjugated forms of the verb “possum” (“can”). Nevertheless, an alternative translation for step 3, for instance, could be “… to say that </w:t>
+      </w:r>
+      <w:r>
+        <w:rPr>
+          <w:strike/>
+          <w:sz w:val="20"/>
+          <w:szCs w:val="20"/>
+        </w:rPr>
+        <w:t>it</w:t>
+      </w:r>
+      <w:r>
+        <w:rPr>
+          <w:sz w:val="20"/>
+          <w:szCs w:val="20"/>
+        </w:rPr>
+        <w:t xml:space="preserve"> is not possible that </w:t>
+      </w:r>
+      <w:r>
+        <w:rPr>
+          <w:sz w:val="20"/>
+          <w:szCs w:val="20"/>
+          <w:u w:val="single"/>
+        </w:rPr>
+        <w:t>it</w:t>
+      </w:r>
+      <w:r>
+        <w:rPr>
+          <w:sz w:val="20"/>
+          <w:szCs w:val="20"/>
+        </w:rPr>
+        <w:t xml:space="preserve"> doesn’t exist”. This alternative would be more similar to the formal language of Leibniz’s algebra of concepts, but less similar to his actual original text in Latin.</w:t>
+      </w:r>
+    </w:p>
+  </w:footnote>
+  <w:footnote w:id="14">
+    <w:p>
+      <w:pPr>
+        <w:pStyle w:val="FootnoteText"/>
+        <w:jc w:val="both"/>
+      </w:pPr>
+      <w:r>
+        <w:rPr>
+          <w:rStyle w:val="Funotenzeichen1"/>
+        </w:rPr>
+        <w:footnoteRef/>
+      </w:r>
+      <w:r>
+        <w:t xml:space="preserve"> </w:t>
+      </w:r>
+      <w:r>
+        <w:rPr>
+          <w:sz w:val="20"/>
+          <w:szCs w:val="20"/>
+        </w:rPr>
+        <w:t>“</w:t>
+      </w:r>
+      <w:proofErr w:type="spellStart"/>
+      <w:r>
+        <w:rPr>
+          <w:sz w:val="20"/>
+          <w:szCs w:val="20"/>
+        </w:rPr>
+        <w:t>necesse</w:t>
+      </w:r>
+      <w:proofErr w:type="spellEnd"/>
+      <w:r>
+        <w:rPr>
+          <w:sz w:val="20"/>
+          <w:szCs w:val="20"/>
+        </w:rPr>
+        <w:t>” could also have been translated as “necessary”. However, we reserve “necessary” for translations of “</w:t>
+      </w:r>
+      <w:proofErr w:type="spellStart"/>
+      <w:r>
+        <w:rPr>
+          <w:sz w:val="20"/>
+          <w:szCs w:val="20"/>
+        </w:rPr>
+        <w:t>necessarium</w:t>
+      </w:r>
+      <w:proofErr w:type="spellEnd"/>
+      <w:r>
+        <w:rPr>
+          <w:sz w:val="20"/>
+          <w:szCs w:val="20"/>
+        </w:rPr>
+        <w:t>”. Translating both as “necessary” would create confusion, especially considering that “</w:t>
+      </w:r>
+      <w:proofErr w:type="spellStart"/>
+      <w:r>
+        <w:rPr>
+          <w:sz w:val="20"/>
+          <w:szCs w:val="20"/>
+        </w:rPr>
+        <w:t>necessarium</w:t>
+      </w:r>
+      <w:proofErr w:type="spellEnd"/>
+      <w:r>
+        <w:rPr>
+          <w:sz w:val="20"/>
+          <w:szCs w:val="20"/>
+        </w:rPr>
+        <w:t>” plays an important role in Leibniz’s argument and algebra of concepts, whereas this occurrence of “</w:t>
+      </w:r>
+      <w:proofErr w:type="spellStart"/>
+      <w:r>
+        <w:rPr>
+          <w:sz w:val="20"/>
+          <w:szCs w:val="20"/>
+        </w:rPr>
+        <w:t>necesse</w:t>
+      </w:r>
+      <w:proofErr w:type="spellEnd"/>
+      <w:r>
+        <w:rPr>
+          <w:sz w:val="20"/>
+          <w:szCs w:val="20"/>
+        </w:rPr>
+        <w:t xml:space="preserve">” is negligible from a logical point of view. </w:t>
+      </w:r>
+    </w:p>
+  </w:footnote>
+  <w:footnote w:id="15">
+    <w:p>
+      <w:pPr>
+        <w:pStyle w:val="FootnoteText"/>
+        <w:jc w:val="both"/>
+        <w:rPr>
+          <w:sz w:val="20"/>
+          <w:szCs w:val="20"/>
+        </w:rPr>
+      </w:pPr>
+      <w:r>
+        <w:rPr>
+          <w:rStyle w:val="FootnoteReference"/>
+        </w:rPr>
+        <w:footnoteRef/>
+      </w:r>
+      <w:r>
+        <w:t xml:space="preserve"> </w:t>
+      </w:r>
+      <w:r>
+        <w:rPr>
+          <w:sz w:val="20"/>
+          <w:szCs w:val="20"/>
+        </w:rPr>
+        <w:t xml:space="preserve">Our axiomatization also states that the concept G is different from E and ~E. These extra axioms are not used in the proof shown in </w:t>
+      </w:r>
+      <w:r>
+        <w:rPr>
+          <w:sz w:val="20"/>
+          <w:szCs w:val="20"/>
+        </w:rPr>
+        <w:fldChar w:fldCharType="begin"/>
+      </w:r>
+      <w:r>
+        <w:rPr>
+          <w:sz w:val="20"/>
+          <w:szCs w:val="20"/>
+        </w:rPr>
+        <w:instrText xml:space="preserve"> REF _Ref459910260 \h </w:instrText>
+      </w:r>
+      <w:r>
+        <w:rPr>
+          <w:sz w:val="20"/>
+          <w:szCs w:val="20"/>
+        </w:rPr>
+      </w:r>
+      <w:r>
+        <w:rPr>
+          <w:sz w:val="20"/>
+          <w:szCs w:val="20"/>
+        </w:rPr>
+        <w:instrText xml:space="preserve"> \* MERGEFORMAT </w:instrText>
+      </w:r>
+      <w:r>
+        <w:rPr>
+          <w:sz w:val="20"/>
+          <w:szCs w:val="20"/>
+        </w:rPr>
+        <w:fldChar w:fldCharType="separate"/>
+      </w:r>
+      <w:r>
+        <w:t>F</w:t>
+      </w:r>
+      <w:r>
+        <w:rPr>
+          <w:sz w:val="20"/>
+          <w:szCs w:val="20"/>
+        </w:rPr>
+        <w:t xml:space="preserve">igure </w:t>
       </w:r>
       <w:r>
         <w:rPr>
@@ -9435,551 +10881,48 @@
           <w:sz w:val="20"/>
           <w:szCs w:val="20"/>
         </w:rPr>
-        <w:t>(Lenzen, 2016)</w:t>
+        <w:t>5</w:t>
       </w:r>
       <w:r>
         <w:rPr>
           <w:sz w:val="20"/>
           <w:szCs w:val="20"/>
         </w:rPr>
-        <w:t>.</w:t>
-      </w:r>
-    </w:p>
-  </w:footnote>
-  <w:footnote w:id="9">
-    <w:p>
-      <w:pPr>
-        <w:pStyle w:val="FootnoteText"/>
-        <w:jc w:val="both"/>
-      </w:pPr>
-      <w:r>
-        <w:rPr>
-          <w:rStyle w:val="Funotenzeichen1"/>
-        </w:rPr>
-        <w:footnoteRef/>
-      </w:r>
-      <w:r>
-        <w:t xml:space="preserve"> </w:t>
+        <w:fldChar w:fldCharType="end"/>
       </w:r>
       <w:r>
         <w:rPr>
           <w:sz w:val="20"/>
           <w:szCs w:val="20"/>
         </w:rPr>
-        <w:t xml:space="preserve">Verb conjugation in Latin is richer than in English. In our translation (as in </w:t>
-      </w:r>
-      <w:proofErr w:type="spellStart"/>
-      <w:r>
+        <w:t>. They were added just to prevent Nitpick from generating unnatural counter-models that identified these concepts.</w:t>
+      </w:r>
+    </w:p>
+  </w:footnote>
+  <w:footnote w:id="16">
+    <w:p>
+      <w:pPr>
+        <w:pStyle w:val="FootnoteText"/>
         <w:rPr>
           <w:sz w:val="20"/>
           <w:szCs w:val="20"/>
         </w:rPr>
-        <w:t>Lenzen’s</w:t>
-      </w:r>
-      <w:proofErr w:type="spellEnd"/>
+      </w:pPr>
+      <w:r>
+        <w:rPr>
+          <w:rStyle w:val="FootnoteReference"/>
+        </w:rPr>
+        <w:footnoteRef/>
+      </w:r>
+      <w:r>
+        <w:t xml:space="preserve"> </w:t>
+      </w:r>
       <w:r>
         <w:rPr>
           <w:sz w:val="20"/>
           <w:szCs w:val="20"/>
         </w:rPr>
-        <w:t>), Leibniz’s uses of the subjunctive mood are lost, because we preferred to employ the indicative mood uniformly. For our purposes, this loss is harmless and even clarifying, because neither Leibniz’s algebra of concepts nor any mainstream modern logic has a language capable of expressing mood differences.</w:t>
-      </w:r>
-    </w:p>
-  </w:footnote>
-  <w:footnote w:id="10">
-    <w:p>
-      <w:pPr>
-        <w:pStyle w:val="FootnoteText"/>
-        <w:jc w:val="both"/>
-      </w:pPr>
-      <w:r>
-        <w:rPr>
-          <w:rStyle w:val="Funotenzeichen1"/>
-        </w:rPr>
-        <w:footnoteRef/>
-      </w:r>
-      <w:r>
-        <w:t xml:space="preserve"> </w:t>
-      </w:r>
-      <w:r>
-        <w:rPr>
-          <w:sz w:val="20"/>
-          <w:szCs w:val="20"/>
-        </w:rPr>
-        <w:t xml:space="preserve">The main difference between </w:t>
-      </w:r>
-      <w:proofErr w:type="spellStart"/>
-      <w:r>
-        <w:rPr>
-          <w:sz w:val="20"/>
-          <w:szCs w:val="20"/>
-        </w:rPr>
-        <w:t>Lenzen’s</w:t>
-      </w:r>
-      <w:proofErr w:type="spellEnd"/>
-      <w:r>
-        <w:rPr>
-          <w:sz w:val="20"/>
-          <w:szCs w:val="20"/>
-        </w:rPr>
-        <w:t xml:space="preserve"> translation and ours is that </w:t>
-      </w:r>
-      <w:proofErr w:type="spellStart"/>
-      <w:r>
-        <w:rPr>
-          <w:sz w:val="20"/>
-          <w:szCs w:val="20"/>
-        </w:rPr>
-        <w:t>Lenzen</w:t>
-      </w:r>
-      <w:proofErr w:type="spellEnd"/>
-      <w:r>
-        <w:rPr>
-          <w:sz w:val="20"/>
-          <w:szCs w:val="20"/>
-        </w:rPr>
-        <w:t xml:space="preserve"> translates “</w:t>
-      </w:r>
-      <w:proofErr w:type="spellStart"/>
-      <w:r>
-        <w:rPr>
-          <w:sz w:val="20"/>
-          <w:szCs w:val="20"/>
-        </w:rPr>
-        <w:t>quicquid</w:t>
-      </w:r>
-      <w:proofErr w:type="spellEnd"/>
-      <w:r>
-        <w:rPr>
-          <w:sz w:val="20"/>
-          <w:szCs w:val="20"/>
-        </w:rPr>
-        <w:t xml:space="preserve">” as “whenever something” whereas we translate it as “for/of whatever”. Although </w:t>
-      </w:r>
-      <w:proofErr w:type="spellStart"/>
-      <w:r>
-        <w:rPr>
-          <w:sz w:val="20"/>
-          <w:szCs w:val="20"/>
-        </w:rPr>
-        <w:t>Lenzen’s</w:t>
-      </w:r>
-      <w:proofErr w:type="spellEnd"/>
-      <w:r>
-        <w:rPr>
-          <w:sz w:val="20"/>
-          <w:szCs w:val="20"/>
-        </w:rPr>
-        <w:t xml:space="preserve"> choice sounds more natural in modern English, we believe “for/of whatever” clearly conveys universal quantification, as intended by Leibniz, whereas the translated sentences with “whenever something” contain donkey pronouns and may suggest existential quantification to readers who are unaware of the pitfalls of donkey anaphora.</w:t>
-      </w:r>
-    </w:p>
-  </w:footnote>
-  <w:footnote w:id="11">
-    <w:p>
-      <w:pPr>
-        <w:pStyle w:val="FootnoteText"/>
-        <w:jc w:val="both"/>
-      </w:pPr>
-      <w:r>
-        <w:rPr>
-          <w:rStyle w:val="Funotenzeichen1"/>
-        </w:rPr>
-        <w:footnoteRef/>
-      </w:r>
-      <w:r>
-        <w:t xml:space="preserve"> </w:t>
-      </w:r>
-      <w:r>
-        <w:rPr>
-          <w:sz w:val="20"/>
-          <w:szCs w:val="20"/>
-        </w:rPr>
-        <w:t>When an impersonal Latin verb is translated to modern English, an auxiliary pronoun “it” has to be added. In our translation, all occurrences of such pronouns are stricken through, as “</w:t>
-      </w:r>
-      <w:r>
-        <w:rPr>
-          <w:strike/>
-          <w:sz w:val="20"/>
-          <w:szCs w:val="20"/>
-        </w:rPr>
-        <w:t>it</w:t>
-      </w:r>
-      <w:r>
-        <w:rPr>
-          <w:sz w:val="20"/>
-          <w:szCs w:val="20"/>
-        </w:rPr>
-        <w:t>”.</w:t>
-      </w:r>
-    </w:p>
-  </w:footnote>
-  <w:footnote w:id="12">
-    <w:p>
-      <w:pPr>
-        <w:pStyle w:val="FootnoteText"/>
-        <w:jc w:val="both"/>
-      </w:pPr>
-      <w:r>
-        <w:rPr>
-          <w:rStyle w:val="Funotenzeichen1"/>
-        </w:rPr>
-        <w:footnoteRef/>
-      </w:r>
-      <w:r>
-        <w:t xml:space="preserve"> </w:t>
-      </w:r>
-      <w:r>
-        <w:rPr>
-          <w:sz w:val="20"/>
-          <w:szCs w:val="20"/>
-        </w:rPr>
-        <w:t xml:space="preserve">In contrast to modern English, ellipsis of pronouns </w:t>
-      </w:r>
-      <w:proofErr w:type="gramStart"/>
-      <w:r>
-        <w:rPr>
-          <w:sz w:val="20"/>
-          <w:szCs w:val="20"/>
-        </w:rPr>
-        <w:t>are</w:t>
-      </w:r>
-      <w:proofErr w:type="gramEnd"/>
-      <w:r>
-        <w:rPr>
-          <w:sz w:val="20"/>
-          <w:szCs w:val="20"/>
-        </w:rPr>
-        <w:t xml:space="preserve"> common in Latin. We underline referring pronouns that have been inserted in the translation but omitted through ellipsis in the original.</w:t>
-      </w:r>
-    </w:p>
-  </w:footnote>
-  <w:footnote w:id="13">
-    <w:p>
-      <w:pPr>
-        <w:pStyle w:val="FootnoteText"/>
-        <w:jc w:val="both"/>
-      </w:pPr>
-      <w:r>
-        <w:rPr>
-          <w:rStyle w:val="Funotenzeichen1"/>
-        </w:rPr>
-        <w:footnoteRef/>
-      </w:r>
-      <w:r>
-        <w:t xml:space="preserve"> </w:t>
-      </w:r>
-      <w:r>
-        <w:rPr>
-          <w:sz w:val="20"/>
-          <w:szCs w:val="20"/>
-        </w:rPr>
-        <w:t xml:space="preserve">We translate “non posse” and “non </w:t>
-      </w:r>
-      <w:proofErr w:type="spellStart"/>
-      <w:r>
-        <w:rPr>
-          <w:sz w:val="20"/>
-          <w:szCs w:val="20"/>
-        </w:rPr>
-        <w:t>potest</w:t>
-      </w:r>
-      <w:proofErr w:type="spellEnd"/>
-      <w:r>
-        <w:rPr>
-          <w:sz w:val="20"/>
-          <w:szCs w:val="20"/>
-        </w:rPr>
-        <w:t>” to “cannot”, because “posse” and “</w:t>
-      </w:r>
-      <w:proofErr w:type="spellStart"/>
-      <w:r>
-        <w:rPr>
-          <w:sz w:val="20"/>
-          <w:szCs w:val="20"/>
-        </w:rPr>
-        <w:t>potest</w:t>
-      </w:r>
-      <w:proofErr w:type="spellEnd"/>
-      <w:r>
-        <w:rPr>
-          <w:sz w:val="20"/>
-          <w:szCs w:val="20"/>
-        </w:rPr>
-        <w:t xml:space="preserve">” are conjugated forms of the verb “possum” (“can”). Nevertheless, an alternative translation for step 3, for instance, could be “… to say that </w:t>
-      </w:r>
-      <w:r>
-        <w:rPr>
-          <w:strike/>
-          <w:sz w:val="20"/>
-          <w:szCs w:val="20"/>
-        </w:rPr>
-        <w:t>it</w:t>
-      </w:r>
-      <w:r>
-        <w:rPr>
-          <w:sz w:val="20"/>
-          <w:szCs w:val="20"/>
-        </w:rPr>
-        <w:t xml:space="preserve"> is not possible that </w:t>
-      </w:r>
-      <w:r>
-        <w:rPr>
-          <w:sz w:val="20"/>
-          <w:szCs w:val="20"/>
-          <w:u w:val="single"/>
-        </w:rPr>
-        <w:t>it</w:t>
-      </w:r>
-      <w:r>
-        <w:rPr>
-          <w:sz w:val="20"/>
-          <w:szCs w:val="20"/>
-        </w:rPr>
-        <w:t xml:space="preserve"> doesn’t exist”. This alternative would be more similar to the formal language of Leibniz’s algebra of concepts, but less similar to his actual original text in Latin.</w:t>
-      </w:r>
-    </w:p>
-  </w:footnote>
-  <w:footnote w:id="14">
-    <w:p>
-      <w:pPr>
-        <w:pStyle w:val="FootnoteText"/>
-        <w:jc w:val="both"/>
-      </w:pPr>
-      <w:r>
-        <w:rPr>
-          <w:rStyle w:val="Funotenzeichen1"/>
-        </w:rPr>
-        <w:footnoteRef/>
-      </w:r>
-      <w:r>
-        <w:t xml:space="preserve"> </w:t>
-      </w:r>
-      <w:r>
-        <w:rPr>
-          <w:sz w:val="20"/>
-          <w:szCs w:val="20"/>
-        </w:rPr>
-        <w:t>“</w:t>
-      </w:r>
-      <w:proofErr w:type="spellStart"/>
-      <w:r>
-        <w:rPr>
-          <w:sz w:val="20"/>
-          <w:szCs w:val="20"/>
-        </w:rPr>
-        <w:t>necesse</w:t>
-      </w:r>
-      <w:proofErr w:type="spellEnd"/>
-      <w:r>
-        <w:rPr>
-          <w:sz w:val="20"/>
-          <w:szCs w:val="20"/>
-        </w:rPr>
-        <w:t>” could also have been translated as “necessary”. However, we reserve “necessary” for translations of “</w:t>
-      </w:r>
-      <w:proofErr w:type="spellStart"/>
-      <w:r>
-        <w:rPr>
-          <w:sz w:val="20"/>
-          <w:szCs w:val="20"/>
-        </w:rPr>
-        <w:t>necessarium</w:t>
-      </w:r>
-      <w:proofErr w:type="spellEnd"/>
-      <w:r>
-        <w:rPr>
-          <w:sz w:val="20"/>
-          <w:szCs w:val="20"/>
-        </w:rPr>
-        <w:t>”. Translating both as “necessary” would create confusion, especially considering that “</w:t>
-      </w:r>
-      <w:proofErr w:type="spellStart"/>
-      <w:r>
-        <w:rPr>
-          <w:sz w:val="20"/>
-          <w:szCs w:val="20"/>
-        </w:rPr>
-        <w:t>necessarium</w:t>
-      </w:r>
-      <w:proofErr w:type="spellEnd"/>
-      <w:r>
-        <w:rPr>
-          <w:sz w:val="20"/>
-          <w:szCs w:val="20"/>
-        </w:rPr>
-        <w:t>” plays an important role in Leibniz’s argument and algebra of concepts, whereas this occurrence of “</w:t>
-      </w:r>
-      <w:proofErr w:type="spellStart"/>
-      <w:r>
-        <w:rPr>
-          <w:sz w:val="20"/>
-          <w:szCs w:val="20"/>
-        </w:rPr>
-        <w:t>necesse</w:t>
-      </w:r>
-      <w:proofErr w:type="spellEnd"/>
-      <w:r>
-        <w:rPr>
-          <w:sz w:val="20"/>
-          <w:szCs w:val="20"/>
-        </w:rPr>
-        <w:t xml:space="preserve">” is negligible from a logical point of view. </w:t>
-      </w:r>
-    </w:p>
-  </w:footnote>
-  <w:footnote w:id="15">
-    <w:p>
-      <w:pPr>
-        <w:pStyle w:val="FootnoteText"/>
-        <w:jc w:val="both"/>
-        <w:rPr>
-          <w:sz w:val="20"/>
-          <w:szCs w:val="20"/>
-        </w:rPr>
-      </w:pPr>
-      <w:r>
-        <w:rPr>
-          <w:rStyle w:val="FootnoteReference"/>
-        </w:rPr>
-        <w:footnoteRef/>
-      </w:r>
-      <w:r>
-        <w:t xml:space="preserve"> </w:t>
-      </w:r>
-      <w:r>
-        <w:rPr>
-          <w:sz w:val="20"/>
-          <w:szCs w:val="20"/>
-        </w:rPr>
-        <w:t xml:space="preserve">Our axiomatization also states that the concept G is different from E and ~E. These extra axioms are not used in the proof shown in </w:t>
-      </w:r>
-      <w:r>
-        <w:rPr>
-          <w:sz w:val="20"/>
-          <w:szCs w:val="20"/>
-        </w:rPr>
-        <w:fldChar w:fldCharType="begin"/>
-      </w:r>
-      <w:r>
-        <w:rPr>
-          <w:sz w:val="20"/>
-          <w:szCs w:val="20"/>
-        </w:rPr>
-        <w:instrText xml:space="preserve"> REF _Ref459910260 \h </w:instrText>
-      </w:r>
-      <w:r>
-        <w:rPr>
-          <w:sz w:val="20"/>
-          <w:szCs w:val="20"/>
-        </w:rPr>
-      </w:r>
-      <w:r>
-        <w:rPr>
-          <w:sz w:val="20"/>
-          <w:szCs w:val="20"/>
-        </w:rPr>
-        <w:instrText xml:space="preserve"> \* MERGEFORMAT </w:instrText>
-      </w:r>
-      <w:r>
-        <w:rPr>
-          <w:sz w:val="20"/>
-          <w:szCs w:val="20"/>
-        </w:rPr>
-        <w:fldChar w:fldCharType="separate"/>
-      </w:r>
-      <w:r>
-        <w:t>F</w:t>
-      </w:r>
-      <w:r>
-        <w:rPr>
-          <w:sz w:val="20"/>
-          <w:szCs w:val="20"/>
-        </w:rPr>
-        <w:t xml:space="preserve">igure </w:t>
-      </w:r>
-      <w:r>
-        <w:rPr>
-          <w:noProof/>
-          <w:sz w:val="20"/>
-          <w:szCs w:val="20"/>
-        </w:rPr>
-        <w:t>5</w:t>
-      </w:r>
-      <w:r>
-        <w:rPr>
-          <w:sz w:val="20"/>
-          <w:szCs w:val="20"/>
-        </w:rPr>
-        <w:fldChar w:fldCharType="end"/>
-      </w:r>
-      <w:r>
-        <w:rPr>
-          <w:sz w:val="20"/>
-          <w:szCs w:val="20"/>
-        </w:rPr>
-        <w:t>. They were</w:t>
-      </w:r>
-      <w:r>
-        <w:rPr>
-          <w:sz w:val="20"/>
-          <w:szCs w:val="20"/>
-        </w:rPr>
-        <w:t xml:space="preserve"> added </w:t>
-      </w:r>
-      <w:r>
-        <w:rPr>
-          <w:sz w:val="20"/>
-          <w:szCs w:val="20"/>
-        </w:rPr>
-        <w:t xml:space="preserve">just </w:t>
-      </w:r>
-      <w:r>
-        <w:rPr>
-          <w:sz w:val="20"/>
-          <w:szCs w:val="20"/>
-        </w:rPr>
-        <w:t>to prevent Nitpick from generating unnatural counter-models that identified these concepts.</w:t>
-      </w:r>
-    </w:p>
-  </w:footnote>
-  <w:footnote w:id="16">
-    <w:p>
-      <w:pPr>
-        <w:pStyle w:val="FootnoteText"/>
-        <w:rPr>
-          <w:sz w:val="20"/>
-          <w:szCs w:val="20"/>
-        </w:rPr>
-      </w:pPr>
-      <w:r>
-        <w:rPr>
-          <w:rStyle w:val="FootnoteReference"/>
-        </w:rPr>
-        <w:footnoteRef/>
-      </w:r>
-      <w:r>
-        <w:t xml:space="preserve"> </w:t>
-      </w:r>
-      <w:r>
-        <w:rPr>
-          <w:sz w:val="20"/>
-          <w:szCs w:val="20"/>
-        </w:rPr>
-        <w:t>This comment for discussion with Spinoza shows that the common attribution of the</w:t>
-      </w:r>
-      <w:r>
-        <w:rPr>
-          <w:sz w:val="20"/>
-          <w:szCs w:val="20"/>
-        </w:rPr>
-        <w:t xml:space="preserve"> idea </w:t>
-      </w:r>
-      <w:r>
-        <w:rPr>
-          <w:sz w:val="20"/>
-          <w:szCs w:val="20"/>
-        </w:rPr>
-        <w:t>of possible worlds to Leibniz is a mistake.</w:t>
+        <w:t>This comment for discussion with Spinoza shows that the common attribution of the idea of possible worlds to Leibniz is a mistake.</w:t>
       </w:r>
     </w:p>
   </w:footnote>
@@ -10577,6 +11520,7 @@
     <w:name w:val="heading 1"/>
     <w:basedOn w:val="Normal"/>
     <w:next w:val="Normal"/>
+    <w:uiPriority w:val="9"/>
     <w:qFormat/>
     <w:pPr>
       <w:keepNext/>
@@ -10824,6 +11768,7 @@
   </w:style>
   <w:style w:type="character" w:customStyle="1" w:styleId="Heading1Char">
     <w:name w:val="Heading 1 Char"/>
+    <w:uiPriority w:val="9"/>
   </w:style>
   <w:style w:type="character" w:styleId="Hyperlink">
     <w:name w:val="Hyperlink"/>
@@ -10933,6 +11878,14 @@
       <w:color w:val="954F72" w:themeColor="followedHyperlink"/>
       <w:u w:val="single"/>
     </w:rPr>
+  </w:style>
+  <w:style w:type="paragraph" w:styleId="Bibliography">
+    <w:name w:val="Bibliography"/>
+    <w:basedOn w:val="Normal"/>
+    <w:next w:val="Normal"/>
+    <w:uiPriority w:val="37"/>
+    <w:unhideWhenUsed/>
+    <w:rsid w:val="00D42D91"/>
   </w:style>
 </w:styles>
 </file>
@@ -11241,7 +12194,7 @@
       </b:Translator>
     </b:Author>
     <b:NumberVolumes>2</b:NumberVolumes>
-    <b:RefOrder>9</b:RefOrder>
+    <b:RefOrder>12</b:RefOrder>
   </b:Source>
   <b:Source>
     <b:Tag>Got99</b:Tag>
@@ -11337,7 +12290,7 @@
     <b:Publisher>Akademie Verlag</b:Publisher>
     <b:Year>2006</b:Year>
     <b:Volume>1 (2nd Series)</b:Volume>
-    <b:RefOrder>10</b:RefOrder>
+    <b:RefOrder>13</b:RefOrder>
   </b:Source>
   <b:Source>
     <b:Tag>Ant09</b:Tag>
@@ -11503,11 +12456,362 @@
     <b:PublicationTitle>Collected Works: Unpublished Essays and Letters</b:PublicationTitle>
     <b:RefOrder>7</b:RefOrder>
   </b:Source>
+  <b:Source>
+    <b:Tag>Ben</b:Tag>
+    <b:SourceType>ConferenceProceedings</b:SourceType>
+    <b:Guid>{1F716BDB-7FF4-1A49-9B58-F07499E29D44}</b:Guid>
+    <b:Author>
+      <b:Author>
+        <b:NameList>
+          <b:Person>
+            <b:Last>Benzmüller</b:Last>
+            <b:First>Christoph</b:First>
+          </b:Person>
+          <b:Person>
+            <b:Last>Woltzenlogel Paleo</b:Last>
+            <b:First>Bruno</b:First>
+          </b:Person>
+        </b:NameList>
+      </b:Author>
+      <b:Editor>
+        <b:NameList>
+          <b:Person>
+            <b:Last>Kambhampati</b:Last>
+            <b:First>Subbarao</b:First>
+          </b:Person>
+        </b:NameList>
+      </b:Editor>
+    </b:Author>
+    <b:Title>The Inconsistency in Gödel's Ontological Argument: A Success Story for AI in Metaphysics</b:Title>
+    <b:Year>2016</b:Year>
+    <b:City>New York</b:City>
+    <b:Publisher>AAAI Press</b:Publisher>
+    <b:ConferenceName>International Joint Conference on Artificial Intelligence</b:ConferenceName>
+    <b:RefOrder>14</b:RefOrder>
+  </b:Source>
+  <b:Source>
+    <b:Tag>Ben13</b:Tag>
+    <b:SourceType>Misc</b:SourceType>
+    <b:Guid>{A2CC7036-6D31-884B-8D1C-8544D60F8044}</b:Guid>
+    <b:Author>
+      <b:Author>
+        <b:NameList>
+          <b:Person>
+            <b:Last>Benzmüller</b:Last>
+            <b:First>Christoph</b:First>
+          </b:Person>
+          <b:Person>
+            <b:Last>Woltzenlogel Paleo</b:Last>
+            <b:First>Bruno</b:First>
+          </b:Person>
+        </b:NameList>
+      </b:Author>
+    </b:Author>
+    <b:Title>Formalization, Mechanization and Automation of Gödel's Proof of God's Existence</b:Title>
+    <b:Publisher>arXiv</b:Publisher>
+    <b:Volume>1308.4526</b:Volume>
+    <b:Year>2013</b:Year>
+    <b:PublicationTitle>arXiv</b:PublicationTitle>
+    <b:RefOrder>15</b:RefOrder>
+  </b:Source>
+  <b:Source>
+    <b:Tag>Ben131</b:Tag>
+    <b:SourceType>JournalArticle</b:SourceType>
+    <b:Guid>{A0BBBBA0-F68F-3E4D-9BF5-A23BD3ED94DB}</b:Guid>
+    <b:Author>
+      <b:Author>
+        <b:NameList>
+          <b:Person>
+            <b:Last>Benzmüller</b:Last>
+            <b:First>Christoph</b:First>
+          </b:Person>
+          <b:Person>
+            <b:Last>Woltzenlogel Paleo</b:Last>
+            <b:First>Bruno</b:First>
+          </b:Person>
+        </b:NameList>
+      </b:Author>
+    </b:Author>
+    <b:Title>Gödel's God in Isabelle/HOL</b:Title>
+    <b:Year>2013</b:Year>
+    <b:JournalName>Archive of Formal Proofs</b:JournalName>
+    <b:RefOrder>16</b:RefOrder>
+  </b:Source>
+  <b:Source>
+    <b:Tag>Ben14</b:Tag>
+    <b:SourceType>ConferenceProceedings</b:SourceType>
+    <b:Guid>{364AC7E9-965B-B846-ACFC-A48A0289FA5D}</b:Guid>
+    <b:Author>
+      <b:Author>
+        <b:NameList>
+          <b:Person>
+            <b:Last>Benzmüller</b:Last>
+            <b:First>Christoph</b:First>
+          </b:Person>
+          <b:Person>
+            <b:Last>Woltzenlogel Paleo</b:Last>
+            <b:First>Bruno</b:First>
+          </b:Person>
+        </b:NameList>
+      </b:Author>
+    </b:Author>
+    <b:Title>Automating Gödel's Ontological Proof of God's Existence with Higher-Order Theorem Provers</b:Title>
+    <b:Publisher>IOS Press</b:Publisher>
+    <b:City>Prague</b:City>
+    <b:Year>2014</b:Year>
+    <b:Volume>263</b:Volume>
+    <b:ConferenceName>European Conference on Artificial Intelligence - Frontiers in Artificial Intelligence and Applications</b:ConferenceName>
+    <b:RefOrder>17</b:RefOrder>
+  </b:Source>
+  <b:Source>
+    <b:Tag>Rus13</b:Tag>
+    <b:SourceType>ConferenceProceedings</b:SourceType>
+    <b:Guid>{25A2C0D7-829B-7F46-BB24-2B181C2FE9EF}</b:Guid>
+    <b:Author>
+      <b:Author>
+        <b:NameList>
+          <b:Person>
+            <b:Last>Rushby</b:Last>
+            <b:First>John</b:First>
+          </b:Person>
+        </b:NameList>
+      </b:Author>
+    </b:Author>
+    <b:Title>The Ontological Argument in PVS</b:Title>
+    <b:ConferenceName>CAV Workshop "Fun with Formal Methods"</b:ConferenceName>
+    <b:City>St. Petersburg</b:City>
+    <b:Year>2013</b:Year>
+    <b:RefOrder>11</b:RefOrder>
+  </b:Source>
+  <b:Source>
+    <b:Tag>Opp11</b:Tag>
+    <b:SourceType>JournalArticle</b:SourceType>
+    <b:Guid>{40E2567C-FB46-F841-9A5F-65F942592175}</b:Guid>
+    <b:Author>
+      <b:Author>
+        <b:NameList>
+          <b:Person>
+            <b:Last>Oppenheimer</b:Last>
+            <b:First>P.E.</b:First>
+          </b:Person>
+          <b:Person>
+            <b:Last>Zalta</b:Last>
+            <b:First>E.N.</b:First>
+          </b:Person>
+        </b:NameList>
+      </b:Author>
+    </b:Author>
+    <b:Title>A Computationally-Discovered Simplification of the Ontological Argument</b:Title>
+    <b:Volume>89</b:Volume>
+    <b:Year>2011</b:Year>
+    <b:Pages>333-349</b:Pages>
+    <b:JournalName>Australasian Journal of Philosophy</b:JournalName>
+    <b:Issue>2</b:Issue>
+    <b:RefOrder>10</b:RefOrder>
+  </b:Source>
+  <b:Source>
+    <b:Tag>Sidng</b:Tag>
+    <b:SourceType>JournalArticle</b:SourceType>
+    <b:Guid>{5D8C289B-78D7-5448-BFD5-9AA1EA83EF3B}</b:Guid>
+    <b:Author>
+      <b:Author>
+        <b:NameList>
+          <b:Person>
+            <b:Last>Siders</b:Last>
+            <b:First>Annika</b:First>
+          </b:Person>
+          <b:Person>
+            <b:Last>Woltzenlogel Paleo</b:Last>
+            <b:First>Bruno</b:First>
+          </b:Person>
+        </b:NameList>
+      </b:Author>
+    </b:Author>
+    <b:Title>Variants of Gödel's Ontological Proof in a Natural Deduction Calculus</b:Title>
+    <b:Year>Forthcoming</b:Year>
+    <b:RefOrder>9</b:RefOrder>
+  </b:Source>
+  <b:Source>
+    <b:Tag>Ben16</b:Tag>
+    <b:SourceType>JournalArticle</b:SourceType>
+    <b:Guid>{CD7F8DF7-F329-5842-94C0-8B8203A28E7A}</b:Guid>
+    <b:Author>
+      <b:Author>
+        <b:NameList>
+          <b:Person>
+            <b:Last>Benzmüller</b:Last>
+            <b:First>Christoph</b:First>
+          </b:Person>
+          <b:Person>
+            <b:Last>Weber</b:Last>
+            <b:First>Leon</b:First>
+          </b:Person>
+          <b:Person>
+            <b:Last>Woltzenlogel Paleo</b:Last>
+            <b:First>Bruno</b:First>
+          </b:Person>
+        </b:NameList>
+      </b:Author>
+    </b:Author>
+    <b:Title>Computer-Assisted Analysis of the Anderson-Hájek Ontological Controversy</b:Title>
+    <b:JournalName>Logica Universalis</b:JournalName>
+    <b:Year>2016</b:Year>
+    <b:Volume>10</b:Volume>
+    <b:RefOrder>18</b:RefOrder>
+  </b:Source>
+  <b:Source>
+    <b:Tag>Ben161</b:Tag>
+    <b:SourceType>JournalArticle</b:SourceType>
+    <b:Guid>{7F407D40-5772-944D-9110-4C16C2356C91}</b:Guid>
+    <b:Author>
+      <b:Author>
+        <b:NameList>
+          <b:Person>
+            <b:Last>Benzmüller</b:Last>
+            <b:First>Christoph</b:First>
+          </b:Person>
+          <b:Person>
+            <b:Last>Woltzenlogel Paleo</b:Last>
+            <b:First>Bruno</b:First>
+          </b:Person>
+        </b:NameList>
+      </b:Author>
+    </b:Author>
+    <b:Title>The Modal Collapse as a Collapse of the Modal Square of Opposition</b:Title>
+    <b:JournalName>Studies in Universal Logic</b:JournalName>
+    <b:Year>2016</b:Year>
+    <b:RefOrder>19</b:RefOrder>
+  </b:Source>
+  <b:Source>
+    <b:Tag>Ben132</b:Tag>
+    <b:SourceType>JournalArticle</b:SourceType>
+    <b:Guid>{1944DFE8-BF87-FC4B-9640-23B0A4FBF5C9}</b:Guid>
+    <b:Author>
+      <b:Author>
+        <b:NameList>
+          <b:Person>
+            <b:Last>Benzmüller</b:Last>
+            <b:First>Christoph</b:First>
+          </b:Person>
+          <b:Person>
+            <b:Last>Woltzenlogel Paleo</b:Last>
+            <b:First>Bruno</b:First>
+          </b:Person>
+        </b:NameList>
+      </b:Author>
+    </b:Author>
+    <b:Title>Automated Verification and Reconstruction of Gödel's Proof of God's Existence</b:Title>
+    <b:JournalName>Journal of the Austrian Computer Society</b:JournalName>
+    <b:Year>2013</b:Year>
+    <b:Pages>4-6</b:Pages>
+    <b:RefOrder>20</b:RefOrder>
+  </b:Source>
+  <b:Source>
+    <b:Tag>Ben15</b:Tag>
+    <b:SourceType>ConferenceProceedings</b:SourceType>
+    <b:Guid>{FFB90B7B-0E3A-2E4E-B160-856B0FE70831}</b:Guid>
+    <b:Author>
+      <b:Author>
+        <b:NameList>
+          <b:Person>
+            <b:Last>Benzmüller</b:Last>
+            <b:First>Christoph</b:First>
+          </b:Person>
+          <b:Person>
+            <b:Last>Woltzenlogel Paleo</b:Last>
+            <b:First>Bruno</b:First>
+          </b:Person>
+        </b:NameList>
+      </b:Author>
+    </b:Author>
+    <b:Title>Interacting with Modal Logics in the Coq Proof Assistant</b:Title>
+    <b:Publisher>Springer</b:Publisher>
+    <b:Year>2015</b:Year>
+    <b:Volume>9139</b:Volume>
+    <b:Pages>398-411</b:Pages>
+    <b:ConferenceName>10th International Computer Science Symposium in Russia</b:ConferenceName>
+    <b:RefOrder>21</b:RefOrder>
+  </b:Source>
+  <b:Source>
+    <b:Tag>Ben151</b:Tag>
+    <b:SourceType>ConferenceProceedings</b:SourceType>
+    <b:Guid>{ADB1ADCA-DB8A-B041-91A1-CEEB4699C0C7}</b:Guid>
+    <b:Author>
+      <b:Author>
+        <b:NameList>
+          <b:Person>
+            <b:Last>Benzmüller</b:Last>
+            <b:First>Christoph</b:First>
+          </b:Person>
+          <b:Person>
+            <b:Last>Woltzenlogel Paleo</b:Last>
+            <b:First>Bruno</b:First>
+          </b:Person>
+        </b:NameList>
+      </b:Author>
+    </b:Author>
+    <b:Title>Experiments in Computational Metaphysics</b:Title>
+    <b:ConferenceName>9th All-India Students' Conference on Science and Spiritual Quest</b:ConferenceName>
+    <b:Publisher>Science and Spiritual Quest - Bhaktivedanta Institute</b:Publisher>
+    <b:City>Kharagpur</b:City>
+    <b:Year>2015</b:Year>
+    <b:Pages>23-40</b:Pages>
+    <b:RefOrder>22</b:RefOrder>
+  </b:Source>
+  <b:Source>
+    <b:Tag>Ben141</b:Tag>
+    <b:SourceType>ConferenceProceedings</b:SourceType>
+    <b:Guid>{29ED9F3B-592F-1D49-A037-728CCF3E7FF9}</b:Guid>
+    <b:Author>
+      <b:Author>
+        <b:NameList>
+          <b:Person>
+            <b:Last>Benzmüller</b:Last>
+            <b:First>Christoph</b:First>
+          </b:Person>
+          <b:Person>
+            <b:Last>Woltzenlogel Paleo</b:Last>
+            <b:First>Bruno</b:First>
+          </b:Person>
+        </b:NameList>
+      </b:Author>
+    </b:Author>
+    <b:Title>On Logic Embeddings and Gödel's God</b:Title>
+    <b:ConferenceName>22nd International Workshop on Algebraic Development Techniques</b:ConferenceName>
+    <b:Year>2014</b:Year>
+    <b:Pages>8-9</b:Pages>
+    <b:Comments>http://wadt2014.cs. ovgu.de/pre-proceedings.pdf</b:Comments>
+    <b:RefOrder>23</b:RefOrder>
+  </b:Source>
+  <b:Source>
+    <b:Tag>Ben133</b:Tag>
+    <b:SourceType>ConferenceProceedings</b:SourceType>
+    <b:Guid>{4570595D-60C5-DF4F-A8A5-539E77E92F56}</b:Guid>
+    <b:Author>
+      <b:Author>
+        <b:NameList>
+          <b:Person>
+            <b:Last>Benzmüller</b:Last>
+            <b:First>Christoph</b:First>
+          </b:Person>
+          <b:Person>
+            <b:Last>Woltzenlogel Paleo</b:Last>
+            <b:First>Bruno</b:First>
+          </b:Person>
+        </b:NameList>
+      </b:Author>
+    </b:Author>
+    <b:Title>Gödel's God on the Computer</b:Title>
+    <b:ConferenceName>10th International Workshop on the Implementation of Logics</b:ConferenceName>
+    <b:Year>2013</b:Year>
+    <b:Pages>1-2</b:Pages>
+    <b:RefOrder>24</b:RefOrder>
+  </b:Source>
 </b:Sources>
 </file>
 
 <file path=customXml/itemProps1.xml><?xml version="1.0" encoding="utf-8"?>
-<ds:datastoreItem xmlns:ds="http://schemas.openxmlformats.org/officeDocument/2006/customXml" ds:itemID="{C00112C5-3D77-A54E-A380-7B7592FB51D4}">
+<ds:datastoreItem xmlns:ds="http://schemas.openxmlformats.org/officeDocument/2006/customXml" ds:itemID="{C47BBCC6-8D19-A14A-870B-4CBB78D190A7}">
   <ds:schemaRefs>
     <ds:schemaRef ds:uri="http://schemas.openxmlformats.org/officeDocument/2006/bibliography"/>
   </ds:schemaRefs>

</xml_diff>